<commit_message>
refined macro economic features
</commit_message>
<xml_diff>
--- a/research_question.docx
+++ b/research_question.docx
@@ -1,6 +1,6 @@
 
 <file path=word/document.xml><?xml version="1.0" encoding="utf-8"?>
-<w:document xmlns:wpc="http://schemas.microsoft.com/office/word/2010/wordprocessingCanvas" xmlns:cx="http://schemas.microsoft.com/office/drawing/2014/chartex" xmlns:cx1="http://schemas.microsoft.com/office/drawing/2015/9/8/chartex" xmlns:cx2="http://schemas.microsoft.com/office/drawing/2015/10/21/chartex" xmlns:cx3="http://schemas.microsoft.com/office/drawing/2016/5/9/chartex" xmlns:cx4="http://schemas.microsoft.com/office/drawing/2016/5/10/chartex" xmlns:cx5="http://schemas.microsoft.com/office/drawing/2016/5/11/chartex" xmlns:cx6="http://schemas.microsoft.com/office/drawing/2016/5/12/chartex" xmlns:cx7="http://schemas.microsoft.com/office/drawing/2016/5/13/chartex" xmlns:cx8="http://schemas.microsoft.com/office/drawing/2016/5/14/chartex" xmlns:mc="http://schemas.openxmlformats.org/markup-compatibility/2006" xmlns:aink="http://schemas.microsoft.com/office/drawing/2016/ink" xmlns:am3d="http://schemas.microsoft.com/office/drawing/2017/model3d" xmlns:o="urn:schemas-microsoft-com:office:office" xmlns:oel="http://schemas.microsoft.com/office/2019/extlst" xmlns:r="http://schemas.openxmlformats.org/officeDocument/2006/relationships" xmlns:m="http://schemas.openxmlformats.org/officeDocument/2006/math" xmlns:v="urn:schemas-microsoft-com:vml" xmlns:wp14="http://schemas.microsoft.com/office/word/2010/wordprocessingDrawing" xmlns:wp="http://schemas.openxmlformats.org/drawingml/2006/wordprocessingDrawing" xmlns:w10="urn:schemas-microsoft-com:office:word" xmlns:w="http://schemas.openxmlformats.org/wordprocessingml/2006/main" xmlns:w14="http://schemas.microsoft.com/office/word/2010/wordml" xmlns:w15="http://schemas.microsoft.com/office/word/2012/wordml" xmlns:w16cex="http://schemas.microsoft.com/office/word/2018/wordml/cex" xmlns:w16cid="http://schemas.microsoft.com/office/word/2016/wordml/cid" xmlns:w16="http://schemas.microsoft.com/office/word/2018/wordml" xmlns:w16du="http://schemas.microsoft.com/office/word/2023/wordml/word16du" xmlns:w16sdtdh="http://schemas.microsoft.com/office/word/2020/wordml/sdtdatahash" xmlns:w16sdtfl="http://schemas.microsoft.com/office/word/2024/wordml/sdtformatlock" xmlns:w16se="http://schemas.microsoft.com/office/word/2015/wordml/symex" xmlns:wpg="http://schemas.microsoft.com/office/word/2010/wordprocessingGroup" xmlns:wpi="http://schemas.microsoft.com/office/word/2010/wordprocessingInk" xmlns:wne="http://schemas.microsoft.com/office/word/2006/wordml" xmlns:wps="http://schemas.microsoft.com/office/word/2010/wordprocessingShape" mc:Ignorable="w14 w15 w16se w16cid w16 w16cex w16sdtdh w16sdtfl w16du wp14">
+<w:document xmlns:wpc="http://schemas.microsoft.com/office/word/2010/wordprocessingCanvas" xmlns:cx="http://schemas.microsoft.com/office/drawing/2014/chartex" xmlns:cx1="http://schemas.microsoft.com/office/drawing/2015/9/8/chartex" xmlns:cx2="http://schemas.microsoft.com/office/drawing/2015/10/21/chartex" xmlns:cx3="http://schemas.microsoft.com/office/drawing/2016/5/9/chartex" xmlns:cx4="http://schemas.microsoft.com/office/drawing/2016/5/10/chartex" xmlns:cx5="http://schemas.microsoft.com/office/drawing/2016/5/11/chartex" xmlns:cx6="http://schemas.microsoft.com/office/drawing/2016/5/12/chartex" xmlns:cx7="http://schemas.microsoft.com/office/drawing/2016/5/13/chartex" xmlns:cx8="http://schemas.microsoft.com/office/drawing/2016/5/14/chartex" xmlns:mc="http://schemas.openxmlformats.org/markup-compatibility/2006" xmlns:aink="http://schemas.microsoft.com/office/drawing/2016/ink" xmlns:am3d="http://schemas.microsoft.com/office/drawing/2017/model3d" xmlns:o="urn:schemas-microsoft-com:office:office" xmlns:r="http://schemas.openxmlformats.org/officeDocument/2006/relationships" xmlns:m="http://schemas.openxmlformats.org/officeDocument/2006/math" xmlns:v="urn:schemas-microsoft-com:vml" xmlns:wp14="http://schemas.microsoft.com/office/word/2010/wordprocessingDrawing" xmlns:wp="http://schemas.openxmlformats.org/drawingml/2006/wordprocessingDrawing" xmlns:w10="urn:schemas-microsoft-com:office:word" xmlns:w="http://schemas.openxmlformats.org/wordprocessingml/2006/main" xmlns:w14="http://schemas.microsoft.com/office/word/2010/wordml" xmlns:w15="http://schemas.microsoft.com/office/word/2012/wordml" xmlns:w16cex="http://schemas.microsoft.com/office/word/2018/wordml/cex" xmlns:w16cid="http://schemas.microsoft.com/office/word/2016/wordml/cid" xmlns:w16="http://schemas.microsoft.com/office/word/2018/wordml" xmlns:w16sdtdh="http://schemas.microsoft.com/office/word/2020/wordml/sdtdatahash" xmlns:w16se="http://schemas.microsoft.com/office/word/2015/wordml/symex" xmlns:wpg="http://schemas.microsoft.com/office/word/2010/wordprocessingGroup" xmlns:wpi="http://schemas.microsoft.com/office/word/2010/wordprocessingInk" xmlns:wne="http://schemas.microsoft.com/office/word/2006/wordml" xmlns:wps="http://schemas.microsoft.com/office/word/2010/wordprocessingShape" mc:Ignorable="w14 w15 w16se w16cid w16 w16cex w16sdtdh wp14">
   <w:body>
     <w:p>
       <w:pPr>
@@ -253,21 +253,7 @@
         <w:rPr>
           <w:lang w:val="en-US"/>
         </w:rPr>
-        <w:t xml:space="preserve"> from </w:t>
-      </w:r>
-      <w:proofErr w:type="spellStart"/>
-      <w:r>
-        <w:rPr>
-          <w:lang w:val="en-US"/>
-        </w:rPr>
-        <w:t>Kumbure</w:t>
-      </w:r>
-      <w:proofErr w:type="spellEnd"/>
-      <w:r>
-        <w:rPr>
-          <w:lang w:val="en-US"/>
-        </w:rPr>
-        <w:t xml:space="preserve"> et al. (2022) showed in a comprehensive review the technological development in the field of stock forecasting. The review includes 138 articles that have been published between 2000 and 2019. </w:t>
+        <w:t xml:space="preserve"> from Kumbure et al. (2022) showed in a comprehensive review the technological development in the field of stock forecasting. The review includes 138 articles that have been published between 2000 and 2019. </w:t>
       </w:r>
       <w:r>
         <w:rPr>
@@ -504,14 +490,12 @@
         </w:rPr>
         <w:t xml:space="preserve">paper [6] by </w:t>
       </w:r>
-      <w:proofErr w:type="spellStart"/>
       <w:r>
         <w:rPr>
           <w:lang w:val="en-US"/>
         </w:rPr>
         <w:t>Matharasi</w:t>
       </w:r>
-      <w:proofErr w:type="spellEnd"/>
       <w:r>
         <w:rPr>
           <w:lang w:val="en-US"/>
@@ -975,19 +959,11 @@
         </w:rPr>
         <w:t xml:space="preserve"> by </w:t>
       </w:r>
-      <w:proofErr w:type="spellStart"/>
-      <w:r>
-        <w:rPr>
-          <w:lang w:val="en-US"/>
-        </w:rPr>
-        <w:t>Aiyegbeni</w:t>
-      </w:r>
-      <w:proofErr w:type="spellEnd"/>
-      <w:r>
-        <w:rPr>
-          <w:lang w:val="en-US"/>
-        </w:rPr>
-        <w:t xml:space="preserve"> Gifty, &amp; Dr. Yang Li. </w:t>
+      <w:r>
+        <w:rPr>
+          <w:lang w:val="en-US"/>
+        </w:rPr>
+        <w:t xml:space="preserve">Aiyegbeni Gifty, &amp; Dr. Yang Li. </w:t>
       </w:r>
       <w:r>
         <w:rPr>
@@ -1734,27 +1710,7 @@
           <w:u w:val="single"/>
           <w:lang w:val="en-US"/>
         </w:rPr>
-        <w:t xml:space="preserve"> but it will focus only on </w:t>
-      </w:r>
-      <w:proofErr w:type="spellStart"/>
-      <w:r>
-        <w:rPr>
-          <w:sz w:val="32"/>
-          <w:szCs w:val="32"/>
-          <w:u w:val="single"/>
-          <w:lang w:val="en-US"/>
-        </w:rPr>
-        <w:t>whats</w:t>
-      </w:r>
-      <w:proofErr w:type="spellEnd"/>
-      <w:r>
-        <w:rPr>
-          <w:sz w:val="32"/>
-          <w:szCs w:val="32"/>
-          <w:u w:val="single"/>
-          <w:lang w:val="en-US"/>
-        </w:rPr>
-        <w:t xml:space="preserve"> necessary to understand later parts of the thesis</w:t>
+        <w:t xml:space="preserve"> but it will focus only on whats necessary to understand later parts of the thesis</w:t>
       </w:r>
       <w:r>
         <w:rPr>
@@ -3263,25 +3219,7 @@
         <w:rPr>
           <w:lang w:val="en-US"/>
         </w:rPr>
-        <w:t xml:space="preserve"> t</w:t>
-      </w:r>
-      <w:r>
-        <w:rPr>
-          <w:lang w:val="en-US"/>
-        </w:rPr>
-        <w:t xml:space="preserve">he closer </w:t>
-      </w:r>
-      <w:r>
-        <w:rPr>
-          <w:lang w:val="en-US"/>
-        </w:rPr>
-        <w:t xml:space="preserve">they </w:t>
-      </w:r>
-      <w:r>
-        <w:rPr>
-          <w:lang w:val="en-US"/>
-        </w:rPr>
-        <w:t>are in this space</w:t>
+        <w:t xml:space="preserve"> the closer they are in this space</w:t>
       </w:r>
       <w:r>
         <w:rPr>
@@ -4031,25 +3969,7 @@
         <w:rPr>
           <w:lang w:val="en-US"/>
         </w:rPr>
-        <w:t>T</w:t>
-      </w:r>
-      <w:r>
-        <w:rPr>
-          <w:lang w:val="en-US"/>
-        </w:rPr>
-        <w:t xml:space="preserve">he artificial neural network adjusts these connections between the neurons </w:t>
-      </w:r>
-      <w:r>
-        <w:rPr>
-          <w:lang w:val="en-US"/>
-        </w:rPr>
-        <w:t xml:space="preserve">when it learns </w:t>
-      </w:r>
-      <w:r>
-        <w:rPr>
-          <w:lang w:val="en-US"/>
-        </w:rPr>
-        <w:t>to improve accuracy and performance.</w:t>
+        <w:t>The artificial neural network adjusts these connections between the neurons when it learns to improve accuracy and performance.</w:t>
       </w:r>
       <w:r>
         <w:rPr>
@@ -4701,19 +4621,11 @@
           <w:lang w:val="en-US"/>
         </w:rPr>
       </w:pPr>
-      <w:proofErr w:type="spellStart"/>
-      <w:r>
-        <w:rPr>
-          <w:lang w:val="en-US"/>
-        </w:rPr>
-        <w:t>Pj</w:t>
-      </w:r>
-      <w:proofErr w:type="spellEnd"/>
-      <w:r>
-        <w:rPr>
-          <w:lang w:val="en-US"/>
-        </w:rPr>
-        <w:t xml:space="preserve"> = stands for the previous data point’s value</w:t>
+      <w:r>
+        <w:rPr>
+          <w:lang w:val="en-US"/>
+        </w:rPr>
+        <w:t>Pj = stands for the previous data point’s value</w:t>
       </w:r>
     </w:p>
     <w:p>
@@ -7245,16 +7157,8 @@
         <w:rPr>
           <w:lang w:val="en-US"/>
         </w:rPr>
-        <w:t xml:space="preserve">extract information regarding volatility. To do so we apply the methods of calculating the volatility and calculating the volatility of the volatility for our stocks as described under </w:t>
-      </w:r>
-      <w:proofErr w:type="spellStart"/>
-      <w:r>
-        <w:rPr>
-          <w:lang w:val="en-US"/>
-        </w:rPr>
-        <w:t>methodology.Volatility</w:t>
-      </w:r>
-      <w:proofErr w:type="spellEnd"/>
+        <w:t>extract information regarding volatility. To do so we apply the methods of calculating the volatility and calculating the volatility of the volatility for our stocks as described under methodology.Volatility</w:t>
+      </w:r>
       <w:r>
         <w:rPr>
           <w:lang w:val="en-US"/>
@@ -8521,13 +8425,19 @@
         <w:rPr>
           <w:lang w:val="en-US"/>
         </w:rPr>
-        <w:t>intervals or steps</w:t>
-      </w:r>
-      <w:r>
-        <w:rPr>
-          <w:lang w:val="en-US"/>
-        </w:rPr>
-        <w:t xml:space="preserve"> of different volatility and which we want our models to be </w:t>
+        <w:t xml:space="preserve">intervals or </w:t>
+      </w:r>
+      <w:r>
+        <w:rPr>
+          <w:lang w:val="en-US"/>
+        </w:rPr>
+        <w:t xml:space="preserve">bins </w:t>
+      </w:r>
+      <w:r>
+        <w:rPr>
+          <w:lang w:val="en-US"/>
+        </w:rPr>
+        <w:t xml:space="preserve">of different volatility and which we want our models to be </w:t>
       </w:r>
       <w:r>
         <w:rPr>
@@ -8596,11 +8506,18 @@
         </w:rPr>
         <w:t xml:space="preserve"> the stock and will not be used for training.</w:t>
       </w:r>
-      <w:r>
-        <w:rPr>
-          <w:lang w:val="en-US"/>
-        </w:rPr>
-        <w:t xml:space="preserve"> </w:t>
+    </w:p>
+    <w:p>
+      <w:pPr>
+        <w:rPr>
+          <w:lang w:val="en-US"/>
+        </w:rPr>
+      </w:pPr>
+      <w:r>
+        <w:rPr>
+          <w:lang w:val="en-US"/>
+        </w:rPr>
+        <w:t>The other ones are:</w:t>
       </w:r>
     </w:p>
     <w:p>
@@ -8624,7 +8541,19 @@
         <w:rPr>
           <w:lang w:val="en-US"/>
         </w:rPr>
-        <w:t xml:space="preserve">rade_count tells how </w:t>
+        <w:t>rade_count</w:t>
+      </w:r>
+      <w:r>
+        <w:rPr>
+          <w:lang w:val="en-US"/>
+        </w:rPr>
+        <w:t>, which</w:t>
+      </w:r>
+      <w:r>
+        <w:rPr>
+          <w:lang w:val="en-US"/>
+        </w:rPr>
+        <w:t xml:space="preserve"> tells how </w:t>
       </w:r>
       <w:r>
         <w:rPr>
@@ -8648,7 +8577,19 @@
         <w:rPr>
           <w:lang w:val="en-US"/>
         </w:rPr>
-        <w:t xml:space="preserve">Volume is the </w:t>
+        <w:t>Volum</w:t>
+      </w:r>
+      <w:r>
+        <w:rPr>
+          <w:lang w:val="en-US"/>
+        </w:rPr>
+        <w:t>e, which i</w:t>
+      </w:r>
+      <w:r>
+        <w:rPr>
+          <w:lang w:val="en-US"/>
+        </w:rPr>
+        <w:t xml:space="preserve">s the </w:t>
       </w:r>
       <w:r>
         <w:rPr>
@@ -8660,7 +8601,19 @@
         <w:rPr>
           <w:lang w:val="en-US"/>
         </w:rPr>
-        <w:t xml:space="preserve"> within the period.</w:t>
+        <w:t xml:space="preserve"> within </w:t>
+      </w:r>
+      <w:r>
+        <w:rPr>
+          <w:lang w:val="en-US"/>
+        </w:rPr>
+        <w:t>a</w:t>
+      </w:r>
+      <w:r>
+        <w:rPr>
+          <w:lang w:val="en-US"/>
+        </w:rPr>
+        <w:t xml:space="preserve"> period.</w:t>
       </w:r>
     </w:p>
     <w:p>
@@ -8678,6 +8631,7 @@
         <w:rPr>
           <w:lang w:val="en-US"/>
         </w:rPr>
+        <w:lastRenderedPageBreak/>
         <w:t>Volume Weighted Average Price (VWAP) is the typical price of a stock or ETF weighted by its volume</w:t>
       </w:r>
       <w:r>
@@ -8698,7 +8652,6 @@
           <w:noProof/>
           <w:lang w:val="en-US"/>
         </w:rPr>
-        <w:lastRenderedPageBreak/>
         <w:drawing>
           <wp:inline distT="0" distB="0" distL="0" distR="0" wp14:anchorId="62E47BDD" wp14:editId="7270A94B">
             <wp:extent cx="2419368" cy="847731"/>
@@ -8742,32 +8695,159 @@
           <w:lang w:val="en-US"/>
         </w:rPr>
       </w:pPr>
-    </w:p>
-    <w:p>
-      <w:pPr>
-        <w:rPr>
-          <w:lang w:val="en-US"/>
-        </w:rPr>
-      </w:pPr>
-    </w:p>
-    <w:p>
-      <w:pPr>
-        <w:rPr>
-          <w:lang w:val="en-US"/>
-        </w:rPr>
-      </w:pPr>
-    </w:p>
-    <w:p>
-      <w:pPr>
-        <w:rPr>
-          <w:lang w:val="en-US"/>
-        </w:rPr>
-      </w:pPr>
-      <w:r>
-        <w:rPr>
-          <w:lang w:val="en-US"/>
-        </w:rPr>
-        <w:t>We now preprocess the historical data from each stock by adding other features. Some of them are retrieved from APIs and some are calculated using the existing features.</w:t>
+      <w:r>
+        <w:rPr>
+          <w:lang w:val="en-US"/>
+        </w:rPr>
+        <w:t>Where…</w:t>
+      </w:r>
+    </w:p>
+    <w:p>
+      <w:pPr>
+        <w:rPr>
+          <w:lang w:val="en-US"/>
+        </w:rPr>
+      </w:pPr>
+      <w:r>
+        <w:rPr>
+          <w:lang w:val="en-US"/>
+        </w:rPr>
+        <w:t>P</w:t>
+      </w:r>
+      <w:r>
+        <w:rPr>
+          <w:vertAlign w:val="subscript"/>
+          <w:lang w:val="en-US"/>
+        </w:rPr>
+        <w:t>i</w:t>
+      </w:r>
+      <w:r>
+        <w:rPr>
+          <w:lang w:val="en-US"/>
+        </w:rPr>
+        <w:t xml:space="preserve"> – is the price at which the asset was traded</w:t>
+      </w:r>
+    </w:p>
+    <w:p>
+      <w:pPr>
+        <w:rPr>
+          <w:lang w:val="en-US"/>
+        </w:rPr>
+      </w:pPr>
+      <w:r>
+        <w:rPr>
+          <w:lang w:val="en-US"/>
+        </w:rPr>
+        <w:t>V</w:t>
+      </w:r>
+      <w:r>
+        <w:rPr>
+          <w:vertAlign w:val="subscript"/>
+          <w:lang w:val="en-US"/>
+        </w:rPr>
+        <w:t>i</w:t>
+      </w:r>
+      <w:r>
+        <w:rPr>
+          <w:lang w:val="en-US"/>
+        </w:rPr>
+        <w:t xml:space="preserve"> – is the volume at which the trade executed</w:t>
+      </w:r>
+    </w:p>
+    <w:p>
+      <w:pPr>
+        <w:rPr>
+          <w:lang w:val="en-US"/>
+        </w:rPr>
+      </w:pPr>
+      <w:r>
+        <w:rPr>
+          <w:lang w:val="en-US"/>
+        </w:rPr>
+        <w:t>t – is the number of trades in the period.</w:t>
+      </w:r>
+    </w:p>
+    <w:p>
+      <w:pPr>
+        <w:rPr>
+          <w:lang w:val="en-US"/>
+        </w:rPr>
+      </w:pPr>
+      <w:r>
+        <w:rPr>
+          <w:lang w:val="en-US"/>
+        </w:rPr>
+        <w:t xml:space="preserve">So, if within one period particularly many trades executed at a certain price than this price is weighted more than a price at which few trades executed. That means </w:t>
+      </w:r>
+      <w:r>
+        <w:rPr>
+          <w:lang w:val="en-US"/>
+        </w:rPr>
+        <w:t>while the close price only tells you the price at which price the last trade executed, VWAP is averaged over all trades in that day.</w:t>
+      </w:r>
+    </w:p>
+    <w:p>
+      <w:pPr>
+        <w:rPr>
+          <w:lang w:val="en-US"/>
+        </w:rPr>
+      </w:pPr>
+    </w:p>
+    <w:p>
+      <w:pPr>
+        <w:rPr>
+          <w:lang w:val="en-US"/>
+        </w:rPr>
+      </w:pPr>
+    </w:p>
+    <w:p>
+      <w:pPr>
+        <w:rPr>
+          <w:lang w:val="en-US"/>
+        </w:rPr>
+      </w:pPr>
+    </w:p>
+    <w:p>
+      <w:pPr>
+        <w:rPr>
+          <w:lang w:val="en-US"/>
+        </w:rPr>
+      </w:pPr>
+      <w:r>
+        <w:rPr>
+          <w:lang w:val="en-US"/>
+        </w:rPr>
+        <w:t xml:space="preserve">The next step is to </w:t>
+      </w:r>
+      <w:r>
+        <w:rPr>
+          <w:lang w:val="en-US"/>
+        </w:rPr>
+        <w:t xml:space="preserve">preprocess the historical data from each </w:t>
+      </w:r>
+      <w:r>
+        <w:rPr>
+          <w:lang w:val="en-US"/>
+        </w:rPr>
+        <w:t xml:space="preserve">asset </w:t>
+      </w:r>
+      <w:r>
+        <w:rPr>
+          <w:lang w:val="en-US"/>
+        </w:rPr>
+        <w:t xml:space="preserve">by adding other features. Some of </w:t>
+      </w:r>
+      <w:r>
+        <w:rPr>
+          <w:lang w:val="en-US"/>
+        </w:rPr>
+        <w:t xml:space="preserve">those </w:t>
+      </w:r>
+      <w:r>
+        <w:rPr>
+          <w:lang w:val="en-US"/>
+        </w:rPr>
+        <w:t>are retrieved from APIs and some are calculated using the existing features.</w:t>
       </w:r>
     </w:p>
     <w:p>
@@ -8786,21 +8866,7 @@
         <w:rPr>
           <w:lang w:val="en-US"/>
         </w:rPr>
-        <w:t xml:space="preserve">review study by </w:t>
-      </w:r>
-      <w:proofErr w:type="spellStart"/>
-      <w:r>
-        <w:rPr>
-          <w:lang w:val="en-US"/>
-        </w:rPr>
-        <w:t>Kumbure</w:t>
-      </w:r>
-      <w:proofErr w:type="spellEnd"/>
-      <w:r>
-        <w:rPr>
-          <w:lang w:val="en-US"/>
-        </w:rPr>
-        <w:t xml:space="preserve"> et al</w:t>
+        <w:t>review study by Kumbure et al</w:t>
       </w:r>
       <w:r>
         <w:rPr>
@@ -8842,19 +8908,58 @@
         <w:rPr>
           <w:lang w:val="en-US"/>
         </w:rPr>
-        <w:t xml:space="preserve"> as features</w:t>
-      </w:r>
-      <w:r>
-        <w:rPr>
-          <w:lang w:val="en-US"/>
-        </w:rPr>
-        <w:t xml:space="preserve"> from [</w:t>
-      </w:r>
-      <w:r>
-        <w:rPr>
-          <w:lang w:val="en-US"/>
-        </w:rPr>
-        <w:t>20] and [21</w:t>
+        <w:t xml:space="preserve"> </w:t>
+      </w:r>
+      <w:r>
+        <w:rPr>
+          <w:lang w:val="en-US"/>
+        </w:rPr>
+        <w:t>mentioned in the articles</w:t>
+      </w:r>
+      <w:r>
+        <w:rPr>
+          <w:lang w:val="en-US"/>
+        </w:rPr>
+        <w:t xml:space="preserve"> “Template:Technical analysis”</w:t>
+      </w:r>
+      <w:r>
+        <w:rPr>
+          <w:lang w:val="en-US"/>
+        </w:rPr>
+        <w:t xml:space="preserve"> </w:t>
+      </w:r>
+      <w:r>
+        <w:rPr>
+          <w:lang w:val="en-US"/>
+        </w:rPr>
+        <w:t xml:space="preserve">from Wikipedia </w:t>
+      </w:r>
+      <w:r>
+        <w:rPr>
+          <w:lang w:val="en-US"/>
+        </w:rPr>
+        <w:t>[</w:t>
+      </w:r>
+      <w:r>
+        <w:rPr>
+          <w:lang w:val="en-US"/>
+        </w:rPr>
+        <w:t xml:space="preserve">20] and </w:t>
+      </w:r>
+      <w:r>
+        <w:rPr>
+          <w:lang w:val="en-US"/>
+        </w:rPr>
+        <w:t>“Technical Indicator: Definition, Analyst Uses, Types and Examples” from Investopedia</w:t>
+      </w:r>
+      <w:r>
+        <w:t xml:space="preserve"> </w:t>
+      </w:r>
+      <w:r>
+        <w:rPr>
+          <w:lang w:val="en-US"/>
+        </w:rPr>
+        <w:t>[21</w:t>
       </w:r>
       <w:r>
         <w:rPr>
@@ -8998,7 +9103,25 @@
         <w:rPr>
           <w:lang w:val="en-US"/>
         </w:rPr>
-        <w:t>RSI = 100 – [100 / ( 1 + (Average of Upward Price Change / Average of Downward Price Change ) ) ]</w:t>
+        <w:t xml:space="preserve">RSI = 100 – [100 / </w:t>
+      </w:r>
+      <w:r>
+        <w:rPr>
+          <w:lang w:val="en-US"/>
+        </w:rPr>
+        <w:t>(1</w:t>
+      </w:r>
+      <w:r>
+        <w:rPr>
+          <w:lang w:val="en-US"/>
+        </w:rPr>
+        <w:t xml:space="preserve"> + (Average of Upward Price Change / Average of Downward Price </w:t>
+      </w:r>
+      <w:r>
+        <w:rPr>
+          <w:lang w:val="en-US"/>
+        </w:rPr>
+        <w:t>Change))]</w:t>
       </w:r>
     </w:p>
     <w:p>
@@ -9066,6 +9189,7 @@
         <w:rPr>
           <w:lang w:val="en-US"/>
         </w:rPr>
+        <w:lastRenderedPageBreak/>
         <w:t>Where Average Gain and Average Loss are Exponentially weighted moving averages</w:t>
       </w:r>
       <w:r>
@@ -9291,7 +9415,6 @@
         <w:rPr>
           <w:lang w:val="en-US"/>
         </w:rPr>
-        <w:lastRenderedPageBreak/>
         <w:t>The MACD is used t</w:t>
       </w:r>
       <w:r>
@@ -9446,21 +9569,7 @@
         <w:rPr>
           <w:lang w:val="en-US"/>
         </w:rPr>
-        <w:t xml:space="preserve">Since again the relation of those 2 lines is of importance to us and we need to make the machine learning model consider this relation even though it cannot see the </w:t>
-      </w:r>
-      <w:proofErr w:type="spellStart"/>
-      <w:r>
-        <w:rPr>
-          <w:lang w:val="en-US"/>
-        </w:rPr>
-        <w:t>the</w:t>
-      </w:r>
-      <w:proofErr w:type="spellEnd"/>
-      <w:r>
-        <w:rPr>
-          <w:lang w:val="en-US"/>
-        </w:rPr>
-        <w:t xml:space="preserve"> lines on a chart we add a stochastic difference value that is calculated as the difference of these 2 values.</w:t>
+        <w:t>Since again the relation of those 2 lines is of importance to us and we need to make the machine learning model consider this relation even though it cannot see the the lines on a chart we add a stochastic difference value that is calculated as the difference of these 2 values.</w:t>
       </w:r>
       <w:r>
         <w:rPr>
@@ -9576,6 +9685,7 @@
           <w:noProof/>
           <w:lang w:val="en-US"/>
         </w:rPr>
+        <w:lastRenderedPageBreak/>
         <w:drawing>
           <wp:inline distT="0" distB="0" distL="0" distR="0" wp14:anchorId="3F56BE97" wp14:editId="7DDA8F14">
             <wp:extent cx="2714645" cy="295277"/>
@@ -9709,7 +9819,6 @@
           <w:noProof/>
           <w:lang w:val="en-US"/>
         </w:rPr>
-        <w:lastRenderedPageBreak/>
         <w:drawing>
           <wp:inline distT="0" distB="0" distL="0" distR="0" wp14:anchorId="69A3872B" wp14:editId="41856E96">
             <wp:extent cx="5067337" cy="3581426"/>
@@ -9757,32 +9866,6 @@
     <w:p>
       <w:pPr>
         <w:rPr>
-          <w:sz w:val="36"/>
-          <w:szCs w:val="36"/>
-          <w:u w:val="single"/>
-          <w:lang w:val="en-US"/>
-        </w:rPr>
-      </w:pPr>
-      <w:r>
-        <w:rPr>
-          <w:sz w:val="36"/>
-          <w:szCs w:val="36"/>
-          <w:u w:val="single"/>
-          <w:lang w:val="en-US"/>
-        </w:rPr>
-        <w:t>Trend Indicators:</w:t>
-      </w:r>
-    </w:p>
-    <w:p>
-      <w:pPr>
-        <w:rPr>
-          <w:lang w:val="en-US"/>
-        </w:rPr>
-      </w:pPr>
-    </w:p>
-    <w:p>
-      <w:pPr>
-        <w:rPr>
           <w:sz w:val="24"/>
           <w:szCs w:val="24"/>
           <w:u w:val="single"/>
@@ -9913,6 +9996,7 @@
         <w:rPr>
           <w:lang w:val="en-US"/>
         </w:rPr>
+        <w:lastRenderedPageBreak/>
         <w:t>The ATR is a volatility indicator that tells how much the price moves on average per period. We therefore first look at the True Range (</w:t>
       </w:r>
       <w:r>
@@ -10073,7 +10157,6 @@
           <w:noProof/>
           <w:lang w:val="en-US"/>
         </w:rPr>
-        <w:lastRenderedPageBreak/>
         <w:drawing>
           <wp:inline distT="0" distB="0" distL="0" distR="0" wp14:anchorId="449F17D0" wp14:editId="2661547D">
             <wp:extent cx="2876571" cy="733430"/>
@@ -10121,13 +10204,6 @@
     <w:p>
       <w:pPr>
         <w:rPr>
-          <w:lang w:val="en-US"/>
-        </w:rPr>
-      </w:pPr>
-    </w:p>
-    <w:p>
-      <w:pPr>
-        <w:rPr>
           <w:sz w:val="24"/>
           <w:szCs w:val="24"/>
           <w:u w:val="single"/>
@@ -10430,6 +10506,7 @@
           <w:noProof/>
           <w:lang w:val="en-US"/>
         </w:rPr>
+        <w:lastRenderedPageBreak/>
         <w:drawing>
           <wp:inline distT="0" distB="0" distL="0" distR="0" wp14:anchorId="1D246C40" wp14:editId="195986CE">
             <wp:extent cx="3171848" cy="1266834"/>
@@ -10545,7 +10622,6 @@
           <w:noProof/>
           <w:lang w:val="en-US"/>
         </w:rPr>
-        <w:lastRenderedPageBreak/>
         <w:drawing>
           <wp:inline distT="0" distB="0" distL="0" distR="0" wp14:anchorId="12CD221E" wp14:editId="62A28F85">
             <wp:extent cx="2762270" cy="666755"/>
@@ -10816,6 +10892,7 @@
           <w:noProof/>
           <w:lang w:val="en-US"/>
         </w:rPr>
+        <w:lastRenderedPageBreak/>
         <w:drawing>
           <wp:inline distT="0" distB="0" distL="0" distR="0" wp14:anchorId="6A2467F0" wp14:editId="11B461CB">
             <wp:extent cx="5153063" cy="3914804"/>
@@ -11029,6 +11106,7 @@
           <w:noProof/>
           <w:lang w:val="en-US"/>
         </w:rPr>
+        <w:lastRenderedPageBreak/>
         <w:drawing>
           <wp:inline distT="0" distB="0" distL="0" distR="0" wp14:anchorId="00DE5EA8" wp14:editId="34FE3193">
             <wp:extent cx="5760720" cy="1515110"/>
@@ -11076,48 +11154,6 @@
     <w:p>
       <w:pPr>
         <w:rPr>
-          <w:lang w:val="en-US"/>
-        </w:rPr>
-      </w:pPr>
-    </w:p>
-    <w:p>
-      <w:pPr>
-        <w:rPr>
-          <w:lang w:val="en-US"/>
-        </w:rPr>
-      </w:pPr>
-    </w:p>
-    <w:p>
-      <w:pPr>
-        <w:rPr>
-          <w:sz w:val="32"/>
-          <w:szCs w:val="32"/>
-          <w:u w:val="single"/>
-          <w:lang w:val="en-US"/>
-        </w:rPr>
-      </w:pPr>
-      <w:r>
-        <w:rPr>
-          <w:sz w:val="32"/>
-          <w:szCs w:val="32"/>
-          <w:u w:val="single"/>
-          <w:lang w:val="en-US"/>
-        </w:rPr>
-        <w:t>Volume</w:t>
-      </w:r>
-      <w:r>
-        <w:rPr>
-          <w:sz w:val="32"/>
-          <w:szCs w:val="32"/>
-          <w:u w:val="single"/>
-          <w:lang w:val="en-US"/>
-        </w:rPr>
-        <w:t xml:space="preserve"> based indicators: </w:t>
-      </w:r>
-    </w:p>
-    <w:p>
-      <w:pPr>
-        <w:rPr>
           <w:sz w:val="24"/>
           <w:szCs w:val="24"/>
           <w:u w:val="single"/>
@@ -11250,7 +11286,6 @@
         <w:rPr>
           <w:lang w:val="en-US"/>
         </w:rPr>
-        <w:lastRenderedPageBreak/>
         <w:t>Besides the absolute OBV we add a normalized OBV</w:t>
       </w:r>
       <w:r>
@@ -11380,7 +11415,19 @@
         <w:rPr>
           <w:lang w:val="en-US"/>
         </w:rPr>
-        <w:t>The VPT is a momentum indicator that combines the price change with volume. It’s purpose is to track how strongly volume aligns with or contradicts price changes.</w:t>
+        <w:t xml:space="preserve">The VPT is a momentum indicator that combines the price change with volume. </w:t>
+      </w:r>
+      <w:r>
+        <w:rPr>
+          <w:lang w:val="en-US"/>
+        </w:rPr>
+        <w:t>Its</w:t>
+      </w:r>
+      <w:r>
+        <w:rPr>
+          <w:lang w:val="en-US"/>
+        </w:rPr>
+        <w:t xml:space="preserve"> purpose is to track how strongly volume aligns with or contradicts price changes.</w:t>
       </w:r>
       <w:r>
         <w:rPr>
@@ -11482,6 +11529,7 @@
           <w:noProof/>
           <w:lang w:val="en-US"/>
         </w:rPr>
+        <w:lastRenderedPageBreak/>
         <w:drawing>
           <wp:inline distT="0" distB="0" distL="0" distR="0" wp14:anchorId="4E136346" wp14:editId="58D44833">
             <wp:extent cx="2990872" cy="1685937"/>
@@ -11567,13 +11615,25 @@
         <w:rPr>
           <w:lang w:val="en-US"/>
         </w:rPr>
-        <w:t xml:space="preserve">We add a couple of Macro-economic features to capture global </w:t>
-      </w:r>
-      <w:r>
-        <w:rPr>
-          <w:lang w:val="en-US"/>
-        </w:rPr>
-        <w:t xml:space="preserve">or US national </w:t>
+        <w:t xml:space="preserve">We add Macro-economic features to capture global </w:t>
+      </w:r>
+      <w:r>
+        <w:rPr>
+          <w:lang w:val="en-US"/>
+        </w:rPr>
+        <w:t xml:space="preserve">or US </w:t>
+      </w:r>
+      <w:r>
+        <w:rPr>
+          <w:lang w:val="en-US"/>
+        </w:rPr>
+        <w:t>wide</w:t>
+      </w:r>
+      <w:r>
+        <w:rPr>
+          <w:lang w:val="en-US"/>
+        </w:rPr>
+        <w:t xml:space="preserve"> </w:t>
       </w:r>
       <w:r>
         <w:rPr>
@@ -11640,6 +11700,54 @@
           <w:lang w:val="en-US"/>
         </w:rPr>
         <w:t xml:space="preserve"> [37]</w:t>
+      </w:r>
+      <w:r>
+        <w:rPr>
+          <w:lang w:val="en-US"/>
+        </w:rPr>
+        <w:t>.</w:t>
+      </w:r>
+      <w:r>
+        <w:rPr>
+          <w:lang w:val="en-US"/>
+        </w:rPr>
+        <w:t xml:space="preserve"> Some of the indicators are not published daily. For example, the GDP is published quarterly. We therefore use the interpolate function that comes with the pandas library. </w:t>
+      </w:r>
+      <w:r>
+        <w:rPr>
+          <w:lang w:val="en-US"/>
+        </w:rPr>
+        <w:t xml:space="preserve">It </w:t>
+      </w:r>
+      <w:r>
+        <w:rPr>
+          <w:lang w:val="en-US"/>
+        </w:rPr>
+        <w:t xml:space="preserve">looks for brackets of NaN values and draws a line from the valid value before and the valid value after the bracket to fill the rows in between. </w:t>
+      </w:r>
+      <w:r>
+        <w:rPr>
+          <w:lang w:val="en-US"/>
+        </w:rPr>
+        <w:t>So,</w:t>
+      </w:r>
+      <w:r>
+        <w:rPr>
+          <w:lang w:val="en-US"/>
+        </w:rPr>
+        <w:t xml:space="preserve"> if we have a list such as [10, NaN, NaN, NaN, 18, NaN, 26] then the interpolation of this list would result in this list: [10, 12, 14, 16, 18, 22, 26]</w:t>
+      </w:r>
+      <w:r>
+        <w:rPr>
+          <w:lang w:val="en-US"/>
+        </w:rPr>
+        <w:t>.</w:t>
+      </w:r>
+      <w:r>
+        <w:rPr>
+          <w:lang w:val="en-US"/>
+        </w:rPr>
+        <w:t xml:space="preserve"> This allows us to simulate a realistic and smooth course of the features</w:t>
       </w:r>
       <w:r>
         <w:rPr>
@@ -11683,7 +11791,31 @@
         <w:rPr>
           <w:lang w:val="en-US"/>
         </w:rPr>
-        <w:t>indicator is the S&amp;P500 index. Since it includes the biggest 500 US companies it is an important measure of the us economy.</w:t>
+        <w:t>indicator is the S&amp;P500 index. Since it includes the biggest 500 US companies it is an important measure of the</w:t>
+      </w:r>
+      <w:r>
+        <w:rPr>
+          <w:lang w:val="en-US"/>
+        </w:rPr>
+        <w:t xml:space="preserve"> </w:t>
+      </w:r>
+      <w:r>
+        <w:rPr>
+          <w:lang w:val="en-US"/>
+        </w:rPr>
+        <w:t xml:space="preserve">health of the </w:t>
+      </w:r>
+      <w:r>
+        <w:rPr>
+          <w:lang w:val="en-US"/>
+        </w:rPr>
+        <w:t>overall</w:t>
+      </w:r>
+      <w:r>
+        <w:rPr>
+          <w:lang w:val="en-US"/>
+        </w:rPr>
+        <w:t xml:space="preserve"> us economy.</w:t>
       </w:r>
     </w:p>
     <w:p>
@@ -11702,7 +11834,6 @@
           <w:u w:val="single"/>
           <w:lang w:val="en-US"/>
         </w:rPr>
-        <w:lastRenderedPageBreak/>
         <w:t>GDP(USA):</w:t>
       </w:r>
     </w:p>
@@ -11914,7 +12045,19 @@
         <w:rPr>
           <w:lang w:val="en-US"/>
         </w:rPr>
-        <w:t xml:space="preserve">The personal consumption expenditures is an indicator that measures how much US households spend on goods and services </w:t>
+        <w:t xml:space="preserve">The personal consumption expenditures </w:t>
+      </w:r>
+      <w:r>
+        <w:rPr>
+          <w:lang w:val="en-US"/>
+        </w:rPr>
+        <w:t>is</w:t>
+      </w:r>
+      <w:r>
+        <w:rPr>
+          <w:lang w:val="en-US"/>
+        </w:rPr>
+        <w:t xml:space="preserve"> an indicator that measures how much US households spend on goods and services </w:t>
       </w:r>
       <w:r>
         <w:rPr>
@@ -12041,6 +12184,7 @@
         <w:rPr>
           <w:lang w:val="en-US"/>
         </w:rPr>
+        <w:lastRenderedPageBreak/>
         <w:t>The federal fund rate is the target interest rate range at which commercial banks are supposed to borrow money [43].</w:t>
       </w:r>
     </w:p>
@@ -12082,7 +12226,19 @@
         <w:rPr>
           <w:lang w:val="en-US"/>
         </w:rPr>
-        <w:t>The 10 year treasury</w:t>
+        <w:t xml:space="preserve">The </w:t>
+      </w:r>
+      <w:r>
+        <w:rPr>
+          <w:lang w:val="en-US"/>
+        </w:rPr>
+        <w:t>10-year</w:t>
+      </w:r>
+      <w:r>
+        <w:rPr>
+          <w:lang w:val="en-US"/>
+        </w:rPr>
+        <w:t xml:space="preserve"> treasury</w:t>
       </w:r>
       <w:r>
         <w:rPr>
@@ -12356,7 +12512,6 @@
         <w:rPr>
           <w:lang w:val="en-US"/>
         </w:rPr>
-        <w:lastRenderedPageBreak/>
         <w:t xml:space="preserve">We also add the following calendar features to capture patterns </w:t>
       </w:r>
       <w:r>
@@ -12468,6 +12623,20 @@
           <w:lang w:val="en-US"/>
         </w:rPr>
       </w:pPr>
+    </w:p>
+    <w:p>
+      <w:pPr>
+        <w:rPr>
+          <w:lang w:val="en-US"/>
+        </w:rPr>
+      </w:pPr>
+    </w:p>
+    <w:p>
+      <w:pPr>
+        <w:rPr>
+          <w:lang w:val="en-US"/>
+        </w:rPr>
+      </w:pPr>
       <w:r>
         <w:rPr>
           <w:lang w:val="en-US"/>
@@ -12484,7 +12653,25 @@
         <w:rPr>
           <w:lang w:val="en-US"/>
         </w:rPr>
-        <w:t xml:space="preserve"> x features </w:t>
+        <w:t xml:space="preserve"> </w:t>
+      </w:r>
+      <w:r>
+        <w:rPr>
+          <w:lang w:val="en-US"/>
+        </w:rPr>
+        <w:t>6</w:t>
+      </w:r>
+      <w:r>
+        <w:rPr>
+          <w:lang w:val="en-US"/>
+        </w:rPr>
+        <w:t>0</w:t>
+      </w:r>
+      <w:r>
+        <w:rPr>
+          <w:lang w:val="en-US"/>
+        </w:rPr>
+        <w:t xml:space="preserve"> features </w:t>
       </w:r>
       <w:r>
         <w:rPr>
@@ -12496,7 +12683,19 @@
         <w:rPr>
           <w:lang w:val="en-US"/>
         </w:rPr>
-        <w:t>that were products or byproducts of our calculations.</w:t>
+        <w:t xml:space="preserve">that </w:t>
+      </w:r>
+      <w:r>
+        <w:rPr>
+          <w:lang w:val="en-US"/>
+        </w:rPr>
+        <w:t>are</w:t>
+      </w:r>
+      <w:r>
+        <w:rPr>
+          <w:lang w:val="en-US"/>
+        </w:rPr>
+        <w:t xml:space="preserve"> products or byproducts of our calculations.</w:t>
       </w:r>
       <w:r>
         <w:rPr>
@@ -12527,6 +12726,12 @@
         <w:rPr>
           <w:lang w:val="en-US"/>
         </w:rPr>
+        <w:t xml:space="preserve">already </w:t>
+      </w:r>
+      <w:r>
+        <w:rPr>
+          <w:lang w:val="en-US"/>
+        </w:rPr>
         <w:t xml:space="preserve">add </w:t>
       </w:r>
       <w:r>
@@ -12545,49 +12750,7 @@
         <w:rPr>
           <w:lang w:val="en-US"/>
         </w:rPr>
-        <w:t xml:space="preserve"> to use for training</w:t>
-      </w:r>
-      <w:r>
-        <w:rPr>
-          <w:lang w:val="en-US"/>
-        </w:rPr>
-        <w:t xml:space="preserve">. This target column will be </w:t>
-      </w:r>
-      <w:r>
-        <w:rPr>
-          <w:lang w:val="en-US"/>
-        </w:rPr>
-        <w:t>the</w:t>
-      </w:r>
-      <w:r>
-        <w:rPr>
-          <w:lang w:val="en-US"/>
-        </w:rPr>
-        <w:t xml:space="preserve"> y_</w:t>
-      </w:r>
-      <w:r>
-        <w:rPr>
-          <w:lang w:val="en-US"/>
-        </w:rPr>
-        <w:t>train, y_val and y_test</w:t>
-      </w:r>
-      <w:r>
-        <w:rPr>
-          <w:lang w:val="en-US"/>
-        </w:rPr>
-        <w:t xml:space="preserve"> values. The other columns will be our X_</w:t>
-      </w:r>
-      <w:r>
-        <w:rPr>
-          <w:lang w:val="en-US"/>
-        </w:rPr>
-        <w:t>train, X_val and X_test</w:t>
-      </w:r>
-      <w:r>
-        <w:rPr>
-          <w:lang w:val="en-US"/>
-        </w:rPr>
-        <w:t xml:space="preserve"> values</w:t>
+        <w:t xml:space="preserve"> for training</w:t>
       </w:r>
       <w:r>
         <w:rPr>
@@ -12595,86 +12758,93 @@
         </w:rPr>
         <w:t>.</w:t>
       </w:r>
-      <w:r>
-        <w:rPr>
-          <w:lang w:val="en-US"/>
-        </w:rPr>
-        <w:t xml:space="preserve"> How we split the data into train, validation and test set will be explored later during preprocessing.</w:t>
-      </w:r>
-    </w:p>
-    <w:p>
-      <w:pPr>
-        <w:rPr>
-          <w:lang w:val="en-US"/>
-        </w:rPr>
-      </w:pPr>
-    </w:p>
-    <w:p>
-      <w:pPr>
-        <w:rPr>
-          <w:lang w:val="en-US"/>
-        </w:rPr>
-      </w:pPr>
-      <w:r>
-        <w:rPr>
-          <w:lang w:val="en-US"/>
-        </w:rPr>
-        <w:t xml:space="preserve">We </w:t>
-      </w:r>
-      <w:r>
-        <w:rPr>
-          <w:lang w:val="en-US"/>
-        </w:rPr>
-        <w:t>now</w:t>
-      </w:r>
-      <w:r>
-        <w:rPr>
-          <w:lang w:val="en-US"/>
-        </w:rPr>
-        <w:t xml:space="preserve"> have to create 2 further pipelines that serve the distinct needs of the models. LSTM and CNN</w:t>
-      </w:r>
-      <w:r>
-        <w:rPr>
-          <w:lang w:val="en-US"/>
-        </w:rPr>
-        <w:t xml:space="preserve"> since they have a similar architecture</w:t>
-      </w:r>
-      <w:r>
-        <w:rPr>
-          <w:lang w:val="en-US"/>
-        </w:rPr>
-        <w:t xml:space="preserve"> hereby share same further </w:t>
-      </w:r>
-      <w:r>
-        <w:rPr>
-          <w:lang w:val="en-US"/>
-        </w:rPr>
-        <w:t xml:space="preserve">preprocessing </w:t>
-      </w:r>
-      <w:r>
-        <w:rPr>
-          <w:lang w:val="en-US"/>
-        </w:rPr>
-        <w:t>steps</w:t>
-      </w:r>
-      <w:r>
-        <w:rPr>
-          <w:lang w:val="en-US"/>
-        </w:rPr>
-        <w:t xml:space="preserve"> so they will share one pipeline</w:t>
-      </w:r>
-      <w:r>
-        <w:rPr>
-          <w:lang w:val="en-US"/>
-        </w:rPr>
-        <w:t xml:space="preserve">. </w:t>
-      </w:r>
-      <w:r>
-        <w:rPr>
-          <w:lang w:val="en-US"/>
-        </w:rPr>
-        <w:t>The XGBoost architecture works differently so we need a distinct preprocessing for it.</w:t>
-      </w:r>
+    </w:p>
+    <w:p>
+      <w:pPr>
+        <w:rPr>
+          <w:lang w:val="en-US"/>
+        </w:rPr>
+      </w:pPr>
+    </w:p>
+    <w:p>
+      <w:pPr>
+        <w:rPr>
+          <w:lang w:val="en-US"/>
+        </w:rPr>
+      </w:pPr>
+      <w:r>
+        <w:rPr>
+          <w:lang w:val="en-US"/>
+        </w:rPr>
+        <w:t xml:space="preserve">We continue with performing further preprocessing steps, but we have to perform them in separate pipelines since the LSTM and the CNN model need distinct preprocessing steps compared to our XGBoost model. </w:t>
+      </w:r>
+    </w:p>
+    <w:p>
+      <w:pPr>
+        <w:rPr>
+          <w:lang w:val="en-US"/>
+        </w:rPr>
+      </w:pPr>
+    </w:p>
+    <w:p>
+      <w:pPr>
+        <w:rPr>
+          <w:lang w:val="en-US"/>
+        </w:rPr>
+      </w:pPr>
+    </w:p>
+    <w:p>
+      <w:pPr>
+        <w:rPr>
+          <w:lang w:val="en-US"/>
+        </w:rPr>
+      </w:pPr>
+    </w:p>
+    <w:p>
+      <w:pPr>
+        <w:rPr>
+          <w:lang w:val="en-US"/>
+        </w:rPr>
+      </w:pPr>
+    </w:p>
+    <w:p>
+      <w:pPr>
+        <w:rPr>
+          <w:sz w:val="24"/>
+          <w:szCs w:val="24"/>
+          <w:u w:val="single"/>
+          <w:lang w:val="en-US"/>
+        </w:rPr>
+      </w:pPr>
+      <w:r>
+        <w:rPr>
+          <w:sz w:val="24"/>
+          <w:szCs w:val="24"/>
+          <w:u w:val="single"/>
+          <w:lang w:val="en-US"/>
+        </w:rPr>
+        <w:t>Further Pipeline for LSTM and CNN:</w:t>
+      </w:r>
+    </w:p>
+    <w:p>
+      <w:pPr>
+        <w:rPr>
+          <w:lang w:val="en-US"/>
+        </w:rPr>
+      </w:pPr>
+      <w:r>
+        <w:rPr>
+          <w:lang w:val="en-US"/>
+        </w:rPr>
+        <w:t>One important step we need to perform is normalization.</w:t>
+      </w:r>
+    </w:p>
+    <w:p>
+      <w:pPr>
+        <w:rPr>
+          <w:lang w:val="en-US"/>
+        </w:rPr>
+      </w:pPr>
     </w:p>
     <w:p>
       <w:pPr>
@@ -12724,35 +12894,7 @@
         <w:rPr>
           <w:lang w:val="en-US"/>
         </w:rPr>
-        <w:t xml:space="preserve">, </w:t>
-      </w:r>
-      <w:proofErr w:type="spellStart"/>
-      <w:r>
-        <w:rPr>
-          <w:lang w:val="en-US"/>
-        </w:rPr>
-        <w:t>adx</w:t>
-      </w:r>
-      <w:proofErr w:type="spellEnd"/>
-      <w:r>
-        <w:rPr>
-          <w:lang w:val="en-US"/>
-        </w:rPr>
-        <w:t xml:space="preserve">, </w:t>
-      </w:r>
-      <w:proofErr w:type="spellStart"/>
-      <w:r>
-        <w:rPr>
-          <w:lang w:val="en-US"/>
-        </w:rPr>
-        <w:t>obv</w:t>
-      </w:r>
-      <w:proofErr w:type="spellEnd"/>
-      <w:r>
-        <w:rPr>
-          <w:lang w:val="en-US"/>
-        </w:rPr>
-        <w:t xml:space="preserve">, … and so on. </w:t>
+        <w:t xml:space="preserve">, adx, obv, … and so on. </w:t>
       </w:r>
       <w:r>
         <w:rPr>
@@ -13029,6 +13171,7 @@
         <w:rPr>
           <w:lang w:val="en-US"/>
         </w:rPr>
+        <w:lastRenderedPageBreak/>
         <w:t>Lag values</w:t>
       </w:r>
     </w:p>
@@ -13310,14 +13453,7 @@
         <w:rPr>
           <w:lang w:val="en-US"/>
         </w:rPr>
-        <w:t xml:space="preserve">To use this functionality we implement our function to train one of our 3 models with the certain stock or ETF data and return the “rmse”. Like that we can say that the hyperparameters of the model </w:t>
-      </w:r>
-      <w:r>
-        <w:rPr>
-          <w:lang w:val="en-US"/>
-        </w:rPr>
-        <w:lastRenderedPageBreak/>
-        <w:t>are the values that should be optimized. And the value based on which the optimization happens is the rmse value.</w:t>
+        <w:t>To use this functionality we implement our function to train one of our 3 models with the certain stock or ETF data and return the “rmse”. Like that we can say that the hyperparameters of the model are the values that should be optimized. And the value based on which the optimization happens is the rmse value.</w:t>
       </w:r>
     </w:p>
     <w:p>
@@ -13411,6 +13547,7 @@
         <w:rPr>
           <w:lang w:val="en-US"/>
         </w:rPr>
+        <w:lastRenderedPageBreak/>
         <w:t>The Root Mean squared error (rmse) is a performance metric. It takes the predicted value and the true val and calculates the difference from it. Then it squares this difference for all pairs of predicted and true value and takes the mean of these squares of differences. That mean is the rmse value.</w:t>
       </w:r>
       <w:r>
@@ -13447,91 +13584,21 @@
         <w:rPr>
           <w:lang w:val="en-US"/>
         </w:rPr>
-        <w:t xml:space="preserve">&gt;&gt;&gt; </w:t>
-      </w:r>
-      <w:proofErr w:type="spellStart"/>
-      <w:r>
-        <w:rPr>
-          <w:lang w:val="en-US"/>
-        </w:rPr>
-        <w:t>y_true</w:t>
-      </w:r>
-      <w:proofErr w:type="spellEnd"/>
-      <w:r>
-        <w:rPr>
-          <w:lang w:val="en-US"/>
-        </w:rPr>
-        <w:t xml:space="preserve"> = [3, -0.5, 2, 7]</w:t>
+        <w:t>&gt;&gt;&gt; y_true = [3, -0.5, 2, 7]</w:t>
       </w:r>
       <w:r>
         <w:rPr>
           <w:lang w:val="en-US"/>
         </w:rPr>
         <w:br/>
-        <w:t xml:space="preserve">&gt;&gt;&gt; </w:t>
-      </w:r>
-      <w:proofErr w:type="spellStart"/>
-      <w:r>
-        <w:rPr>
-          <w:lang w:val="en-US"/>
-        </w:rPr>
-        <w:t>y_pred</w:t>
-      </w:r>
-      <w:proofErr w:type="spellEnd"/>
-      <w:r>
-        <w:rPr>
-          <w:lang w:val="en-US"/>
-        </w:rPr>
-        <w:t xml:space="preserve"> = [2.5, 0.0, 2, 8]</w:t>
+        <w:t>&gt;&gt;&gt; y_pred = [2.5, 0.0, 2, 8]</w:t>
       </w:r>
       <w:r>
         <w:rPr>
           <w:lang w:val="en-US"/>
         </w:rPr>
         <w:br/>
-        <w:t xml:space="preserve">&gt;&gt;&gt; </w:t>
-      </w:r>
-      <w:proofErr w:type="spellStart"/>
-      <w:r>
-        <w:rPr>
-          <w:lang w:val="en-US"/>
-        </w:rPr>
-        <w:t>mean_squared_error</w:t>
-      </w:r>
-      <w:proofErr w:type="spellEnd"/>
-      <w:r>
-        <w:rPr>
-          <w:lang w:val="en-US"/>
-        </w:rPr>
-        <w:t>(</w:t>
-      </w:r>
-      <w:proofErr w:type="spellStart"/>
-      <w:r>
-        <w:rPr>
-          <w:lang w:val="en-US"/>
-        </w:rPr>
-        <w:t>y_true</w:t>
-      </w:r>
-      <w:proofErr w:type="spellEnd"/>
-      <w:r>
-        <w:rPr>
-          <w:lang w:val="en-US"/>
-        </w:rPr>
-        <w:t xml:space="preserve">, </w:t>
-      </w:r>
-      <w:proofErr w:type="spellStart"/>
-      <w:r>
-        <w:rPr>
-          <w:lang w:val="en-US"/>
-        </w:rPr>
-        <w:t>y_pred</w:t>
-      </w:r>
-      <w:proofErr w:type="spellEnd"/>
-      <w:r>
-        <w:rPr>
-          <w:lang w:val="en-US"/>
-        </w:rPr>
-        <w:t>)</w:t>
+        <w:t>&gt;&gt;&gt; mean_squared_error(y_true, y_pred)</w:t>
       </w:r>
       <w:r>
         <w:rPr>
@@ -13641,91 +13708,21 @@
         <w:rPr>
           <w:lang w:val="en-US"/>
         </w:rPr>
-        <w:t xml:space="preserve">&gt;&gt;&gt; </w:t>
-      </w:r>
-      <w:proofErr w:type="spellStart"/>
-      <w:r>
-        <w:rPr>
-          <w:lang w:val="en-US"/>
-        </w:rPr>
-        <w:t>y_true</w:t>
-      </w:r>
-      <w:proofErr w:type="spellEnd"/>
-      <w:r>
-        <w:rPr>
-          <w:lang w:val="en-US"/>
-        </w:rPr>
-        <w:t xml:space="preserve"> = [3, -0.5, 2, 7]</w:t>
+        <w:t>&gt;&gt;&gt; y_true = [3, -0.5, 2, 7]</w:t>
       </w:r>
       <w:r>
         <w:rPr>
           <w:lang w:val="en-US"/>
         </w:rPr>
         <w:br/>
-        <w:t xml:space="preserve">&gt;&gt;&gt; </w:t>
-      </w:r>
-      <w:proofErr w:type="spellStart"/>
-      <w:r>
-        <w:rPr>
-          <w:lang w:val="en-US"/>
-        </w:rPr>
-        <w:t>y_pred</w:t>
-      </w:r>
-      <w:proofErr w:type="spellEnd"/>
-      <w:r>
-        <w:rPr>
-          <w:lang w:val="en-US"/>
-        </w:rPr>
-        <w:t xml:space="preserve"> = [2.5, 0.0, 2, 8]</w:t>
+        <w:t>&gt;&gt;&gt; y_pred = [2.5, 0.0, 2, 8]</w:t>
       </w:r>
       <w:r>
         <w:rPr>
           <w:lang w:val="en-US"/>
         </w:rPr>
         <w:br/>
-        <w:t xml:space="preserve">&gt;&gt;&gt; </w:t>
-      </w:r>
-      <w:proofErr w:type="spellStart"/>
-      <w:r>
-        <w:rPr>
-          <w:lang w:val="en-US"/>
-        </w:rPr>
-        <w:t>mean_absolute_error</w:t>
-      </w:r>
-      <w:proofErr w:type="spellEnd"/>
-      <w:r>
-        <w:rPr>
-          <w:lang w:val="en-US"/>
-        </w:rPr>
-        <w:t>(</w:t>
-      </w:r>
-      <w:proofErr w:type="spellStart"/>
-      <w:r>
-        <w:rPr>
-          <w:lang w:val="en-US"/>
-        </w:rPr>
-        <w:t>y_true</w:t>
-      </w:r>
-      <w:proofErr w:type="spellEnd"/>
-      <w:r>
-        <w:rPr>
-          <w:lang w:val="en-US"/>
-        </w:rPr>
-        <w:t xml:space="preserve">, </w:t>
-      </w:r>
-      <w:proofErr w:type="spellStart"/>
-      <w:r>
-        <w:rPr>
-          <w:lang w:val="en-US"/>
-        </w:rPr>
-        <w:t>y_pred</w:t>
-      </w:r>
-      <w:proofErr w:type="spellEnd"/>
-      <w:r>
-        <w:rPr>
-          <w:lang w:val="en-US"/>
-        </w:rPr>
-        <w:t>)</w:t>
+        <w:t>&gt;&gt;&gt; mean_absolute_error(y_true, y_pred)</w:t>
       </w:r>
       <w:r>
         <w:rPr>
@@ -13932,84 +13929,10 @@
         <w:rPr>
           <w:lang w:val="en-US"/>
         </w:rPr>
-        <w:t xml:space="preserve">Ghazaleh </w:t>
-      </w:r>
-      <w:proofErr w:type="spellStart"/>
-      <w:r>
-        <w:rPr>
-          <w:lang w:val="en-US"/>
-        </w:rPr>
-        <w:t>Babanejaddehaki</w:t>
-      </w:r>
-      <w:proofErr w:type="spellEnd"/>
-      <w:r>
-        <w:rPr>
-          <w:lang w:val="en-US"/>
-        </w:rPr>
-        <w:t xml:space="preserve">, </w:t>
-      </w:r>
-      <w:proofErr w:type="spellStart"/>
-      <w:r>
-        <w:rPr>
-          <w:lang w:val="en-US"/>
-        </w:rPr>
-        <w:t>Aijun</w:t>
-      </w:r>
-      <w:proofErr w:type="spellEnd"/>
-      <w:r>
-        <w:rPr>
-          <w:lang w:val="en-US"/>
-        </w:rPr>
-        <w:t xml:space="preserve"> An, and Manos </w:t>
-      </w:r>
-      <w:proofErr w:type="spellStart"/>
-      <w:r>
-        <w:rPr>
-          <w:lang w:val="en-US"/>
-        </w:rPr>
-        <w:t>Papagelis</w:t>
-      </w:r>
-      <w:proofErr w:type="spellEnd"/>
-      <w:r>
-        <w:rPr>
-          <w:lang w:val="en-US"/>
-        </w:rPr>
-        <w:t xml:space="preserve">. 2025. Disease Outbreak Detection and Forecasting: A Review of Methods and Data Sources. </w:t>
-      </w:r>
-      <w:r>
-        <w:t xml:space="preserve">ACM Trans. </w:t>
-      </w:r>
-      <w:proofErr w:type="spellStart"/>
-      <w:r>
-        <w:t>Comput</w:t>
-      </w:r>
-      <w:proofErr w:type="spellEnd"/>
-      <w:r>
-        <w:t xml:space="preserve">. </w:t>
-      </w:r>
-      <w:proofErr w:type="spellStart"/>
-      <w:r>
-        <w:t>Healthcare</w:t>
-      </w:r>
-      <w:proofErr w:type="spellEnd"/>
-      <w:r>
-        <w:t xml:space="preserve"> 6, 2, </w:t>
-      </w:r>
-      <w:proofErr w:type="spellStart"/>
-      <w:r>
-        <w:t>Article</w:t>
-      </w:r>
-      <w:proofErr w:type="spellEnd"/>
-      <w:r>
-        <w:t xml:space="preserve"> 13 (April 2025), 40 </w:t>
-      </w:r>
-      <w:proofErr w:type="spellStart"/>
-      <w:r>
-        <w:t>pages</w:t>
-      </w:r>
-      <w:proofErr w:type="spellEnd"/>
-      <w:r>
-        <w:t>. https://doi.org/10.1145/3708549</w:t>
+        <w:t xml:space="preserve">Ghazaleh Babanejaddehaki, Aijun An, and Manos Papagelis. 2025. Disease Outbreak Detection and Forecasting: A Review of Methods and Data Sources. </w:t>
+      </w:r>
+      <w:r>
+        <w:t>ACM Trans. Comput. Healthcare 6, 2, Article 13 (April 2025), 40 pages. https://doi.org/10.1145/3708549</w:t>
       </w:r>
     </w:p>
     <w:p>
@@ -14029,21 +13952,12 @@
         </w:rPr>
         <w:t>Qureshi, M., Arbab, M.A. &amp; Rehman, S. Deep learning-based forecasting of electricity consumption. </w:t>
       </w:r>
-      <w:proofErr w:type="spellStart"/>
       <w:r>
         <w:rPr>
           <w:i/>
           <w:iCs/>
         </w:rPr>
-        <w:t>Sci</w:t>
-      </w:r>
-      <w:proofErr w:type="spellEnd"/>
-      <w:r>
-        <w:rPr>
-          <w:i/>
-          <w:iCs/>
-        </w:rPr>
-        <w:t xml:space="preserve"> Rep</w:t>
+        <w:t>Sci Rep</w:t>
       </w:r>
       <w:r>
         <w:t> </w:t>
@@ -14130,49 +14044,7 @@
         <w:rPr>
           <w:lang w:val="en-US"/>
         </w:rPr>
-        <w:t xml:space="preserve">Mahinda </w:t>
-      </w:r>
-      <w:proofErr w:type="spellStart"/>
-      <w:r>
-        <w:rPr>
-          <w:lang w:val="en-US"/>
-        </w:rPr>
-        <w:t>Mailagaha</w:t>
-      </w:r>
-      <w:proofErr w:type="spellEnd"/>
-      <w:r>
-        <w:rPr>
-          <w:lang w:val="en-US"/>
-        </w:rPr>
-        <w:t xml:space="preserve"> </w:t>
-      </w:r>
-      <w:proofErr w:type="spellStart"/>
-      <w:r>
-        <w:rPr>
-          <w:lang w:val="en-US"/>
-        </w:rPr>
-        <w:t>Kumbure</w:t>
-      </w:r>
-      <w:proofErr w:type="spellEnd"/>
-      <w:r>
-        <w:rPr>
-          <w:lang w:val="en-US"/>
-        </w:rPr>
-        <w:t xml:space="preserve">, Christoph Lohrmann, Pasi </w:t>
-      </w:r>
-      <w:proofErr w:type="spellStart"/>
-      <w:r>
-        <w:rPr>
-          <w:lang w:val="en-US"/>
-        </w:rPr>
-        <w:t>Luukka</w:t>
-      </w:r>
-      <w:proofErr w:type="spellEnd"/>
-      <w:r>
-        <w:rPr>
-          <w:lang w:val="en-US"/>
-        </w:rPr>
-        <w:t xml:space="preserve">, Jari Porras, Machine learning techniques and data for stock market forecasting: A literature review, Expert Systems with Applications, Volume 197, 2022, 116659, ISSN 0957-4174, </w:t>
+        <w:t xml:space="preserve">Mahinda Mailagaha Kumbure, Christoph Lohrmann, Pasi Luukka, Jari Porras, Machine learning techniques and data for stock market forecasting: A literature review, Expert Systems with Applications, Volume 197, 2022, 116659, ISSN 0957-4174, </w:t>
       </w:r>
       <w:hyperlink r:id="rId37" w:history="1">
         <w:r>
@@ -14199,35 +14071,7 @@
         <w:rPr>
           <w:lang w:val="en-US"/>
         </w:rPr>
-        <w:t xml:space="preserve">T. </w:t>
-      </w:r>
-      <w:proofErr w:type="spellStart"/>
-      <w:r>
-        <w:rPr>
-          <w:lang w:val="en-US"/>
-        </w:rPr>
-        <w:t>Matharasi</w:t>
-      </w:r>
-      <w:proofErr w:type="spellEnd"/>
-      <w:r>
-        <w:rPr>
-          <w:lang w:val="en-US"/>
-        </w:rPr>
-        <w:t xml:space="preserve">, S. </w:t>
-      </w:r>
-      <w:proofErr w:type="spellStart"/>
-      <w:r>
-        <w:rPr>
-          <w:lang w:val="en-US"/>
-        </w:rPr>
-        <w:t>Lakkaraju</w:t>
-      </w:r>
-      <w:proofErr w:type="spellEnd"/>
-      <w:r>
-        <w:rPr>
-          <w:lang w:val="en-US"/>
-        </w:rPr>
-        <w:t xml:space="preserve"> and I. Mukherjee, "A Comparative Analysis of Machine Learning Approaches for Stock Price Prediction," </w:t>
+        <w:t>T. Matharasi, S. Lakkaraju and I. Mukherjee, "A Comparative Analysis of Machine Learning Approaches for Stock Price Prediction," </w:t>
       </w:r>
       <w:r>
         <w:rPr>
@@ -14241,21 +14085,7 @@
         <w:rPr>
           <w:lang w:val="en-US"/>
         </w:rPr>
-        <w:t xml:space="preserve">, Greater Noida, India, 2025, pp. 975-979, </w:t>
-      </w:r>
-      <w:proofErr w:type="spellStart"/>
-      <w:r>
-        <w:rPr>
-          <w:lang w:val="en-US"/>
-        </w:rPr>
-        <w:t>doi</w:t>
-      </w:r>
-      <w:proofErr w:type="spellEnd"/>
-      <w:r>
-        <w:rPr>
-          <w:lang w:val="en-US"/>
-        </w:rPr>
-        <w:t>: 10.1109/ICPCT64145.2025.10941156</w:t>
+        <w:t>, Greater Noida, India, 2025, pp. 975-979, doi: 10.1109/ICPCT64145.2025.10941156</w:t>
       </w:r>
     </w:p>
     <w:p>
@@ -14288,23 +14118,7 @@
         </w:rPr>
       </w:pPr>
       <w:r>
-        <w:t xml:space="preserve">Drucker, H., </w:t>
-      </w:r>
-      <w:proofErr w:type="spellStart"/>
-      <w:r>
-        <w:t>Burges</w:t>
-      </w:r>
-      <w:proofErr w:type="spellEnd"/>
-      <w:r>
-        <w:t xml:space="preserve">, C. J., Kaufman, L., Smola, A., &amp; </w:t>
-      </w:r>
-      <w:proofErr w:type="spellStart"/>
-      <w:r>
-        <w:t>Vapnik</w:t>
-      </w:r>
-      <w:proofErr w:type="spellEnd"/>
-      <w:r>
-        <w:t xml:space="preserve">, V. (1996). </w:t>
+        <w:t xml:space="preserve">Drucker, H., Burges, C. J., Kaufman, L., Smola, A., &amp; Vapnik, V. (1996). </w:t>
       </w:r>
       <w:r>
         <w:rPr>
@@ -14356,21 +14170,7 @@
         <w:rPr>
           <w:lang w:val="en-US"/>
         </w:rPr>
-        <w:t xml:space="preserve">Cortes, C., </w:t>
-      </w:r>
-      <w:proofErr w:type="spellStart"/>
-      <w:r>
-        <w:rPr>
-          <w:lang w:val="en-US"/>
-        </w:rPr>
-        <w:t>Vapnik</w:t>
-      </w:r>
-      <w:proofErr w:type="spellEnd"/>
-      <w:r>
-        <w:rPr>
-          <w:lang w:val="en-US"/>
-        </w:rPr>
-        <w:t>, V. Support-vector networks. </w:t>
+        <w:t>Cortes, C., Vapnik, V. Support-vector networks. </w:t>
       </w:r>
       <w:r>
         <w:rPr>
@@ -14418,33 +14218,11 @@
         </w:rPr>
         <w:t xml:space="preserve"> </w:t>
       </w:r>
-      <w:proofErr w:type="spellStart"/>
       <w:r>
         <w:rPr>
           <w:lang w:val="it-IT"/>
         </w:rPr>
-        <w:t>Aiyegbeni</w:t>
-      </w:r>
-      <w:proofErr w:type="spellEnd"/>
-      <w:r>
-        <w:rPr>
-          <w:lang w:val="it-IT"/>
-        </w:rPr>
-        <w:t xml:space="preserve"> </w:t>
-      </w:r>
-      <w:proofErr w:type="spellStart"/>
-      <w:r>
-        <w:rPr>
-          <w:lang w:val="it-IT"/>
-        </w:rPr>
-        <w:t>Gifty</w:t>
-      </w:r>
-      <w:proofErr w:type="spellEnd"/>
-      <w:r>
-        <w:rPr>
-          <w:lang w:val="it-IT"/>
-        </w:rPr>
-        <w:t xml:space="preserve">, &amp; Dr. Yang Li. </w:t>
+        <w:t xml:space="preserve">Aiyegbeni Gifty, &amp; Dr. Yang Li. </w:t>
       </w:r>
       <w:r>
         <w:rPr>
@@ -14540,40 +14318,14 @@
         <w:rPr>
           <w:lang w:val="en-US"/>
         </w:rPr>
-        <w:lastRenderedPageBreak/>
         <w:t>Gururaj, V., Shriya, V. R., &amp; Ashwini, K. (2019). Stock market prediction using linear regression and support vector machines. </w:t>
       </w:r>
-      <w:proofErr w:type="spellStart"/>
       <w:r>
         <w:rPr>
           <w:i/>
           <w:iCs/>
         </w:rPr>
-        <w:t>Int</w:t>
-      </w:r>
-      <w:proofErr w:type="spellEnd"/>
-      <w:r>
-        <w:rPr>
-          <w:i/>
-          <w:iCs/>
-        </w:rPr>
-        <w:t xml:space="preserve"> J </w:t>
-      </w:r>
-      <w:proofErr w:type="spellStart"/>
-      <w:r>
-        <w:rPr>
-          <w:i/>
-          <w:iCs/>
-        </w:rPr>
-        <w:t>Appl</w:t>
-      </w:r>
-      <w:proofErr w:type="spellEnd"/>
-      <w:r>
-        <w:rPr>
-          <w:i/>
-          <w:iCs/>
-        </w:rPr>
-        <w:t xml:space="preserve"> Eng Res</w:t>
+        <w:t>Int J Appl Eng Res</w:t>
       </w:r>
       <w:r>
         <w:t>, </w:t>
@@ -15517,6 +15269,7 @@
         <w:rPr>
           <w:lang w:val="en-US"/>
         </w:rPr>
+        <w:lastRenderedPageBreak/>
         <w:t>Average</w:t>
       </w:r>
       <w:r>
@@ -15676,6 +15429,24 @@
           <w:lang w:val="en-US"/>
         </w:rPr>
         <w:t xml:space="preserve"> </w:t>
+      </w:r>
+    </w:p>
+    <w:p>
+      <w:pPr>
+        <w:pStyle w:val="Listenabsatz"/>
+        <w:numPr>
+          <w:ilvl w:val="0"/>
+          <w:numId w:val="15"/>
+        </w:numPr>
+        <w:rPr>
+          <w:lang w:val="en-US"/>
+        </w:rPr>
+      </w:pPr>
+      <w:r>
+        <w:rPr>
+          <w:lang w:val="en-US"/>
+        </w:rPr>
+        <w:t>period</w:t>
       </w:r>
     </w:p>
     <w:sectPr>
@@ -15689,7 +15460,7 @@
 </file>
 
 <file path=word/numbering.xml><?xml version="1.0" encoding="utf-8"?>
-<w:numbering xmlns:wpc="http://schemas.microsoft.com/office/word/2010/wordprocessingCanvas" xmlns:cx="http://schemas.microsoft.com/office/drawing/2014/chartex" xmlns:cx1="http://schemas.microsoft.com/office/drawing/2015/9/8/chartex" xmlns:cx2="http://schemas.microsoft.com/office/drawing/2015/10/21/chartex" xmlns:cx3="http://schemas.microsoft.com/office/drawing/2016/5/9/chartex" xmlns:cx4="http://schemas.microsoft.com/office/drawing/2016/5/10/chartex" xmlns:cx5="http://schemas.microsoft.com/office/drawing/2016/5/11/chartex" xmlns:cx6="http://schemas.microsoft.com/office/drawing/2016/5/12/chartex" xmlns:cx7="http://schemas.microsoft.com/office/drawing/2016/5/13/chartex" xmlns:cx8="http://schemas.microsoft.com/office/drawing/2016/5/14/chartex" xmlns:mc="http://schemas.openxmlformats.org/markup-compatibility/2006" xmlns:aink="http://schemas.microsoft.com/office/drawing/2016/ink" xmlns:am3d="http://schemas.microsoft.com/office/drawing/2017/model3d" xmlns:o="urn:schemas-microsoft-com:office:office" xmlns:oel="http://schemas.microsoft.com/office/2019/extlst" xmlns:r="http://schemas.openxmlformats.org/officeDocument/2006/relationships" xmlns:m="http://schemas.openxmlformats.org/officeDocument/2006/math" xmlns:v="urn:schemas-microsoft-com:vml" xmlns:wp14="http://schemas.microsoft.com/office/word/2010/wordprocessingDrawing" xmlns:wp="http://schemas.openxmlformats.org/drawingml/2006/wordprocessingDrawing" xmlns:w10="urn:schemas-microsoft-com:office:word" xmlns:w="http://schemas.openxmlformats.org/wordprocessingml/2006/main" xmlns:w14="http://schemas.microsoft.com/office/word/2010/wordml" xmlns:w15="http://schemas.microsoft.com/office/word/2012/wordml" xmlns:w16cex="http://schemas.microsoft.com/office/word/2018/wordml/cex" xmlns:w16cid="http://schemas.microsoft.com/office/word/2016/wordml/cid" xmlns:w16="http://schemas.microsoft.com/office/word/2018/wordml" xmlns:w16du="http://schemas.microsoft.com/office/word/2023/wordml/word16du" xmlns:w16sdtdh="http://schemas.microsoft.com/office/word/2020/wordml/sdtdatahash" xmlns:w16sdtfl="http://schemas.microsoft.com/office/word/2024/wordml/sdtformatlock" xmlns:w16se="http://schemas.microsoft.com/office/word/2015/wordml/symex" xmlns:wpg="http://schemas.microsoft.com/office/word/2010/wordprocessingGroup" xmlns:wpi="http://schemas.microsoft.com/office/word/2010/wordprocessingInk" xmlns:wne="http://schemas.microsoft.com/office/word/2006/wordml" xmlns:wps="http://schemas.microsoft.com/office/word/2010/wordprocessingShape" mc:Ignorable="w14 w15 w16se w16cid w16 w16cex w16sdtdh w16sdtfl w16du wp14">
+<w:numbering xmlns:wpc="http://schemas.microsoft.com/office/word/2010/wordprocessingCanvas" xmlns:cx="http://schemas.microsoft.com/office/drawing/2014/chartex" xmlns:cx1="http://schemas.microsoft.com/office/drawing/2015/9/8/chartex" xmlns:cx2="http://schemas.microsoft.com/office/drawing/2015/10/21/chartex" xmlns:cx3="http://schemas.microsoft.com/office/drawing/2016/5/9/chartex" xmlns:cx4="http://schemas.microsoft.com/office/drawing/2016/5/10/chartex" xmlns:cx5="http://schemas.microsoft.com/office/drawing/2016/5/11/chartex" xmlns:cx6="http://schemas.microsoft.com/office/drawing/2016/5/12/chartex" xmlns:cx7="http://schemas.microsoft.com/office/drawing/2016/5/13/chartex" xmlns:cx8="http://schemas.microsoft.com/office/drawing/2016/5/14/chartex" xmlns:mc="http://schemas.openxmlformats.org/markup-compatibility/2006" xmlns:aink="http://schemas.microsoft.com/office/drawing/2016/ink" xmlns:am3d="http://schemas.microsoft.com/office/drawing/2017/model3d" xmlns:o="urn:schemas-microsoft-com:office:office" xmlns:r="http://schemas.openxmlformats.org/officeDocument/2006/relationships" xmlns:m="http://schemas.openxmlformats.org/officeDocument/2006/math" xmlns:v="urn:schemas-microsoft-com:vml" xmlns:wp14="http://schemas.microsoft.com/office/word/2010/wordprocessingDrawing" xmlns:wp="http://schemas.openxmlformats.org/drawingml/2006/wordprocessingDrawing" xmlns:w10="urn:schemas-microsoft-com:office:word" xmlns:w="http://schemas.openxmlformats.org/wordprocessingml/2006/main" xmlns:w14="http://schemas.microsoft.com/office/word/2010/wordml" xmlns:w15="http://schemas.microsoft.com/office/word/2012/wordml" xmlns:w16cex="http://schemas.microsoft.com/office/word/2018/wordml/cex" xmlns:w16cid="http://schemas.microsoft.com/office/word/2016/wordml/cid" xmlns:w16="http://schemas.microsoft.com/office/word/2018/wordml" xmlns:w16sdtdh="http://schemas.microsoft.com/office/word/2020/wordml/sdtdatahash" xmlns:w16se="http://schemas.microsoft.com/office/word/2015/wordml/symex" xmlns:wpg="http://schemas.microsoft.com/office/word/2010/wordprocessingGroup" xmlns:wpi="http://schemas.microsoft.com/office/word/2010/wordprocessingInk" xmlns:wne="http://schemas.microsoft.com/office/word/2006/wordml" xmlns:wps="http://schemas.microsoft.com/office/word/2010/wordprocessingShape" mc:Ignorable="w14 w15 w16se w16cid w16 w16cex w16sdtdh wp14">
   <w:abstractNum w:abstractNumId="0" w15:restartNumberingAfterBreak="0">
     <w:nsid w:val="0AF17CAC"/>
     <w:multiLevelType w:val="hybridMultilevel"/>
@@ -17286,56 +17057,56 @@
       </w:rPr>
     </w:lvl>
   </w:abstractNum>
-  <w:num w:numId="1" w16cid:durableId="1048990594">
+  <w:num w:numId="1">
     <w:abstractNumId w:val="9"/>
   </w:num>
-  <w:num w:numId="2" w16cid:durableId="1813062803">
+  <w:num w:numId="2">
     <w:abstractNumId w:val="11"/>
   </w:num>
-  <w:num w:numId="3" w16cid:durableId="1548687822">
+  <w:num w:numId="3">
     <w:abstractNumId w:val="7"/>
   </w:num>
-  <w:num w:numId="4" w16cid:durableId="1712028976">
+  <w:num w:numId="4">
     <w:abstractNumId w:val="12"/>
   </w:num>
-  <w:num w:numId="5" w16cid:durableId="373622749">
+  <w:num w:numId="5">
     <w:abstractNumId w:val="13"/>
   </w:num>
-  <w:num w:numId="6" w16cid:durableId="1301497049">
+  <w:num w:numId="6">
     <w:abstractNumId w:val="0"/>
   </w:num>
-  <w:num w:numId="7" w16cid:durableId="811020705">
+  <w:num w:numId="7">
     <w:abstractNumId w:val="3"/>
   </w:num>
-  <w:num w:numId="8" w16cid:durableId="271322058">
+  <w:num w:numId="8">
     <w:abstractNumId w:val="14"/>
   </w:num>
-  <w:num w:numId="9" w16cid:durableId="851719063">
+  <w:num w:numId="9">
     <w:abstractNumId w:val="8"/>
   </w:num>
-  <w:num w:numId="10" w16cid:durableId="1432895285">
+  <w:num w:numId="10">
     <w:abstractNumId w:val="2"/>
   </w:num>
-  <w:num w:numId="11" w16cid:durableId="1166551945">
+  <w:num w:numId="11">
     <w:abstractNumId w:val="10"/>
   </w:num>
-  <w:num w:numId="12" w16cid:durableId="1533542717">
+  <w:num w:numId="12">
     <w:abstractNumId w:val="5"/>
   </w:num>
-  <w:num w:numId="13" w16cid:durableId="1134756714">
+  <w:num w:numId="13">
     <w:abstractNumId w:val="4"/>
   </w:num>
-  <w:num w:numId="14" w16cid:durableId="1516728515">
+  <w:num w:numId="14">
     <w:abstractNumId w:val="6"/>
   </w:num>
-  <w:num w:numId="15" w16cid:durableId="1658609791">
+  <w:num w:numId="15">
     <w:abstractNumId w:val="1"/>
   </w:num>
 </w:numbering>
 </file>
 
 <file path=word/styles.xml><?xml version="1.0" encoding="utf-8"?>
-<w:styles xmlns:mc="http://schemas.openxmlformats.org/markup-compatibility/2006" xmlns:r="http://schemas.openxmlformats.org/officeDocument/2006/relationships" xmlns:w="http://schemas.openxmlformats.org/wordprocessingml/2006/main" xmlns:w14="http://schemas.microsoft.com/office/word/2010/wordml" xmlns:w15="http://schemas.microsoft.com/office/word/2012/wordml" xmlns:w16cex="http://schemas.microsoft.com/office/word/2018/wordml/cex" xmlns:w16cid="http://schemas.microsoft.com/office/word/2016/wordml/cid" xmlns:w16="http://schemas.microsoft.com/office/word/2018/wordml" xmlns:w16du="http://schemas.microsoft.com/office/word/2023/wordml/word16du" xmlns:w16sdtdh="http://schemas.microsoft.com/office/word/2020/wordml/sdtdatahash" xmlns:w16sdtfl="http://schemas.microsoft.com/office/word/2024/wordml/sdtformatlock" xmlns:w16se="http://schemas.microsoft.com/office/word/2015/wordml/symex" mc:Ignorable="w14 w15 w16se w16cid w16 w16cex w16sdtdh w16sdtfl w16du">
+<w:styles xmlns:mc="http://schemas.openxmlformats.org/markup-compatibility/2006" xmlns:r="http://schemas.openxmlformats.org/officeDocument/2006/relationships" xmlns:w="http://schemas.openxmlformats.org/wordprocessingml/2006/main" xmlns:w14="http://schemas.microsoft.com/office/word/2010/wordml" xmlns:w15="http://schemas.microsoft.com/office/word/2012/wordml" xmlns:w16cex="http://schemas.microsoft.com/office/word/2018/wordml/cex" xmlns:w16cid="http://schemas.microsoft.com/office/word/2016/wordml/cid" xmlns:w16="http://schemas.microsoft.com/office/word/2018/wordml" xmlns:w16sdtdh="http://schemas.microsoft.com/office/word/2020/wordml/sdtdatahash" xmlns:w16se="http://schemas.microsoft.com/office/word/2015/wordml/symex" mc:Ignorable="w14 w15 w16se w16cid w16 w16cex w16sdtdh">
   <w:docDefaults>
     <w:rPrDefault>
       <w:rPr>
@@ -17938,7 +17709,6 @@
   <w:style w:type="character" w:default="1" w:styleId="Absatz-Standardschriftart">
     <w:name w:val="Default Paragraph Font"/>
     <w:uiPriority w:val="1"/>
-    <w:semiHidden/>
     <w:unhideWhenUsed/>
   </w:style>
   <w:style w:type="table" w:default="1" w:styleId="NormaleTabelle">

</xml_diff>

<commit_message>
further transfering to LaTeX
</commit_message>
<xml_diff>
--- a/research_question.docx
+++ b/research_question.docx
@@ -397,21 +397,7 @@
         <w:rPr>
           <w:lang w:val="en-US"/>
         </w:rPr>
-        <w:t xml:space="preserve">Besides that, it is widely used in trading to </w:t>
-      </w:r>
-      <w:proofErr w:type="spellStart"/>
-      <w:r>
-        <w:rPr>
-          <w:lang w:val="en-US"/>
-        </w:rPr>
-        <w:t>asses</w:t>
-      </w:r>
-      <w:proofErr w:type="spellEnd"/>
-      <w:r>
-        <w:rPr>
-          <w:lang w:val="en-US"/>
-        </w:rPr>
-        <w:t xml:space="preserve"> the quality of an asset, the risk of an investment, the potential upside of a stock or simply to give recommendations on buy or sell orders for traders. Many big trading companies </w:t>
+        <w:t xml:space="preserve">Besides that, it is widely used in trading to asses the quality of an asset, the risk of an investment, the potential upside of a stock or simply to give recommendations on buy or sell orders for traders. Many big trading companies </w:t>
       </w:r>
       <w:r>
         <w:rPr>
@@ -1511,21 +1497,7 @@
         <w:rPr>
           <w:lang w:val="en-US"/>
         </w:rPr>
-        <w:t xml:space="preserve">Li, </w:t>
-      </w:r>
-      <w:proofErr w:type="spellStart"/>
-      <w:r>
-        <w:rPr>
-          <w:lang w:val="en-US"/>
-        </w:rPr>
-        <w:t>Siyuan</w:t>
-      </w:r>
-      <w:proofErr w:type="spellEnd"/>
-      <w:r>
-        <w:rPr>
-          <w:lang w:val="en-US"/>
-        </w:rPr>
-        <w:t>. (2024)</w:t>
+        <w:t>Li, Siyuan. (2024)</w:t>
       </w:r>
       <w:r>
         <w:rPr>
@@ -7276,14 +7248,12 @@
         </w:rPr>
         <w:t xml:space="preserve">Then our whole neural network would only be able to capture linear relationships between input features and the output. This is due to the nature of stacked linear functions. If you stack n linear functions, then no matter how big n is, the resulting function always collapses down to a linear function with </w:t>
       </w:r>
-      <w:proofErr w:type="spellStart"/>
       <w:r>
         <w:rPr>
           <w:lang w:val="en-US"/>
         </w:rPr>
         <w:t>n</w:t>
       </w:r>
-      <w:proofErr w:type="spellEnd"/>
       <w:r>
         <w:rPr>
           <w:lang w:val="en-US"/>
@@ -7630,7 +7600,6 @@
           <w:lang w:val="en-US"/>
         </w:rPr>
       </w:pPr>
-      <w:proofErr w:type="spellStart"/>
       <w:r>
         <w:rPr>
           <w:lang w:val="en-US"/>
@@ -7643,7 +7612,6 @@
         </w:rPr>
         <w:t>eff</w:t>
       </w:r>
-      <w:proofErr w:type="spellEnd"/>
       <w:r>
         <w:rPr>
           <w:lang w:val="en-US"/>
@@ -7657,7 +7625,6 @@
           <w:lang w:val="en-US"/>
         </w:rPr>
       </w:pPr>
-      <w:proofErr w:type="spellStart"/>
       <w:r>
         <w:rPr>
           <w:lang w:val="en-US"/>
@@ -7668,14 +7635,7 @@
         <w:rPr>
           <w:lang w:val="en-US"/>
         </w:rPr>
-        <w:t>eff</w:t>
-      </w:r>
-      <w:proofErr w:type="spellEnd"/>
-      <w:r>
-        <w:rPr>
-          <w:lang w:val="en-US"/>
-        </w:rPr>
-        <w:t xml:space="preserve"> = </w:t>
+        <w:t xml:space="preserve">eff = </w:t>
       </w:r>
       <w:r>
         <w:rPr>
@@ -7700,30 +7660,8 @@
         <w:rPr>
           <w:lang w:val="en-US"/>
         </w:rPr>
-        <w:t xml:space="preserve"> the resulting function is f4(z) = </w:t>
-      </w:r>
-      <w:proofErr w:type="spellStart"/>
-      <w:r>
-        <w:rPr>
-          <w:lang w:val="en-US"/>
-        </w:rPr>
-        <w:t>Weff</w:t>
-      </w:r>
-      <w:proofErr w:type="spellEnd"/>
-      <w:r>
-        <w:rPr>
-          <w:lang w:val="en-US"/>
-        </w:rPr>
-        <w:t xml:space="preserve"> * z + </w:t>
-      </w:r>
-      <w:proofErr w:type="spellStart"/>
-      <w:r>
-        <w:rPr>
-          <w:lang w:val="en-US"/>
-        </w:rPr>
-        <w:t>beff</w:t>
-      </w:r>
-      <w:proofErr w:type="spellEnd"/>
+        <w:t xml:space="preserve"> the resulting function is f4(z) = Weff * z + beff</w:t>
+      </w:r>
       <w:r>
         <w:rPr>
           <w:lang w:val="en-US"/>
@@ -8234,8 +8172,6 @@
           <w:lang w:val="en-US"/>
         </w:rPr>
       </w:pPr>
-      <w:proofErr w:type="spellStart"/>
-      <w:proofErr w:type="gramStart"/>
       <w:r>
         <w:rPr>
           <w:lang w:val="en-US"/>
@@ -8247,36 +8183,13 @@
           <w:vertAlign w:val="subscript"/>
           <w:lang w:val="en-US"/>
         </w:rPr>
-        <w:t>i,j</w:t>
-      </w:r>
-      <w:proofErr w:type="spellEnd"/>
-      <w:proofErr w:type="gramEnd"/>
-      <w:r>
-        <w:rPr>
-          <w:vertAlign w:val="subscript"/>
-          <w:lang w:val="en-US"/>
-        </w:rPr>
-        <w:t xml:space="preserve"> </w:t>
-      </w:r>
-      <w:r>
-        <w:rPr>
-          <w:lang w:val="en-US"/>
-        </w:rPr>
-        <w:t xml:space="preserve">– is the weight of the connection from </w:t>
-      </w:r>
-      <w:proofErr w:type="spellStart"/>
-      <w:r>
-        <w:rPr>
-          <w:lang w:val="en-US"/>
-        </w:rPr>
-        <w:t>i</w:t>
-      </w:r>
-      <w:proofErr w:type="spellEnd"/>
-      <w:r>
-        <w:rPr>
-          <w:lang w:val="en-US"/>
-        </w:rPr>
-        <w:t xml:space="preserve"> to j</w:t>
+        <w:t xml:space="preserve">i,j </w:t>
+      </w:r>
+      <w:r>
+        <w:rPr>
+          <w:lang w:val="en-US"/>
+        </w:rPr>
+        <w:t>– is the weight of the connection from i to j</w:t>
       </w:r>
     </w:p>
     <w:p>
@@ -8741,14 +8654,12 @@
         </w:rPr>
         <w:t xml:space="preserve"> = </w:t>
       </w:r>
-      <w:proofErr w:type="gramStart"/>
       <w:r>
         <w:rPr>
           <w:lang w:val="en-US"/>
         </w:rPr>
         <w:t>max(</w:t>
       </w:r>
-      <w:proofErr w:type="gramEnd"/>
       <w:r>
         <w:rPr>
           <w:lang w:val="en-US"/>
@@ -8867,7 +8778,6 @@
         </w:rPr>
         <w:t xml:space="preserve">Value in neuron 4 = </w:t>
       </w:r>
-      <w:proofErr w:type="gramStart"/>
       <w:r>
         <w:rPr>
           <w:lang w:val="en-US"/>
@@ -8880,7 +8790,6 @@
         </w:rPr>
         <w:t>ax(</w:t>
       </w:r>
-      <w:proofErr w:type="gramEnd"/>
       <w:r>
         <w:rPr>
           <w:lang w:val="en-US"/>
@@ -13622,19 +13531,95 @@
           <w:lang w:val="en-US"/>
         </w:rPr>
         <w:lastRenderedPageBreak/>
-        <w:t>/</w:t>
-      </w:r>
-      <w:proofErr w:type="gramStart"/>
-      <w:r>
+        <w:t>//  FUCKING BUNCH OF IMAGES FOR CNN //</w:t>
+      </w:r>
+    </w:p>
+    <w:p>
+      <w:pPr>
+        <w:rPr>
+          <w:lang w:val="en-US"/>
+        </w:rPr>
+      </w:pPr>
+    </w:p>
+    <w:p>
+      <w:pPr>
+        <w:rPr>
+          <w:lang w:val="en-US"/>
+        </w:rPr>
+      </w:pPr>
+    </w:p>
+    <w:p>
+      <w:pPr>
+        <w:rPr>
+          <w:lang w:val="en-US"/>
+        </w:rPr>
+      </w:pPr>
+    </w:p>
+    <w:p>
+      <w:pPr>
+        <w:rPr>
+          <w:lang w:val="en-US"/>
+        </w:rPr>
+      </w:pPr>
+      <w:r>
+        <w:rPr>
+          <w:lang w:val="en-US"/>
+        </w:rPr>
+        <w:t>Like that</w:t>
+      </w:r>
+      <w:r>
+        <w:rPr>
+          <w:lang w:val="en-US"/>
+        </w:rPr>
+        <w:t xml:space="preserve"> the filter is applied</w:t>
+      </w:r>
+      <w:r>
+        <w:rPr>
+          <w:lang w:val="en-US"/>
+        </w:rPr>
+        <w:t xml:space="preserve"> and the feature map is constructed.</w:t>
+      </w:r>
+      <w:r>
+        <w:rPr>
+          <w:lang w:val="en-US"/>
+        </w:rPr>
+        <w:t xml:space="preserve"> </w:t>
+      </w:r>
+      <w:r>
+        <w:rPr>
+          <w:lang w:val="en-US"/>
+        </w:rPr>
+        <w:t>The next step is to add the bias for each cell in the feature map.</w:t>
+      </w:r>
+      <w:r>
+        <w:rPr>
+          <w:lang w:val="en-US"/>
+        </w:rPr>
+        <w:t xml:space="preserve"> We simply assume a bias of 2</w:t>
+      </w:r>
+      <w:r>
+        <w:rPr>
+          <w:lang w:val="en-US"/>
+        </w:rPr>
+        <w:t>.</w:t>
+      </w:r>
+    </w:p>
+    <w:p>
+      <w:pPr>
+        <w:rPr>
+          <w:lang w:val="en-US"/>
+        </w:rPr>
+      </w:pPr>
+    </w:p>
+    <w:p>
+      <w:pPr>
         <w:rPr>
           <w:color w:val="FF0000"/>
           <w:sz w:val="36"/>
           <w:szCs w:val="36"/>
           <w:lang w:val="en-US"/>
         </w:rPr>
-        <w:t>/  FUCKING</w:t>
-      </w:r>
-      <w:proofErr w:type="gramEnd"/>
+      </w:pPr>
       <w:r>
         <w:rPr>
           <w:color w:val="FF0000"/>
@@ -13642,95 +13627,17 @@
           <w:szCs w:val="36"/>
           <w:lang w:val="en-US"/>
         </w:rPr>
-        <w:t xml:space="preserve"> BUNCH OF IMAGES FOR CNN //</w:t>
-      </w:r>
-    </w:p>
-    <w:p>
-      <w:pPr>
-        <w:rPr>
-          <w:lang w:val="en-US"/>
-        </w:rPr>
-      </w:pPr>
-    </w:p>
-    <w:p>
-      <w:pPr>
-        <w:rPr>
-          <w:lang w:val="en-US"/>
-        </w:rPr>
-      </w:pPr>
-    </w:p>
-    <w:p>
-      <w:pPr>
-        <w:rPr>
-          <w:lang w:val="en-US"/>
-        </w:rPr>
-      </w:pPr>
-    </w:p>
-    <w:p>
-      <w:pPr>
-        <w:rPr>
-          <w:lang w:val="en-US"/>
-        </w:rPr>
-      </w:pPr>
-      <w:r>
-        <w:rPr>
-          <w:lang w:val="en-US"/>
-        </w:rPr>
-        <w:t>Like that</w:t>
-      </w:r>
-      <w:r>
-        <w:rPr>
-          <w:lang w:val="en-US"/>
-        </w:rPr>
-        <w:t xml:space="preserve"> the filter is applied</w:t>
-      </w:r>
-      <w:r>
-        <w:rPr>
-          <w:lang w:val="en-US"/>
-        </w:rPr>
-        <w:t xml:space="preserve"> and the feature map is constructed.</w:t>
-      </w:r>
-      <w:r>
-        <w:rPr>
-          <w:lang w:val="en-US"/>
-        </w:rPr>
-        <w:t xml:space="preserve"> </w:t>
-      </w:r>
-      <w:r>
-        <w:rPr>
-          <w:lang w:val="en-US"/>
-        </w:rPr>
-        <w:t>The next step is to add the bias for each cell in the feature map.</w:t>
-      </w:r>
-      <w:r>
-        <w:rPr>
-          <w:lang w:val="en-US"/>
-        </w:rPr>
-        <w:t xml:space="preserve"> We simply assume a bias of 2</w:t>
-      </w:r>
-      <w:r>
-        <w:rPr>
-          <w:lang w:val="en-US"/>
-        </w:rPr>
-        <w:t>.</w:t>
-      </w:r>
-    </w:p>
-    <w:p>
-      <w:pPr>
-        <w:rPr>
-          <w:lang w:val="en-US"/>
-        </w:rPr>
-      </w:pPr>
-    </w:p>
-    <w:p>
-      <w:pPr>
+        <w:t xml:space="preserve">//  FUCKING BUNCH OF IMAGES FOR </w:t>
+      </w:r>
+      <w:r>
         <w:rPr>
           <w:color w:val="FF0000"/>
           <w:sz w:val="36"/>
           <w:szCs w:val="36"/>
           <w:lang w:val="en-US"/>
         </w:rPr>
-      </w:pPr>
+        <w:t>ADDING THE BIAS</w:t>
+      </w:r>
       <w:r>
         <w:rPr>
           <w:color w:val="FF0000"/>
@@ -13738,19 +13645,118 @@
           <w:szCs w:val="36"/>
           <w:lang w:val="en-US"/>
         </w:rPr>
-        <w:t>/</w:t>
-      </w:r>
-      <w:proofErr w:type="gramStart"/>
-      <w:r>
+        <w:t xml:space="preserve"> //</w:t>
+      </w:r>
+    </w:p>
+    <w:p>
+      <w:pPr>
+        <w:rPr>
+          <w:lang w:val="en-US"/>
+        </w:rPr>
+      </w:pPr>
+    </w:p>
+    <w:p>
+      <w:pPr>
+        <w:rPr>
+          <w:lang w:val="en-US"/>
+        </w:rPr>
+      </w:pPr>
+    </w:p>
+    <w:p>
+      <w:pPr>
+        <w:rPr>
+          <w:lang w:val="en-US"/>
+        </w:rPr>
+      </w:pPr>
+      <w:r>
+        <w:rPr>
+          <w:lang w:val="en-US"/>
+        </w:rPr>
+        <w:t xml:space="preserve">Right after </w:t>
+      </w:r>
+      <w:r>
+        <w:rPr>
+          <w:lang w:val="en-US"/>
+        </w:rPr>
+        <w:t xml:space="preserve">adding the </w:t>
+      </w:r>
+      <w:r>
+        <w:rPr>
+          <w:lang w:val="en-US"/>
+        </w:rPr>
+        <w:t>bias,</w:t>
+      </w:r>
+      <w:r>
+        <w:rPr>
+          <w:lang w:val="en-US"/>
+        </w:rPr>
+        <w:t xml:space="preserve"> we apply activation function</w:t>
+      </w:r>
+      <w:r>
+        <w:rPr>
+          <w:lang w:val="en-US"/>
+        </w:rPr>
+        <w:t>s</w:t>
+      </w:r>
+      <w:r>
+        <w:rPr>
+          <w:lang w:val="en-US"/>
+        </w:rPr>
+        <w:t xml:space="preserve"> to </w:t>
+      </w:r>
+      <w:r>
+        <w:rPr>
+          <w:lang w:val="en-US"/>
+        </w:rPr>
+        <w:t>the feature map</w:t>
+      </w:r>
+      <w:r>
+        <w:rPr>
+          <w:lang w:val="en-US"/>
+        </w:rPr>
+        <w:t>s</w:t>
+      </w:r>
+      <w:r>
+        <w:rPr>
+          <w:lang w:val="en-US"/>
+        </w:rPr>
+        <w:t xml:space="preserve"> to </w:t>
+      </w:r>
+      <w:r>
+        <w:rPr>
+          <w:lang w:val="en-US"/>
+        </w:rPr>
+        <w:t xml:space="preserve">introduce nonlinearity to the model. We looked at </w:t>
+      </w:r>
+      <w:r>
+        <w:rPr>
+          <w:lang w:val="en-US"/>
+        </w:rPr>
+        <w:t xml:space="preserve">the importance of </w:t>
+      </w:r>
+      <w:r>
+        <w:rPr>
+          <w:lang w:val="en-US"/>
+        </w:rPr>
+        <w:t xml:space="preserve">this concept earlier in this section. The activation function (e.g., ReLU) is simply applied to every cell of every feature map. </w:t>
+      </w:r>
+    </w:p>
+    <w:p>
+      <w:pPr>
+        <w:rPr>
+          <w:lang w:val="en-US"/>
+        </w:rPr>
+      </w:pPr>
+    </w:p>
+    <w:p>
+      <w:pPr>
         <w:rPr>
           <w:color w:val="FF0000"/>
           <w:sz w:val="36"/>
           <w:szCs w:val="36"/>
           <w:lang w:val="en-US"/>
         </w:rPr>
-        <w:t>/  FUCKING</w:t>
-      </w:r>
-      <w:proofErr w:type="gramEnd"/>
+      </w:pPr>
       <w:r>
         <w:rPr>
           <w:color w:val="FF0000"/>
@@ -13758,164 +13764,7 @@
           <w:szCs w:val="36"/>
           <w:lang w:val="en-US"/>
         </w:rPr>
-        <w:t xml:space="preserve"> BUNCH OF IMAGES FOR </w:t>
-      </w:r>
-      <w:r>
-        <w:rPr>
-          <w:color w:val="FF0000"/>
-          <w:sz w:val="36"/>
-          <w:szCs w:val="36"/>
-          <w:lang w:val="en-US"/>
-        </w:rPr>
-        <w:t>ADDING THE BIAS</w:t>
-      </w:r>
-      <w:r>
-        <w:rPr>
-          <w:color w:val="FF0000"/>
-          <w:sz w:val="36"/>
-          <w:szCs w:val="36"/>
-          <w:lang w:val="en-US"/>
-        </w:rPr>
-        <w:t xml:space="preserve"> //</w:t>
-      </w:r>
-    </w:p>
-    <w:p>
-      <w:pPr>
-        <w:rPr>
-          <w:lang w:val="en-US"/>
-        </w:rPr>
-      </w:pPr>
-    </w:p>
-    <w:p>
-      <w:pPr>
-        <w:rPr>
-          <w:lang w:val="en-US"/>
-        </w:rPr>
-      </w:pPr>
-    </w:p>
-    <w:p>
-      <w:pPr>
-        <w:rPr>
-          <w:lang w:val="en-US"/>
-        </w:rPr>
-      </w:pPr>
-      <w:r>
-        <w:rPr>
-          <w:lang w:val="en-US"/>
-        </w:rPr>
-        <w:t xml:space="preserve">Right after </w:t>
-      </w:r>
-      <w:r>
-        <w:rPr>
-          <w:lang w:val="en-US"/>
-        </w:rPr>
-        <w:t xml:space="preserve">adding the </w:t>
-      </w:r>
-      <w:r>
-        <w:rPr>
-          <w:lang w:val="en-US"/>
-        </w:rPr>
-        <w:t>bias,</w:t>
-      </w:r>
-      <w:r>
-        <w:rPr>
-          <w:lang w:val="en-US"/>
-        </w:rPr>
-        <w:t xml:space="preserve"> we apply activation function</w:t>
-      </w:r>
-      <w:r>
-        <w:rPr>
-          <w:lang w:val="en-US"/>
-        </w:rPr>
-        <w:t>s</w:t>
-      </w:r>
-      <w:r>
-        <w:rPr>
-          <w:lang w:val="en-US"/>
-        </w:rPr>
-        <w:t xml:space="preserve"> to </w:t>
-      </w:r>
-      <w:r>
-        <w:rPr>
-          <w:lang w:val="en-US"/>
-        </w:rPr>
-        <w:t>the feature map</w:t>
-      </w:r>
-      <w:r>
-        <w:rPr>
-          <w:lang w:val="en-US"/>
-        </w:rPr>
-        <w:t>s</w:t>
-      </w:r>
-      <w:r>
-        <w:rPr>
-          <w:lang w:val="en-US"/>
-        </w:rPr>
-        <w:t xml:space="preserve"> to </w:t>
-      </w:r>
-      <w:r>
-        <w:rPr>
-          <w:lang w:val="en-US"/>
-        </w:rPr>
-        <w:t xml:space="preserve">introduce nonlinearity to the model. We looked at </w:t>
-      </w:r>
-      <w:r>
-        <w:rPr>
-          <w:lang w:val="en-US"/>
-        </w:rPr>
-        <w:t xml:space="preserve">the importance of </w:t>
-      </w:r>
-      <w:r>
-        <w:rPr>
-          <w:lang w:val="en-US"/>
-        </w:rPr>
-        <w:t xml:space="preserve">this concept earlier in this section. The activation function (e.g., ReLU) is simply applied to every cell of every feature map. </w:t>
-      </w:r>
-    </w:p>
-    <w:p>
-      <w:pPr>
-        <w:rPr>
-          <w:lang w:val="en-US"/>
-        </w:rPr>
-      </w:pPr>
-    </w:p>
-    <w:p>
-      <w:pPr>
-        <w:rPr>
-          <w:color w:val="FF0000"/>
-          <w:sz w:val="36"/>
-          <w:szCs w:val="36"/>
-          <w:lang w:val="en-US"/>
-        </w:rPr>
-      </w:pPr>
-      <w:r>
-        <w:rPr>
-          <w:color w:val="FF0000"/>
-          <w:sz w:val="36"/>
-          <w:szCs w:val="36"/>
-          <w:lang w:val="en-US"/>
-        </w:rPr>
-        <w:t>/</w:t>
-      </w:r>
-      <w:proofErr w:type="gramStart"/>
-      <w:r>
-        <w:rPr>
-          <w:color w:val="FF0000"/>
-          <w:sz w:val="36"/>
-          <w:szCs w:val="36"/>
-          <w:lang w:val="en-US"/>
-        </w:rPr>
-        <w:t>/  FUCKING</w:t>
-      </w:r>
-      <w:proofErr w:type="gramEnd"/>
-      <w:r>
-        <w:rPr>
-          <w:color w:val="FF0000"/>
-          <w:sz w:val="36"/>
-          <w:szCs w:val="36"/>
-          <w:lang w:val="en-US"/>
-        </w:rPr>
-        <w:t xml:space="preserve"> BUNCH OF IMAGES FOR </w:t>
+        <w:t xml:space="preserve">//  FUCKING BUNCH OF IMAGES FOR </w:t>
       </w:r>
       <w:r>
         <w:rPr>
@@ -17521,19 +17370,11 @@
           <w:lang w:val="en-US"/>
         </w:rPr>
       </w:pPr>
-      <w:proofErr w:type="spellStart"/>
-      <w:r>
-        <w:rPr>
-          <w:lang w:val="en-US"/>
-        </w:rPr>
-        <w:t>Pj</w:t>
-      </w:r>
-      <w:proofErr w:type="spellEnd"/>
-      <w:r>
-        <w:rPr>
-          <w:lang w:val="en-US"/>
-        </w:rPr>
-        <w:t xml:space="preserve"> = stands for the previous data point’s value</w:t>
+      <w:r>
+        <w:rPr>
+          <w:lang w:val="en-US"/>
+        </w:rPr>
+        <w:t>Pj = stands for the previous data point’s value</w:t>
       </w:r>
     </w:p>
     <w:p>
@@ -17565,14 +17406,7 @@
         <w:rPr>
           <w:lang w:val="en-US"/>
         </w:rPr>
-        <w:t xml:space="preserve"> company </w:t>
-      </w:r>
-      <w:proofErr w:type="spellStart"/>
-      <w:r>
-        <w:rPr>
-          <w:lang w:val="en-US"/>
-        </w:rPr>
-        <w:t>X</w:t>
+        <w:t xml:space="preserve"> company X</w:t>
       </w:r>
       <w:r>
         <w:rPr>
@@ -17580,7 +17414,6 @@
         </w:rPr>
         <w:t>yz</w:t>
       </w:r>
-      <w:proofErr w:type="spellEnd"/>
       <w:r>
         <w:rPr>
           <w:lang w:val="en-US"/>
@@ -19686,16 +19519,8 @@
         <w:rPr>
           <w:lang w:val="en-US"/>
         </w:rPr>
-        <w:t xml:space="preserve"> at </w:t>
-      </w:r>
-      <w:proofErr w:type="spellStart"/>
-      <w:r>
-        <w:rPr>
-          <w:lang w:val="en-US"/>
-        </w:rPr>
-        <w:t>i</w:t>
-      </w:r>
-      <w:proofErr w:type="spellEnd"/>
+        <w:t xml:space="preserve"> at i</w:t>
+      </w:r>
       <w:r>
         <w:rPr>
           <w:lang w:val="en-US"/>
@@ -19821,7 +19646,6 @@
         </w:rPr>
         <w:t xml:space="preserve"> </w:t>
       </w:r>
-      <w:proofErr w:type="gramStart"/>
       <w:r>
         <w:rPr>
           <w:i/>
@@ -19829,17 +19653,7 @@
           <w:highlight w:val="lightGray"/>
           <w:lang w:val="en-US"/>
         </w:rPr>
-        <w:t>pandas.DataFrame.std(</w:t>
-      </w:r>
-      <w:proofErr w:type="gramEnd"/>
-      <w:r>
-        <w:rPr>
-          <w:i/>
-          <w:iCs/>
-          <w:highlight w:val="lightGray"/>
-          <w:lang w:val="en-US"/>
-        </w:rPr>
-        <w:t>)</w:t>
+        <w:t>pandas.DataFrame.std()</w:t>
       </w:r>
       <w:r>
         <w:rPr>
@@ -20330,14 +20144,12 @@
         </w:rPr>
         <w:t xml:space="preserve"> are using the alpaca-trade-</w:t>
       </w:r>
-      <w:proofErr w:type="spellStart"/>
       <w:r>
         <w:rPr>
           <w:lang w:val="en-US"/>
         </w:rPr>
         <w:t>api</w:t>
       </w:r>
-      <w:proofErr w:type="spellEnd"/>
       <w:r>
         <w:rPr>
           <w:lang w:val="en-US"/>
@@ -22300,30 +22112,8 @@
         <w:rPr>
           <w:lang w:val="en-US"/>
         </w:rPr>
-        <w:t xml:space="preserve"> open, high, close, low, </w:t>
-      </w:r>
-      <w:proofErr w:type="spellStart"/>
-      <w:r>
-        <w:rPr>
-          <w:lang w:val="en-US"/>
-        </w:rPr>
-        <w:t>vwap</w:t>
-      </w:r>
-      <w:proofErr w:type="spellEnd"/>
-      <w:r>
-        <w:rPr>
-          <w:lang w:val="en-US"/>
-        </w:rPr>
-        <w:t xml:space="preserve">, volume, </w:t>
-      </w:r>
-      <w:proofErr w:type="spellStart"/>
-      <w:r>
-        <w:rPr>
-          <w:lang w:val="en-US"/>
-        </w:rPr>
-        <w:t>trade_count</w:t>
-      </w:r>
-      <w:proofErr w:type="spellEnd"/>
+        <w:t xml:space="preserve"> open, high, close, low, vwap, volume, trade_count</w:t>
+      </w:r>
       <w:r>
         <w:rPr>
           <w:lang w:val="en-US"/>
@@ -22367,7 +22157,6 @@
           <w:lang w:val="en-US"/>
         </w:rPr>
       </w:pPr>
-      <w:proofErr w:type="spellStart"/>
       <w:r>
         <w:rPr>
           <w:lang w:val="en-US"/>
@@ -22380,7 +22169,6 @@
         </w:rPr>
         <w:t>rade_count</w:t>
       </w:r>
-      <w:proofErr w:type="spellEnd"/>
       <w:r>
         <w:rPr>
           <w:lang w:val="en-US"/>
@@ -22872,23 +22660,7 @@
         <w:rPr>
           <w:lang w:val="en-US"/>
         </w:rPr>
-        <w:t xml:space="preserve"> “</w:t>
-      </w:r>
-      <w:proofErr w:type="spellStart"/>
-      <w:proofErr w:type="gramStart"/>
-      <w:r>
-        <w:rPr>
-          <w:lang w:val="en-US"/>
-        </w:rPr>
-        <w:t>Template:Technical</w:t>
-      </w:r>
-      <w:proofErr w:type="spellEnd"/>
-      <w:proofErr w:type="gramEnd"/>
-      <w:r>
-        <w:rPr>
-          <w:lang w:val="en-US"/>
-        </w:rPr>
-        <w:t xml:space="preserve"> analysis”</w:t>
+        <w:t xml:space="preserve"> “Template:Technical analysis”</w:t>
       </w:r>
       <w:r>
         <w:rPr>
@@ -23060,13 +22832,13 @@
         <w:rPr>
           <w:lang w:val="en-US"/>
         </w:rPr>
-        <w:t xml:space="preserve"> It is a measure that carries a value for every period.</w:t>
-      </w:r>
-      <w:r>
-        <w:rPr>
-          <w:lang w:val="en-US"/>
-        </w:rPr>
-        <w:t xml:space="preserve"> The RSI formula is:</w:t>
+        <w:t xml:space="preserve"> It is a measure that carries a value for every period</w:t>
+      </w:r>
+      <w:r>
+        <w:rPr>
+          <w:lang w:val="en-US"/>
+        </w:rPr>
+        <w:t xml:space="preserve"> and is calculated as:</w:t>
       </w:r>
     </w:p>
     <w:p>
@@ -24383,33 +24155,11 @@
           <w:lang w:val="en-US"/>
         </w:rPr>
       </w:pPr>
-      <w:proofErr w:type="spellStart"/>
-      <w:r>
-        <w:rPr>
-          <w:lang w:val="en-US"/>
-        </w:rPr>
-        <w:t>UpMove</w:t>
-      </w:r>
-      <w:proofErr w:type="spellEnd"/>
-      <w:r>
-        <w:rPr>
-          <w:lang w:val="en-US"/>
-        </w:rPr>
-        <w:t xml:space="preserve"> contains the difference of the high values so that increases have a positive value. </w:t>
-      </w:r>
-      <w:proofErr w:type="spellStart"/>
-      <w:r>
-        <w:rPr>
-          <w:lang w:val="en-US"/>
-        </w:rPr>
-        <w:t>DownMove</w:t>
-      </w:r>
-      <w:proofErr w:type="spellEnd"/>
-      <w:r>
-        <w:rPr>
-          <w:lang w:val="en-US"/>
-        </w:rPr>
-        <w:t xml:space="preserve"> contains the difference of low values in a way that downward movements have positive values</w:t>
+      <w:r>
+        <w:rPr>
+          <w:lang w:val="en-US"/>
+        </w:rPr>
+        <w:t>UpMove contains the difference of the high values so that increases have a positive value. DownMove contains the difference of low values in a way that downward movements have positive values</w:t>
       </w:r>
       <w:r>
         <w:rPr>
@@ -24568,13 +24318,7 @@
         <w:rPr>
           <w:lang w:val="en-US"/>
         </w:rPr>
-        <w:t xml:space="preserve"> derive the </w:t>
-      </w:r>
-      <w:r>
-        <w:rPr>
-          <w:lang w:val="en-US"/>
-        </w:rPr>
-        <w:t>overall movement from the ATR</w:t>
+        <w:t xml:space="preserve"> derive the overall movement from the ATR</w:t>
       </w:r>
       <w:r>
         <w:rPr>
@@ -29302,14 +29046,12 @@
           <w:lang w:val="en-US"/>
         </w:rPr>
       </w:pPr>
-      <w:proofErr w:type="spellStart"/>
       <w:r>
         <w:rPr>
           <w:lang w:val="en-US"/>
         </w:rPr>
         <w:t>N_units</w:t>
       </w:r>
-      <w:proofErr w:type="spellEnd"/>
     </w:p>
     <w:p>
       <w:pPr>
@@ -29364,14 +29106,12 @@
           <w:lang w:val="en-US"/>
         </w:rPr>
       </w:pPr>
-      <w:proofErr w:type="spellStart"/>
       <w:r>
         <w:rPr>
           <w:lang w:val="en-US"/>
         </w:rPr>
         <w:t>N_layers</w:t>
       </w:r>
-      <w:proofErr w:type="spellEnd"/>
     </w:p>
     <w:p>
       <w:pPr>
@@ -29402,14 +29142,12 @@
           <w:lang w:val="en-US"/>
         </w:rPr>
       </w:pPr>
-      <w:proofErr w:type="spellStart"/>
       <w:r>
         <w:rPr>
           <w:lang w:val="en-US"/>
         </w:rPr>
         <w:t>Dropout_rate</w:t>
       </w:r>
-      <w:proofErr w:type="spellEnd"/>
     </w:p>
     <w:p>
       <w:pPr>
@@ -30455,14 +30193,12 @@
           <w:lang w:val="en-US"/>
         </w:rPr>
       </w:pPr>
-      <w:proofErr w:type="spellStart"/>
       <w:r>
         <w:rPr>
           <w:lang w:val="en-US"/>
         </w:rPr>
         <w:t>Colsample_bytree</w:t>
       </w:r>
-      <w:proofErr w:type="spellEnd"/>
     </w:p>
     <w:p>
       <w:pPr>
@@ -31416,21 +31152,7 @@
         <w:rPr>
           <w:lang w:val="en-US"/>
         </w:rPr>
-        <w:t xml:space="preserve">Add other variables as hyperparameters and tune them as well, like lag sizes for </w:t>
-      </w:r>
-      <w:proofErr w:type="spellStart"/>
-      <w:r>
-        <w:rPr>
-          <w:lang w:val="en-US"/>
-        </w:rPr>
-        <w:t>xgboost</w:t>
-      </w:r>
-      <w:proofErr w:type="spellEnd"/>
-      <w:r>
-        <w:rPr>
-          <w:lang w:val="en-US"/>
-        </w:rPr>
-        <w:t xml:space="preserve"> </w:t>
+        <w:t xml:space="preserve">Add other variables as hyperparameters and tune them as well, like lag sizes for xgboost </w:t>
       </w:r>
     </w:p>
     <w:p>
@@ -31451,96 +31173,14 @@
           <w:lang w:val="en-US"/>
         </w:rPr>
       </w:pPr>
-      <w:proofErr w:type="spellStart"/>
-      <w:r>
-        <w:rPr>
-          <w:lang w:val="en-US"/>
-        </w:rPr>
-        <w:t>Ghazaleh</w:t>
-      </w:r>
-      <w:proofErr w:type="spellEnd"/>
-      <w:r>
-        <w:rPr>
-          <w:lang w:val="en-US"/>
-        </w:rPr>
-        <w:t xml:space="preserve"> </w:t>
-      </w:r>
-      <w:proofErr w:type="spellStart"/>
-      <w:r>
-        <w:rPr>
-          <w:lang w:val="en-US"/>
-        </w:rPr>
-        <w:t>Babanejaddehaki</w:t>
-      </w:r>
-      <w:proofErr w:type="spellEnd"/>
-      <w:r>
-        <w:rPr>
-          <w:lang w:val="en-US"/>
-        </w:rPr>
-        <w:t xml:space="preserve">, </w:t>
-      </w:r>
-      <w:proofErr w:type="spellStart"/>
-      <w:r>
-        <w:rPr>
-          <w:lang w:val="en-US"/>
-        </w:rPr>
-        <w:t>Aijun</w:t>
-      </w:r>
-      <w:proofErr w:type="spellEnd"/>
-      <w:r>
-        <w:rPr>
-          <w:lang w:val="en-US"/>
-        </w:rPr>
-        <w:t xml:space="preserve"> An, and Manos </w:t>
-      </w:r>
-      <w:proofErr w:type="spellStart"/>
-      <w:r>
-        <w:rPr>
-          <w:lang w:val="en-US"/>
-        </w:rPr>
-        <w:t>Papagelis</w:t>
-      </w:r>
-      <w:proofErr w:type="spellEnd"/>
-      <w:r>
-        <w:rPr>
-          <w:lang w:val="en-US"/>
-        </w:rPr>
-        <w:t xml:space="preserve">. 2025. Disease Outbreak Detection and Forecasting: A Review of Methods and Data Sources. </w:t>
-      </w:r>
-      <w:r>
-        <w:t xml:space="preserve">ACM Trans. </w:t>
-      </w:r>
-      <w:proofErr w:type="spellStart"/>
-      <w:r>
-        <w:t>Comput</w:t>
-      </w:r>
-      <w:proofErr w:type="spellEnd"/>
-      <w:r>
-        <w:t xml:space="preserve">. </w:t>
-      </w:r>
-      <w:proofErr w:type="spellStart"/>
-      <w:r>
-        <w:t>Healthcare</w:t>
-      </w:r>
-      <w:proofErr w:type="spellEnd"/>
-      <w:r>
-        <w:t xml:space="preserve"> 6, 2, </w:t>
-      </w:r>
-      <w:proofErr w:type="spellStart"/>
-      <w:r>
-        <w:t>Article</w:t>
-      </w:r>
-      <w:proofErr w:type="spellEnd"/>
-      <w:r>
-        <w:t xml:space="preserve"> 13 (April 2025), 40 </w:t>
-      </w:r>
-      <w:proofErr w:type="spellStart"/>
-      <w:r>
-        <w:t>pages</w:t>
-      </w:r>
-      <w:proofErr w:type="spellEnd"/>
-      <w:r>
-        <w:t>. https://doi.org/10.1145/3708549</w:t>
+      <w:r>
+        <w:rPr>
+          <w:lang w:val="en-US"/>
+        </w:rPr>
+        <w:t xml:space="preserve">Ghazaleh Babanejaddehaki, Aijun An, and Manos Papagelis. 2025. Disease Outbreak Detection and Forecasting: A Review of Methods and Data Sources. </w:t>
+      </w:r>
+      <w:r>
+        <w:t>ACM Trans. Comput. Healthcare 6, 2, Article 13 (April 2025), 40 pages. https://doi.org/10.1145/3708549</w:t>
       </w:r>
     </w:p>
     <w:p>
@@ -31558,37 +31198,14 @@
         <w:rPr>
           <w:lang w:val="en-US"/>
         </w:rPr>
-        <w:t xml:space="preserve">Qureshi, M., </w:t>
-      </w:r>
-      <w:proofErr w:type="spellStart"/>
-      <w:r>
-        <w:rPr>
-          <w:lang w:val="en-US"/>
-        </w:rPr>
-        <w:t>Arbab</w:t>
-      </w:r>
-      <w:proofErr w:type="spellEnd"/>
-      <w:r>
-        <w:rPr>
-          <w:lang w:val="en-US"/>
-        </w:rPr>
-        <w:t>, M.A. &amp; Rehman, S. Deep learning-based forecasting of electricity consumption. </w:t>
-      </w:r>
-      <w:proofErr w:type="spellStart"/>
+        <w:t>Qureshi, M., Arbab, M.A. &amp; Rehman, S. Deep learning-based forecasting of electricity consumption. </w:t>
+      </w:r>
       <w:r>
         <w:rPr>
           <w:i/>
           <w:iCs/>
         </w:rPr>
-        <w:t>Sci</w:t>
-      </w:r>
-      <w:proofErr w:type="spellEnd"/>
-      <w:r>
-        <w:rPr>
-          <w:i/>
-          <w:iCs/>
-        </w:rPr>
-        <w:t xml:space="preserve"> Rep</w:t>
+        <w:t>Sci Rep</w:t>
       </w:r>
       <w:r>
         <w:t> </w:t>
@@ -31675,77 +31292,7 @@
         <w:rPr>
           <w:lang w:val="en-US"/>
         </w:rPr>
-        <w:t xml:space="preserve">Mahinda </w:t>
-      </w:r>
-      <w:proofErr w:type="spellStart"/>
-      <w:r>
-        <w:rPr>
-          <w:lang w:val="en-US"/>
-        </w:rPr>
-        <w:t>Mailagaha</w:t>
-      </w:r>
-      <w:proofErr w:type="spellEnd"/>
-      <w:r>
-        <w:rPr>
-          <w:lang w:val="en-US"/>
-        </w:rPr>
-        <w:t xml:space="preserve"> Kumbure, Christoph </w:t>
-      </w:r>
-      <w:proofErr w:type="spellStart"/>
-      <w:r>
-        <w:rPr>
-          <w:lang w:val="en-US"/>
-        </w:rPr>
-        <w:t>Lohrmann</w:t>
-      </w:r>
-      <w:proofErr w:type="spellEnd"/>
-      <w:r>
-        <w:rPr>
-          <w:lang w:val="en-US"/>
-        </w:rPr>
-        <w:t xml:space="preserve">, </w:t>
-      </w:r>
-      <w:proofErr w:type="spellStart"/>
-      <w:r>
-        <w:rPr>
-          <w:lang w:val="en-US"/>
-        </w:rPr>
-        <w:t>Pasi</w:t>
-      </w:r>
-      <w:proofErr w:type="spellEnd"/>
-      <w:r>
-        <w:rPr>
-          <w:lang w:val="en-US"/>
-        </w:rPr>
-        <w:t xml:space="preserve"> </w:t>
-      </w:r>
-      <w:proofErr w:type="spellStart"/>
-      <w:r>
-        <w:rPr>
-          <w:lang w:val="en-US"/>
-        </w:rPr>
-        <w:t>Luukka</w:t>
-      </w:r>
-      <w:proofErr w:type="spellEnd"/>
-      <w:r>
-        <w:rPr>
-          <w:lang w:val="en-US"/>
-        </w:rPr>
-        <w:t xml:space="preserve">, </w:t>
-      </w:r>
-      <w:proofErr w:type="spellStart"/>
-      <w:r>
-        <w:rPr>
-          <w:lang w:val="en-US"/>
-        </w:rPr>
-        <w:t>Jari</w:t>
-      </w:r>
-      <w:proofErr w:type="spellEnd"/>
-      <w:r>
-        <w:rPr>
-          <w:lang w:val="en-US"/>
-        </w:rPr>
-        <w:t xml:space="preserve"> Porras, Machine learning techniques and data for stock market forecasting: A literature review, Expert Systems with Applications, Volume 197, 2022, 116659, ISSN 0957-4174, </w:t>
+        <w:t xml:space="preserve">Mahinda Mailagaha Kumbure, Christoph Lohrmann, Pasi Luukka, Jari Porras, Machine learning techniques and data for stock market forecasting: A literature review, Expert Systems with Applications, Volume 197, 2022, 116659, ISSN 0957-4174, </w:t>
       </w:r>
       <w:hyperlink r:id="rId58" w:history="1">
         <w:r>
@@ -31772,21 +31319,7 @@
         <w:rPr>
           <w:lang w:val="en-US"/>
         </w:rPr>
-        <w:t xml:space="preserve">T. Matharasi, S. </w:t>
-      </w:r>
-      <w:proofErr w:type="spellStart"/>
-      <w:r>
-        <w:rPr>
-          <w:lang w:val="en-US"/>
-        </w:rPr>
-        <w:t>Lakkaraju</w:t>
-      </w:r>
-      <w:proofErr w:type="spellEnd"/>
-      <w:r>
-        <w:rPr>
-          <w:lang w:val="en-US"/>
-        </w:rPr>
-        <w:t xml:space="preserve"> and I. Mukherjee, "A Comparative Analysis of Machine Learning Approaches for Stock Price Prediction," </w:t>
+        <w:t>T. Matharasi, S. Lakkaraju and I. Mukherjee, "A Comparative Analysis of Machine Learning Approaches for Stock Price Prediction," </w:t>
       </w:r>
       <w:r>
         <w:rPr>
@@ -31800,21 +31333,7 @@
         <w:rPr>
           <w:lang w:val="en-US"/>
         </w:rPr>
-        <w:t xml:space="preserve">, Greater Noida, India, 2025, pp. 975-979, </w:t>
-      </w:r>
-      <w:proofErr w:type="spellStart"/>
-      <w:r>
-        <w:rPr>
-          <w:lang w:val="en-US"/>
-        </w:rPr>
-        <w:t>doi</w:t>
-      </w:r>
-      <w:proofErr w:type="spellEnd"/>
-      <w:r>
-        <w:rPr>
-          <w:lang w:val="en-US"/>
-        </w:rPr>
-        <w:t>: 10.1109/ICPCT64145.2025.10941156</w:t>
+        <w:t>, Greater Noida, India, 2025, pp. 975-979, doi: 10.1109/ICPCT64145.2025.10941156</w:t>
       </w:r>
     </w:p>
     <w:p>
@@ -31832,21 +31351,7 @@
         <w:rPr>
           <w:lang w:val="en-US"/>
         </w:rPr>
-        <w:t xml:space="preserve">Li, </w:t>
-      </w:r>
-      <w:proofErr w:type="spellStart"/>
-      <w:r>
-        <w:rPr>
-          <w:lang w:val="en-US"/>
-        </w:rPr>
-        <w:t>Siyuan</w:t>
-      </w:r>
-      <w:proofErr w:type="spellEnd"/>
-      <w:r>
-        <w:rPr>
-          <w:lang w:val="en-US"/>
-        </w:rPr>
-        <w:t>. (2024). Comparison of Machine Learning Models for Stock Prediction. Advances in Economics, Management and Political Sciences. 85. 76-84. 10.54254/2754-1169/85/20240846.</w:t>
+        <w:t>Li, Siyuan. (2024). Comparison of Machine Learning Models for Stock Prediction. Advances in Economics, Management and Political Sciences. 85. 76-84. 10.54254/2754-1169/85/20240846.</w:t>
       </w:r>
     </w:p>
     <w:p>
@@ -31861,31 +31366,7 @@
         </w:rPr>
       </w:pPr>
       <w:r>
-        <w:t xml:space="preserve">Drucker, H., </w:t>
-      </w:r>
-      <w:proofErr w:type="spellStart"/>
-      <w:r>
-        <w:t>Burges</w:t>
-      </w:r>
-      <w:proofErr w:type="spellEnd"/>
-      <w:r>
-        <w:t xml:space="preserve">, C. J., Kaufman, L., </w:t>
-      </w:r>
-      <w:proofErr w:type="spellStart"/>
-      <w:r>
-        <w:t>Smola</w:t>
-      </w:r>
-      <w:proofErr w:type="spellEnd"/>
-      <w:r>
-        <w:t xml:space="preserve">, A., &amp; </w:t>
-      </w:r>
-      <w:proofErr w:type="spellStart"/>
-      <w:r>
-        <w:t>Vapnik</w:t>
-      </w:r>
-      <w:proofErr w:type="spellEnd"/>
-      <w:r>
-        <w:t xml:space="preserve">, V. (1996). </w:t>
+        <w:t xml:space="preserve">Drucker, H., Burges, C. J., Kaufman, L., Smola, A., &amp; Vapnik, V. (1996). </w:t>
       </w:r>
       <w:r>
         <w:rPr>
@@ -31937,21 +31418,7 @@
         <w:rPr>
           <w:lang w:val="en-US"/>
         </w:rPr>
-        <w:t xml:space="preserve">Cortes, C., </w:t>
-      </w:r>
-      <w:proofErr w:type="spellStart"/>
-      <w:r>
-        <w:rPr>
-          <w:lang w:val="en-US"/>
-        </w:rPr>
-        <w:t>Vapnik</w:t>
-      </w:r>
-      <w:proofErr w:type="spellEnd"/>
-      <w:r>
-        <w:rPr>
-          <w:lang w:val="en-US"/>
-        </w:rPr>
-        <w:t>, V. Support-vector networks. </w:t>
+        <w:t>Cortes, C., Vapnik, V. Support-vector networks. </w:t>
       </w:r>
       <w:r>
         <w:rPr>
@@ -32099,53 +31566,14 @@
         <w:rPr>
           <w:lang w:val="en-US"/>
         </w:rPr>
-        <w:t xml:space="preserve">Gururaj, V., </w:t>
-      </w:r>
-      <w:proofErr w:type="spellStart"/>
-      <w:r>
-        <w:rPr>
-          <w:lang w:val="en-US"/>
-        </w:rPr>
-        <w:t>Shriya</w:t>
-      </w:r>
-      <w:proofErr w:type="spellEnd"/>
-      <w:r>
-        <w:rPr>
-          <w:lang w:val="en-US"/>
-        </w:rPr>
-        <w:t>, V. R., &amp; Ashwini, K. (2019). Stock market prediction using linear regression and support vector machines. </w:t>
-      </w:r>
-      <w:proofErr w:type="spellStart"/>
+        <w:t>Gururaj, V., Shriya, V. R., &amp; Ashwini, K. (2019). Stock market prediction using linear regression and support vector machines. </w:t>
+      </w:r>
       <w:r>
         <w:rPr>
           <w:i/>
           <w:iCs/>
         </w:rPr>
-        <w:t>Int</w:t>
-      </w:r>
-      <w:proofErr w:type="spellEnd"/>
-      <w:r>
-        <w:rPr>
-          <w:i/>
-          <w:iCs/>
-        </w:rPr>
-        <w:t xml:space="preserve"> J </w:t>
-      </w:r>
-      <w:proofErr w:type="spellStart"/>
-      <w:r>
-        <w:rPr>
-          <w:i/>
-          <w:iCs/>
-        </w:rPr>
-        <w:t>Appl</w:t>
-      </w:r>
-      <w:proofErr w:type="spellEnd"/>
-      <w:r>
-        <w:rPr>
-          <w:i/>
-          <w:iCs/>
-        </w:rPr>
-        <w:t xml:space="preserve"> Eng Res</w:t>
+        <w:t>Int J Appl Eng Res</w:t>
       </w:r>
       <w:r>
         <w:t>, </w:t>
@@ -33254,103 +32682,7 @@
           <w:lang w:eastAsia="de-DE"/>
           <w14:ligatures w14:val="none"/>
         </w:rPr>
-        <w:t xml:space="preserve">Fama, E. F. (1970). </w:t>
-      </w:r>
-      <w:proofErr w:type="spellStart"/>
-      <w:r>
-        <w:rPr>
-          <w:rFonts w:ascii="Times New Roman" w:eastAsia="Times New Roman" w:hAnsi="Times New Roman" w:cs="Times New Roman"/>
-          <w:kern w:val="0"/>
-          <w:sz w:val="24"/>
-          <w:szCs w:val="24"/>
-          <w:lang w:eastAsia="de-DE"/>
-          <w14:ligatures w14:val="none"/>
-        </w:rPr>
-        <w:t>Efficient</w:t>
-      </w:r>
-      <w:proofErr w:type="spellEnd"/>
-      <w:r>
-        <w:rPr>
-          <w:rFonts w:ascii="Times New Roman" w:eastAsia="Times New Roman" w:hAnsi="Times New Roman" w:cs="Times New Roman"/>
-          <w:kern w:val="0"/>
-          <w:sz w:val="24"/>
-          <w:szCs w:val="24"/>
-          <w:lang w:eastAsia="de-DE"/>
-          <w14:ligatures w14:val="none"/>
-        </w:rPr>
-        <w:t xml:space="preserve"> Capital </w:t>
-      </w:r>
-      <w:proofErr w:type="spellStart"/>
-      <w:r>
-        <w:rPr>
-          <w:rFonts w:ascii="Times New Roman" w:eastAsia="Times New Roman" w:hAnsi="Times New Roman" w:cs="Times New Roman"/>
-          <w:kern w:val="0"/>
-          <w:sz w:val="24"/>
-          <w:szCs w:val="24"/>
-          <w:lang w:eastAsia="de-DE"/>
-          <w14:ligatures w14:val="none"/>
-        </w:rPr>
-        <w:t>Markets</w:t>
-      </w:r>
-      <w:proofErr w:type="spellEnd"/>
-      <w:r>
-        <w:rPr>
-          <w:rFonts w:ascii="Times New Roman" w:eastAsia="Times New Roman" w:hAnsi="Times New Roman" w:cs="Times New Roman"/>
-          <w:kern w:val="0"/>
-          <w:sz w:val="24"/>
-          <w:szCs w:val="24"/>
-          <w:lang w:eastAsia="de-DE"/>
-          <w14:ligatures w14:val="none"/>
-        </w:rPr>
-        <w:t xml:space="preserve">: A Review </w:t>
-      </w:r>
-      <w:proofErr w:type="spellStart"/>
-      <w:r>
-        <w:rPr>
-          <w:rFonts w:ascii="Times New Roman" w:eastAsia="Times New Roman" w:hAnsi="Times New Roman" w:cs="Times New Roman"/>
-          <w:kern w:val="0"/>
-          <w:sz w:val="24"/>
-          <w:szCs w:val="24"/>
-          <w:lang w:eastAsia="de-DE"/>
-          <w14:ligatures w14:val="none"/>
-        </w:rPr>
-        <w:t>of</w:t>
-      </w:r>
-      <w:proofErr w:type="spellEnd"/>
-      <w:r>
-        <w:rPr>
-          <w:rFonts w:ascii="Times New Roman" w:eastAsia="Times New Roman" w:hAnsi="Times New Roman" w:cs="Times New Roman"/>
-          <w:kern w:val="0"/>
-          <w:sz w:val="24"/>
-          <w:szCs w:val="24"/>
-          <w:lang w:eastAsia="de-DE"/>
-          <w14:ligatures w14:val="none"/>
-        </w:rPr>
-        <w:t xml:space="preserve"> Theory and </w:t>
-      </w:r>
-      <w:proofErr w:type="spellStart"/>
-      <w:r>
-        <w:rPr>
-          <w:rFonts w:ascii="Times New Roman" w:eastAsia="Times New Roman" w:hAnsi="Times New Roman" w:cs="Times New Roman"/>
-          <w:kern w:val="0"/>
-          <w:sz w:val="24"/>
-          <w:szCs w:val="24"/>
-          <w:lang w:eastAsia="de-DE"/>
-          <w14:ligatures w14:val="none"/>
-        </w:rPr>
-        <w:t>Empirical</w:t>
-      </w:r>
-      <w:proofErr w:type="spellEnd"/>
-      <w:r>
-        <w:rPr>
-          <w:rFonts w:ascii="Times New Roman" w:eastAsia="Times New Roman" w:hAnsi="Times New Roman" w:cs="Times New Roman"/>
-          <w:kern w:val="0"/>
-          <w:sz w:val="24"/>
-          <w:szCs w:val="24"/>
-          <w:lang w:eastAsia="de-DE"/>
-          <w14:ligatures w14:val="none"/>
-        </w:rPr>
-        <w:t xml:space="preserve"> Work. </w:t>
+        <w:t xml:space="preserve">Fama, E. F. (1970). Efficient Capital Markets: A Review of Theory and Empirical Work. </w:t>
       </w:r>
       <w:r>
         <w:rPr>
@@ -33363,35 +32695,7 @@
           <w:lang w:eastAsia="de-DE"/>
           <w14:ligatures w14:val="none"/>
         </w:rPr>
-        <w:t xml:space="preserve">The Journal </w:t>
-      </w:r>
-      <w:proofErr w:type="spellStart"/>
-      <w:r>
-        <w:rPr>
-          <w:rFonts w:ascii="Times New Roman" w:eastAsia="Times New Roman" w:hAnsi="Times New Roman" w:cs="Times New Roman"/>
-          <w:i/>
-          <w:iCs/>
-          <w:kern w:val="0"/>
-          <w:sz w:val="24"/>
-          <w:szCs w:val="24"/>
-          <w:lang w:eastAsia="de-DE"/>
-          <w14:ligatures w14:val="none"/>
-        </w:rPr>
-        <w:t>of</w:t>
-      </w:r>
-      <w:proofErr w:type="spellEnd"/>
-      <w:r>
-        <w:rPr>
-          <w:rFonts w:ascii="Times New Roman" w:eastAsia="Times New Roman" w:hAnsi="Times New Roman" w:cs="Times New Roman"/>
-          <w:i/>
-          <w:iCs/>
-          <w:kern w:val="0"/>
-          <w:sz w:val="24"/>
-          <w:szCs w:val="24"/>
-          <w:lang w:eastAsia="de-DE"/>
-          <w14:ligatures w14:val="none"/>
-        </w:rPr>
-        <w:t xml:space="preserve"> Finance</w:t>
+        <w:t>The Journal of Finance</w:t>
       </w:r>
       <w:r>
         <w:rPr>

</xml_diff>

<commit_message>
added biber to LaTeX
</commit_message>
<xml_diff>
--- a/research_question.docx
+++ b/research_question.docx
@@ -397,7 +397,19 @@
         <w:rPr>
           <w:lang w:val="en-US"/>
         </w:rPr>
-        <w:t xml:space="preserve">Besides that, it is widely used in trading to asses the quality of an asset, the risk of an investment, the potential upside of a stock or simply to give recommendations on buy or sell orders for traders. Many big trading companies </w:t>
+        <w:t xml:space="preserve">Besides that, it is widely used in trading to </w:t>
+      </w:r>
+      <w:r>
+        <w:rPr>
+          <w:lang w:val="en-US"/>
+        </w:rPr>
+        <w:t>assess</w:t>
+      </w:r>
+      <w:r>
+        <w:rPr>
+          <w:lang w:val="en-US"/>
+        </w:rPr>
+        <w:t xml:space="preserve"> the quality of an asset, the risk of an investment, the potential upside of a stock or simply to give recommendations on buy or sell orders for traders. Many big trading companies </w:t>
       </w:r>
       <w:r>
         <w:rPr>
@@ -1497,7 +1509,21 @@
         <w:rPr>
           <w:lang w:val="en-US"/>
         </w:rPr>
-        <w:t>Li, Siyuan. (2024)</w:t>
+        <w:t xml:space="preserve">Li, </w:t>
+      </w:r>
+      <w:proofErr w:type="spellStart"/>
+      <w:r>
+        <w:rPr>
+          <w:lang w:val="en-US"/>
+        </w:rPr>
+        <w:t>Siyuan</w:t>
+      </w:r>
+      <w:proofErr w:type="spellEnd"/>
+      <w:r>
+        <w:rPr>
+          <w:lang w:val="en-US"/>
+        </w:rPr>
+        <w:t>. (2024)</w:t>
       </w:r>
       <w:r>
         <w:rPr>
@@ -6567,6 +6593,7 @@
         </w:rPr>
         <w:t xml:space="preserve">function which also is designed to decide whether and how strong a neuron </w:t>
       </w:r>
+      <w:proofErr w:type="gramStart"/>
       <w:r>
         <w:rPr>
           <w:lang w:val="en-US"/>
@@ -6585,6 +6612,7 @@
         </w:rPr>
         <w:t>”</w:t>
       </w:r>
+      <w:proofErr w:type="gramEnd"/>
       <w:r>
         <w:rPr>
           <w:lang w:val="en-US"/>
@@ -7248,12 +7276,14 @@
         </w:rPr>
         <w:t xml:space="preserve">Then our whole neural network would only be able to capture linear relationships between input features and the output. This is due to the nature of stacked linear functions. If you stack n linear functions, then no matter how big n is, the resulting function always collapses down to a linear function with </w:t>
       </w:r>
+      <w:proofErr w:type="spellStart"/>
       <w:r>
         <w:rPr>
           <w:lang w:val="en-US"/>
         </w:rPr>
         <w:t>n</w:t>
       </w:r>
+      <w:proofErr w:type="spellEnd"/>
       <w:r>
         <w:rPr>
           <w:lang w:val="en-US"/>
@@ -7600,6 +7630,7 @@
           <w:lang w:val="en-US"/>
         </w:rPr>
       </w:pPr>
+      <w:proofErr w:type="spellStart"/>
       <w:r>
         <w:rPr>
           <w:lang w:val="en-US"/>
@@ -7612,6 +7643,7 @@
         </w:rPr>
         <w:t>eff</w:t>
       </w:r>
+      <w:proofErr w:type="spellEnd"/>
       <w:r>
         <w:rPr>
           <w:lang w:val="en-US"/>
@@ -7625,6 +7657,7 @@
           <w:lang w:val="en-US"/>
         </w:rPr>
       </w:pPr>
+      <w:proofErr w:type="spellStart"/>
       <w:r>
         <w:rPr>
           <w:lang w:val="en-US"/>
@@ -7635,7 +7668,14 @@
         <w:rPr>
           <w:lang w:val="en-US"/>
         </w:rPr>
-        <w:t xml:space="preserve">eff = </w:t>
+        <w:t>eff</w:t>
+      </w:r>
+      <w:proofErr w:type="spellEnd"/>
+      <w:r>
+        <w:rPr>
+          <w:lang w:val="en-US"/>
+        </w:rPr>
+        <w:t xml:space="preserve"> = </w:t>
       </w:r>
       <w:r>
         <w:rPr>
@@ -7660,8 +7700,30 @@
         <w:rPr>
           <w:lang w:val="en-US"/>
         </w:rPr>
-        <w:t xml:space="preserve"> the resulting function is f4(z) = Weff * z + beff</w:t>
-      </w:r>
+        <w:t xml:space="preserve"> the resulting function is f4(z) = </w:t>
+      </w:r>
+      <w:proofErr w:type="spellStart"/>
+      <w:r>
+        <w:rPr>
+          <w:lang w:val="en-US"/>
+        </w:rPr>
+        <w:t>Weff</w:t>
+      </w:r>
+      <w:proofErr w:type="spellEnd"/>
+      <w:r>
+        <w:rPr>
+          <w:lang w:val="en-US"/>
+        </w:rPr>
+        <w:t xml:space="preserve"> * z + </w:t>
+      </w:r>
+      <w:proofErr w:type="spellStart"/>
+      <w:r>
+        <w:rPr>
+          <w:lang w:val="en-US"/>
+        </w:rPr>
+        <w:t>beff</w:t>
+      </w:r>
+      <w:proofErr w:type="spellEnd"/>
       <w:r>
         <w:rPr>
           <w:lang w:val="en-US"/>
@@ -8172,6 +8234,8 @@
           <w:lang w:val="en-US"/>
         </w:rPr>
       </w:pPr>
+      <w:proofErr w:type="spellStart"/>
+      <w:proofErr w:type="gramStart"/>
       <w:r>
         <w:rPr>
           <w:lang w:val="en-US"/>
@@ -8183,13 +8247,36 @@
           <w:vertAlign w:val="subscript"/>
           <w:lang w:val="en-US"/>
         </w:rPr>
-        <w:t xml:space="preserve">i,j </w:t>
-      </w:r>
-      <w:r>
-        <w:rPr>
-          <w:lang w:val="en-US"/>
-        </w:rPr>
-        <w:t>– is the weight of the connection from i to j</w:t>
+        <w:t>i,j</w:t>
+      </w:r>
+      <w:proofErr w:type="spellEnd"/>
+      <w:proofErr w:type="gramEnd"/>
+      <w:r>
+        <w:rPr>
+          <w:vertAlign w:val="subscript"/>
+          <w:lang w:val="en-US"/>
+        </w:rPr>
+        <w:t xml:space="preserve"> </w:t>
+      </w:r>
+      <w:r>
+        <w:rPr>
+          <w:lang w:val="en-US"/>
+        </w:rPr>
+        <w:t xml:space="preserve">– is the weight of the connection from </w:t>
+      </w:r>
+      <w:proofErr w:type="spellStart"/>
+      <w:r>
+        <w:rPr>
+          <w:lang w:val="en-US"/>
+        </w:rPr>
+        <w:t>i</w:t>
+      </w:r>
+      <w:proofErr w:type="spellEnd"/>
+      <w:r>
+        <w:rPr>
+          <w:lang w:val="en-US"/>
+        </w:rPr>
+        <w:t xml:space="preserve"> to j</w:t>
       </w:r>
     </w:p>
     <w:p>
@@ -8225,12 +8312,14 @@
         <w:lastRenderedPageBreak/>
         <w:t xml:space="preserve">One forward propagation </w:t>
       </w:r>
+      <w:proofErr w:type="gramStart"/>
       <w:r>
         <w:rPr>
           <w:lang w:val="en-US"/>
         </w:rPr>
         <w:t>results</w:t>
       </w:r>
+      <w:proofErr w:type="gramEnd"/>
       <w:r>
         <w:rPr>
           <w:lang w:val="en-US"/>
@@ -8654,12 +8743,14 @@
         </w:rPr>
         <w:t xml:space="preserve"> = </w:t>
       </w:r>
+      <w:proofErr w:type="gramStart"/>
       <w:r>
         <w:rPr>
           <w:lang w:val="en-US"/>
         </w:rPr>
         <w:t>max(</w:t>
       </w:r>
+      <w:proofErr w:type="gramEnd"/>
       <w:r>
         <w:rPr>
           <w:lang w:val="en-US"/>
@@ -8778,6 +8869,7 @@
         </w:rPr>
         <w:t xml:space="preserve">Value in neuron 4 = </w:t>
       </w:r>
+      <w:proofErr w:type="gramStart"/>
       <w:r>
         <w:rPr>
           <w:lang w:val="en-US"/>
@@ -8790,6 +8882,7 @@
         </w:rPr>
         <w:t>ax(</w:t>
       </w:r>
+      <w:proofErr w:type="gramEnd"/>
       <w:r>
         <w:rPr>
           <w:lang w:val="en-US"/>
@@ -13531,95 +13624,19 @@
           <w:lang w:val="en-US"/>
         </w:rPr>
         <w:lastRenderedPageBreak/>
-        <w:t>//  FUCKING BUNCH OF IMAGES FOR CNN //</w:t>
-      </w:r>
-    </w:p>
-    <w:p>
-      <w:pPr>
-        <w:rPr>
-          <w:lang w:val="en-US"/>
-        </w:rPr>
-      </w:pPr>
-    </w:p>
-    <w:p>
-      <w:pPr>
-        <w:rPr>
-          <w:lang w:val="en-US"/>
-        </w:rPr>
-      </w:pPr>
-    </w:p>
-    <w:p>
-      <w:pPr>
-        <w:rPr>
-          <w:lang w:val="en-US"/>
-        </w:rPr>
-      </w:pPr>
-    </w:p>
-    <w:p>
-      <w:pPr>
-        <w:rPr>
-          <w:lang w:val="en-US"/>
-        </w:rPr>
-      </w:pPr>
-      <w:r>
-        <w:rPr>
-          <w:lang w:val="en-US"/>
-        </w:rPr>
-        <w:t>Like that</w:t>
-      </w:r>
-      <w:r>
-        <w:rPr>
-          <w:lang w:val="en-US"/>
-        </w:rPr>
-        <w:t xml:space="preserve"> the filter is applied</w:t>
-      </w:r>
-      <w:r>
-        <w:rPr>
-          <w:lang w:val="en-US"/>
-        </w:rPr>
-        <w:t xml:space="preserve"> and the feature map is constructed.</w:t>
-      </w:r>
-      <w:r>
-        <w:rPr>
-          <w:lang w:val="en-US"/>
-        </w:rPr>
-        <w:t xml:space="preserve"> </w:t>
-      </w:r>
-      <w:r>
-        <w:rPr>
-          <w:lang w:val="en-US"/>
-        </w:rPr>
-        <w:t>The next step is to add the bias for each cell in the feature map.</w:t>
-      </w:r>
-      <w:r>
-        <w:rPr>
-          <w:lang w:val="en-US"/>
-        </w:rPr>
-        <w:t xml:space="preserve"> We simply assume a bias of 2</w:t>
-      </w:r>
-      <w:r>
-        <w:rPr>
-          <w:lang w:val="en-US"/>
-        </w:rPr>
-        <w:t>.</w:t>
-      </w:r>
-    </w:p>
-    <w:p>
-      <w:pPr>
-        <w:rPr>
-          <w:lang w:val="en-US"/>
-        </w:rPr>
-      </w:pPr>
-    </w:p>
-    <w:p>
-      <w:pPr>
+        <w:t>/</w:t>
+      </w:r>
+      <w:proofErr w:type="gramStart"/>
+      <w:r>
         <w:rPr>
           <w:color w:val="FF0000"/>
           <w:sz w:val="36"/>
           <w:szCs w:val="36"/>
           <w:lang w:val="en-US"/>
         </w:rPr>
-      </w:pPr>
+        <w:t>/  FUCKING</w:t>
+      </w:r>
+      <w:proofErr w:type="gramEnd"/>
       <w:r>
         <w:rPr>
           <w:color w:val="FF0000"/>
@@ -13627,17 +13644,95 @@
           <w:szCs w:val="36"/>
           <w:lang w:val="en-US"/>
         </w:rPr>
-        <w:t xml:space="preserve">//  FUCKING BUNCH OF IMAGES FOR </w:t>
-      </w:r>
-      <w:r>
+        <w:t xml:space="preserve"> BUNCH OF IMAGES FOR CNN //</w:t>
+      </w:r>
+    </w:p>
+    <w:p>
+      <w:pPr>
+        <w:rPr>
+          <w:lang w:val="en-US"/>
+        </w:rPr>
+      </w:pPr>
+    </w:p>
+    <w:p>
+      <w:pPr>
+        <w:rPr>
+          <w:lang w:val="en-US"/>
+        </w:rPr>
+      </w:pPr>
+    </w:p>
+    <w:p>
+      <w:pPr>
+        <w:rPr>
+          <w:lang w:val="en-US"/>
+        </w:rPr>
+      </w:pPr>
+    </w:p>
+    <w:p>
+      <w:pPr>
+        <w:rPr>
+          <w:lang w:val="en-US"/>
+        </w:rPr>
+      </w:pPr>
+      <w:r>
+        <w:rPr>
+          <w:lang w:val="en-US"/>
+        </w:rPr>
+        <w:t>Like that</w:t>
+      </w:r>
+      <w:r>
+        <w:rPr>
+          <w:lang w:val="en-US"/>
+        </w:rPr>
+        <w:t xml:space="preserve"> the filter is applied</w:t>
+      </w:r>
+      <w:r>
+        <w:rPr>
+          <w:lang w:val="en-US"/>
+        </w:rPr>
+        <w:t xml:space="preserve"> and the feature map is constructed.</w:t>
+      </w:r>
+      <w:r>
+        <w:rPr>
+          <w:lang w:val="en-US"/>
+        </w:rPr>
+        <w:t xml:space="preserve"> </w:t>
+      </w:r>
+      <w:r>
+        <w:rPr>
+          <w:lang w:val="en-US"/>
+        </w:rPr>
+        <w:t>The next step is to add the bias for each cell in the feature map.</w:t>
+      </w:r>
+      <w:r>
+        <w:rPr>
+          <w:lang w:val="en-US"/>
+        </w:rPr>
+        <w:t xml:space="preserve"> We simply assume a bias of 2</w:t>
+      </w:r>
+      <w:r>
+        <w:rPr>
+          <w:lang w:val="en-US"/>
+        </w:rPr>
+        <w:t>.</w:t>
+      </w:r>
+    </w:p>
+    <w:p>
+      <w:pPr>
+        <w:rPr>
+          <w:lang w:val="en-US"/>
+        </w:rPr>
+      </w:pPr>
+    </w:p>
+    <w:p>
+      <w:pPr>
         <w:rPr>
           <w:color w:val="FF0000"/>
           <w:sz w:val="36"/>
           <w:szCs w:val="36"/>
           <w:lang w:val="en-US"/>
         </w:rPr>
-        <w:t>ADDING THE BIAS</w:t>
-      </w:r>
+      </w:pPr>
       <w:r>
         <w:rPr>
           <w:color w:val="FF0000"/>
@@ -13645,118 +13740,19 @@
           <w:szCs w:val="36"/>
           <w:lang w:val="en-US"/>
         </w:rPr>
-        <w:t xml:space="preserve"> //</w:t>
-      </w:r>
-    </w:p>
-    <w:p>
-      <w:pPr>
-        <w:rPr>
-          <w:lang w:val="en-US"/>
-        </w:rPr>
-      </w:pPr>
-    </w:p>
-    <w:p>
-      <w:pPr>
-        <w:rPr>
-          <w:lang w:val="en-US"/>
-        </w:rPr>
-      </w:pPr>
-    </w:p>
-    <w:p>
-      <w:pPr>
-        <w:rPr>
-          <w:lang w:val="en-US"/>
-        </w:rPr>
-      </w:pPr>
-      <w:r>
-        <w:rPr>
-          <w:lang w:val="en-US"/>
-        </w:rPr>
-        <w:t xml:space="preserve">Right after </w:t>
-      </w:r>
-      <w:r>
-        <w:rPr>
-          <w:lang w:val="en-US"/>
-        </w:rPr>
-        <w:t xml:space="preserve">adding the </w:t>
-      </w:r>
-      <w:r>
-        <w:rPr>
-          <w:lang w:val="en-US"/>
-        </w:rPr>
-        <w:t>bias,</w:t>
-      </w:r>
-      <w:r>
-        <w:rPr>
-          <w:lang w:val="en-US"/>
-        </w:rPr>
-        <w:t xml:space="preserve"> we apply activation function</w:t>
-      </w:r>
-      <w:r>
-        <w:rPr>
-          <w:lang w:val="en-US"/>
-        </w:rPr>
-        <w:t>s</w:t>
-      </w:r>
-      <w:r>
-        <w:rPr>
-          <w:lang w:val="en-US"/>
-        </w:rPr>
-        <w:t xml:space="preserve"> to </w:t>
-      </w:r>
-      <w:r>
-        <w:rPr>
-          <w:lang w:val="en-US"/>
-        </w:rPr>
-        <w:t>the feature map</w:t>
-      </w:r>
-      <w:r>
-        <w:rPr>
-          <w:lang w:val="en-US"/>
-        </w:rPr>
-        <w:t>s</w:t>
-      </w:r>
-      <w:r>
-        <w:rPr>
-          <w:lang w:val="en-US"/>
-        </w:rPr>
-        <w:t xml:space="preserve"> to </w:t>
-      </w:r>
-      <w:r>
-        <w:rPr>
-          <w:lang w:val="en-US"/>
-        </w:rPr>
-        <w:t xml:space="preserve">introduce nonlinearity to the model. We looked at </w:t>
-      </w:r>
-      <w:r>
-        <w:rPr>
-          <w:lang w:val="en-US"/>
-        </w:rPr>
-        <w:t xml:space="preserve">the importance of </w:t>
-      </w:r>
-      <w:r>
-        <w:rPr>
-          <w:lang w:val="en-US"/>
-        </w:rPr>
-        <w:t xml:space="preserve">this concept earlier in this section. The activation function (e.g., ReLU) is simply applied to every cell of every feature map. </w:t>
-      </w:r>
-    </w:p>
-    <w:p>
-      <w:pPr>
-        <w:rPr>
-          <w:lang w:val="en-US"/>
-        </w:rPr>
-      </w:pPr>
-    </w:p>
-    <w:p>
-      <w:pPr>
+        <w:t>/</w:t>
+      </w:r>
+      <w:proofErr w:type="gramStart"/>
+      <w:r>
         <w:rPr>
           <w:color w:val="FF0000"/>
           <w:sz w:val="36"/>
           <w:szCs w:val="36"/>
           <w:lang w:val="en-US"/>
         </w:rPr>
-      </w:pPr>
+        <w:t>/  FUCKING</w:t>
+      </w:r>
+      <w:proofErr w:type="gramEnd"/>
       <w:r>
         <w:rPr>
           <w:color w:val="FF0000"/>
@@ -13764,7 +13760,164 @@
           <w:szCs w:val="36"/>
           <w:lang w:val="en-US"/>
         </w:rPr>
-        <w:t xml:space="preserve">//  FUCKING BUNCH OF IMAGES FOR </w:t>
+        <w:t xml:space="preserve"> BUNCH OF IMAGES FOR </w:t>
+      </w:r>
+      <w:r>
+        <w:rPr>
+          <w:color w:val="FF0000"/>
+          <w:sz w:val="36"/>
+          <w:szCs w:val="36"/>
+          <w:lang w:val="en-US"/>
+        </w:rPr>
+        <w:t>ADDING THE BIAS</w:t>
+      </w:r>
+      <w:r>
+        <w:rPr>
+          <w:color w:val="FF0000"/>
+          <w:sz w:val="36"/>
+          <w:szCs w:val="36"/>
+          <w:lang w:val="en-US"/>
+        </w:rPr>
+        <w:t xml:space="preserve"> //</w:t>
+      </w:r>
+    </w:p>
+    <w:p>
+      <w:pPr>
+        <w:rPr>
+          <w:lang w:val="en-US"/>
+        </w:rPr>
+      </w:pPr>
+    </w:p>
+    <w:p>
+      <w:pPr>
+        <w:rPr>
+          <w:lang w:val="en-US"/>
+        </w:rPr>
+      </w:pPr>
+    </w:p>
+    <w:p>
+      <w:pPr>
+        <w:rPr>
+          <w:lang w:val="en-US"/>
+        </w:rPr>
+      </w:pPr>
+      <w:r>
+        <w:rPr>
+          <w:lang w:val="en-US"/>
+        </w:rPr>
+        <w:t xml:space="preserve">Right after </w:t>
+      </w:r>
+      <w:r>
+        <w:rPr>
+          <w:lang w:val="en-US"/>
+        </w:rPr>
+        <w:t xml:space="preserve">adding the </w:t>
+      </w:r>
+      <w:r>
+        <w:rPr>
+          <w:lang w:val="en-US"/>
+        </w:rPr>
+        <w:t>bias,</w:t>
+      </w:r>
+      <w:r>
+        <w:rPr>
+          <w:lang w:val="en-US"/>
+        </w:rPr>
+        <w:t xml:space="preserve"> we apply activation function</w:t>
+      </w:r>
+      <w:r>
+        <w:rPr>
+          <w:lang w:val="en-US"/>
+        </w:rPr>
+        <w:t>s</w:t>
+      </w:r>
+      <w:r>
+        <w:rPr>
+          <w:lang w:val="en-US"/>
+        </w:rPr>
+        <w:t xml:space="preserve"> to </w:t>
+      </w:r>
+      <w:r>
+        <w:rPr>
+          <w:lang w:val="en-US"/>
+        </w:rPr>
+        <w:t>the feature map</w:t>
+      </w:r>
+      <w:r>
+        <w:rPr>
+          <w:lang w:val="en-US"/>
+        </w:rPr>
+        <w:t>s</w:t>
+      </w:r>
+      <w:r>
+        <w:rPr>
+          <w:lang w:val="en-US"/>
+        </w:rPr>
+        <w:t xml:space="preserve"> to </w:t>
+      </w:r>
+      <w:r>
+        <w:rPr>
+          <w:lang w:val="en-US"/>
+        </w:rPr>
+        <w:t xml:space="preserve">introduce nonlinearity to the model. We looked at </w:t>
+      </w:r>
+      <w:r>
+        <w:rPr>
+          <w:lang w:val="en-US"/>
+        </w:rPr>
+        <w:t xml:space="preserve">the importance of </w:t>
+      </w:r>
+      <w:r>
+        <w:rPr>
+          <w:lang w:val="en-US"/>
+        </w:rPr>
+        <w:t xml:space="preserve">this concept earlier in this section. The activation function (e.g., ReLU) is simply applied to every cell of every feature map. </w:t>
+      </w:r>
+    </w:p>
+    <w:p>
+      <w:pPr>
+        <w:rPr>
+          <w:lang w:val="en-US"/>
+        </w:rPr>
+      </w:pPr>
+    </w:p>
+    <w:p>
+      <w:pPr>
+        <w:rPr>
+          <w:color w:val="FF0000"/>
+          <w:sz w:val="36"/>
+          <w:szCs w:val="36"/>
+          <w:lang w:val="en-US"/>
+        </w:rPr>
+      </w:pPr>
+      <w:r>
+        <w:rPr>
+          <w:color w:val="FF0000"/>
+          <w:sz w:val="36"/>
+          <w:szCs w:val="36"/>
+          <w:lang w:val="en-US"/>
+        </w:rPr>
+        <w:t>/</w:t>
+      </w:r>
+      <w:proofErr w:type="gramStart"/>
+      <w:r>
+        <w:rPr>
+          <w:color w:val="FF0000"/>
+          <w:sz w:val="36"/>
+          <w:szCs w:val="36"/>
+          <w:lang w:val="en-US"/>
+        </w:rPr>
+        <w:t>/  FUCKING</w:t>
+      </w:r>
+      <w:proofErr w:type="gramEnd"/>
+      <w:r>
+        <w:rPr>
+          <w:color w:val="FF0000"/>
+          <w:sz w:val="36"/>
+          <w:szCs w:val="36"/>
+          <w:lang w:val="en-US"/>
+        </w:rPr>
+        <w:t xml:space="preserve"> BUNCH OF IMAGES FOR </w:t>
       </w:r>
       <w:r>
         <w:rPr>
@@ -17370,11 +17523,19 @@
           <w:lang w:val="en-US"/>
         </w:rPr>
       </w:pPr>
-      <w:r>
-        <w:rPr>
-          <w:lang w:val="en-US"/>
-        </w:rPr>
-        <w:t>Pj = stands for the previous data point’s value</w:t>
+      <w:proofErr w:type="spellStart"/>
+      <w:r>
+        <w:rPr>
+          <w:lang w:val="en-US"/>
+        </w:rPr>
+        <w:t>Pj</w:t>
+      </w:r>
+      <w:proofErr w:type="spellEnd"/>
+      <w:r>
+        <w:rPr>
+          <w:lang w:val="en-US"/>
+        </w:rPr>
+        <w:t xml:space="preserve"> = stands for the previous data point’s value</w:t>
       </w:r>
     </w:p>
     <w:p>
@@ -17406,7 +17567,14 @@
         <w:rPr>
           <w:lang w:val="en-US"/>
         </w:rPr>
-        <w:t xml:space="preserve"> company X</w:t>
+        <w:t xml:space="preserve"> company </w:t>
+      </w:r>
+      <w:proofErr w:type="spellStart"/>
+      <w:r>
+        <w:rPr>
+          <w:lang w:val="en-US"/>
+        </w:rPr>
+        <w:t>X</w:t>
       </w:r>
       <w:r>
         <w:rPr>
@@ -17414,6 +17582,7 @@
         </w:rPr>
         <w:t>yz</w:t>
       </w:r>
+      <w:proofErr w:type="spellEnd"/>
       <w:r>
         <w:rPr>
           <w:lang w:val="en-US"/>
@@ -19519,8 +19688,16 @@
         <w:rPr>
           <w:lang w:val="en-US"/>
         </w:rPr>
-        <w:t xml:space="preserve"> at i</w:t>
-      </w:r>
+        <w:t xml:space="preserve"> at </w:t>
+      </w:r>
+      <w:proofErr w:type="spellStart"/>
+      <w:r>
+        <w:rPr>
+          <w:lang w:val="en-US"/>
+        </w:rPr>
+        <w:t>i</w:t>
+      </w:r>
+      <w:proofErr w:type="spellEnd"/>
       <w:r>
         <w:rPr>
           <w:lang w:val="en-US"/>
@@ -19646,6 +19823,7 @@
         </w:rPr>
         <w:t xml:space="preserve"> </w:t>
       </w:r>
+      <w:proofErr w:type="gramStart"/>
       <w:r>
         <w:rPr>
           <w:i/>
@@ -19653,7 +19831,17 @@
           <w:highlight w:val="lightGray"/>
           <w:lang w:val="en-US"/>
         </w:rPr>
-        <w:t>pandas.DataFrame.std()</w:t>
+        <w:t>pandas.DataFrame.std(</w:t>
+      </w:r>
+      <w:proofErr w:type="gramEnd"/>
+      <w:r>
+        <w:rPr>
+          <w:i/>
+          <w:iCs/>
+          <w:highlight w:val="lightGray"/>
+          <w:lang w:val="en-US"/>
+        </w:rPr>
+        <w:t>)</w:t>
       </w:r>
       <w:r>
         <w:rPr>
@@ -20144,12 +20332,14 @@
         </w:rPr>
         <w:t xml:space="preserve"> are using the alpaca-trade-</w:t>
       </w:r>
+      <w:proofErr w:type="spellStart"/>
       <w:r>
         <w:rPr>
           <w:lang w:val="en-US"/>
         </w:rPr>
         <w:t>api</w:t>
       </w:r>
+      <w:proofErr w:type="spellEnd"/>
       <w:r>
         <w:rPr>
           <w:lang w:val="en-US"/>
@@ -22112,8 +22302,30 @@
         <w:rPr>
           <w:lang w:val="en-US"/>
         </w:rPr>
-        <w:t xml:space="preserve"> open, high, close, low, vwap, volume, trade_count</w:t>
-      </w:r>
+        <w:t xml:space="preserve"> open, high, close, low, </w:t>
+      </w:r>
+      <w:proofErr w:type="spellStart"/>
+      <w:r>
+        <w:rPr>
+          <w:lang w:val="en-US"/>
+        </w:rPr>
+        <w:t>vwap</w:t>
+      </w:r>
+      <w:proofErr w:type="spellEnd"/>
+      <w:r>
+        <w:rPr>
+          <w:lang w:val="en-US"/>
+        </w:rPr>
+        <w:t xml:space="preserve">, volume, </w:t>
+      </w:r>
+      <w:proofErr w:type="spellStart"/>
+      <w:r>
+        <w:rPr>
+          <w:lang w:val="en-US"/>
+        </w:rPr>
+        <w:t>trade_count</w:t>
+      </w:r>
+      <w:proofErr w:type="spellEnd"/>
       <w:r>
         <w:rPr>
           <w:lang w:val="en-US"/>
@@ -22157,6 +22369,7 @@
           <w:lang w:val="en-US"/>
         </w:rPr>
       </w:pPr>
+      <w:proofErr w:type="spellStart"/>
       <w:r>
         <w:rPr>
           <w:lang w:val="en-US"/>
@@ -22169,6 +22382,7 @@
         </w:rPr>
         <w:t>rade_count</w:t>
       </w:r>
+      <w:proofErr w:type="spellEnd"/>
       <w:r>
         <w:rPr>
           <w:lang w:val="en-US"/>
@@ -22660,7 +22874,23 @@
         <w:rPr>
           <w:lang w:val="en-US"/>
         </w:rPr>
-        <w:t xml:space="preserve"> “Template:Technical analysis”</w:t>
+        <w:t xml:space="preserve"> “</w:t>
+      </w:r>
+      <w:proofErr w:type="spellStart"/>
+      <w:proofErr w:type="gramStart"/>
+      <w:r>
+        <w:rPr>
+          <w:lang w:val="en-US"/>
+        </w:rPr>
+        <w:t>Template:Technical</w:t>
+      </w:r>
+      <w:proofErr w:type="spellEnd"/>
+      <w:proofErr w:type="gramEnd"/>
+      <w:r>
+        <w:rPr>
+          <w:lang w:val="en-US"/>
+        </w:rPr>
+        <w:t xml:space="preserve"> analysis”</w:t>
       </w:r>
       <w:r>
         <w:rPr>
@@ -24155,11 +24385,33 @@
           <w:lang w:val="en-US"/>
         </w:rPr>
       </w:pPr>
-      <w:r>
-        <w:rPr>
-          <w:lang w:val="en-US"/>
-        </w:rPr>
-        <w:t>UpMove contains the difference of the high values so that increases have a positive value. DownMove contains the difference of low values in a way that downward movements have positive values</w:t>
+      <w:proofErr w:type="spellStart"/>
+      <w:r>
+        <w:rPr>
+          <w:lang w:val="en-US"/>
+        </w:rPr>
+        <w:t>UpMove</w:t>
+      </w:r>
+      <w:proofErr w:type="spellEnd"/>
+      <w:r>
+        <w:rPr>
+          <w:lang w:val="en-US"/>
+        </w:rPr>
+        <w:t xml:space="preserve"> contains the difference of the high values so that increases have a positive value. </w:t>
+      </w:r>
+      <w:proofErr w:type="spellStart"/>
+      <w:r>
+        <w:rPr>
+          <w:lang w:val="en-US"/>
+        </w:rPr>
+        <w:t>DownMove</w:t>
+      </w:r>
+      <w:proofErr w:type="spellEnd"/>
+      <w:r>
+        <w:rPr>
+          <w:lang w:val="en-US"/>
+        </w:rPr>
+        <w:t xml:space="preserve"> contains the difference of low values in a way that downward movements have positive values</w:t>
       </w:r>
       <w:r>
         <w:rPr>
@@ -25615,12 +25867,14 @@
         </w:rPr>
         <w:t xml:space="preserve"> Some of the indicators are not published daily. For example, the GDP is published quarterly. We therefore use the interpolate function that comes with the </w:t>
       </w:r>
+      <w:proofErr w:type="gramStart"/>
       <w:r>
         <w:rPr>
           <w:lang w:val="en-US"/>
         </w:rPr>
         <w:t>pandas</w:t>
       </w:r>
+      <w:proofErr w:type="gramEnd"/>
       <w:r>
         <w:rPr>
           <w:lang w:val="en-US"/>
@@ -26010,12 +26264,14 @@
         </w:rPr>
         <w:t xml:space="preserve">The personal consumption expenditures </w:t>
       </w:r>
+      <w:proofErr w:type="gramStart"/>
       <w:r>
         <w:rPr>
           <w:lang w:val="en-US"/>
         </w:rPr>
         <w:t>is</w:t>
       </w:r>
+      <w:proofErr w:type="gramEnd"/>
       <w:r>
         <w:rPr>
           <w:lang w:val="en-US"/>
@@ -26926,8 +27182,21 @@
         <w:rPr>
           <w:lang w:val="en-US"/>
         </w:rPr>
+        <w:t>. We define the value inside the neuron before activation as</w:t>
+      </w:r>
+      <w:r>
+        <w:rPr>
+          <w:lang w:val="en-US"/>
+        </w:rPr>
         <w:t>:</w:t>
       </w:r>
+    </w:p>
+    <w:p>
+      <w:pPr>
+        <w:rPr>
+          <w:lang w:val="en-US"/>
+        </w:rPr>
+      </w:pPr>
     </w:p>
     <w:p>
       <w:pPr>
@@ -26988,7 +27257,19 @@
         <w:rPr>
           <w:lang w:val="en-US"/>
         </w:rPr>
-        <w:t xml:space="preserve">As we can see. The contribution of x1 to the result is much larger even though </w:t>
+        <w:t>As we can see</w:t>
+      </w:r>
+      <w:r>
+        <w:rPr>
+          <w:lang w:val="en-US"/>
+        </w:rPr>
+        <w:t>, t</w:t>
+      </w:r>
+      <w:r>
+        <w:rPr>
+          <w:lang w:val="en-US"/>
+        </w:rPr>
+        <w:t xml:space="preserve">he contribution of x1 to the result is much larger even though </w:t>
       </w:r>
       <w:r>
         <w:rPr>
@@ -27374,7 +27655,21 @@
         <w:rPr>
           <w:lang w:val="en-US"/>
         </w:rPr>
-        <w:t xml:space="preserve"> We use the StandardScaler() from the sklearn.preprocessing library in python. </w:t>
+        <w:t xml:space="preserve"> We use the </w:t>
+      </w:r>
+      <w:proofErr w:type="gramStart"/>
+      <w:r>
+        <w:rPr>
+          <w:lang w:val="en-US"/>
+        </w:rPr>
+        <w:t>StandardScaler(</w:t>
+      </w:r>
+      <w:proofErr w:type="gramEnd"/>
+      <w:r>
+        <w:rPr>
+          <w:lang w:val="en-US"/>
+        </w:rPr>
+        <w:t xml:space="preserve">) from the sklearn.preprocessing library in python. </w:t>
       </w:r>
       <w:r>
         <w:rPr>
@@ -27832,10 +28127,32 @@
           <w:lang w:val="en-US"/>
         </w:rPr>
       </w:pPr>
-      <w:r>
-        <w:rPr>
-          <w:lang w:val="en-US"/>
-        </w:rPr>
+    </w:p>
+    <w:p>
+      <w:pPr>
+        <w:rPr>
+          <w:lang w:val="en-US"/>
+        </w:rPr>
+      </w:pPr>
+    </w:p>
+    <w:p>
+      <w:pPr>
+        <w:rPr>
+          <w:lang w:val="en-US"/>
+        </w:rPr>
+      </w:pPr>
+    </w:p>
+    <w:p>
+      <w:pPr>
+        <w:rPr>
+          <w:lang w:val="en-US"/>
+        </w:rPr>
+      </w:pPr>
+      <w:r>
+        <w:rPr>
+          <w:lang w:val="en-US"/>
+        </w:rPr>
+        <w:lastRenderedPageBreak/>
         <w:t>As we learned before XGBoost is a tree-based model</w:t>
       </w:r>
       <w:r>
@@ -27974,14 +28291,7 @@
         <w:rPr>
           <w:lang w:val="en-US"/>
         </w:rPr>
-        <w:t xml:space="preserve">values within one </w:t>
-      </w:r>
-      <w:r>
-        <w:rPr>
-          <w:lang w:val="en-US"/>
-        </w:rPr>
-        <w:lastRenderedPageBreak/>
-        <w:t xml:space="preserve">feature column </w:t>
+        <w:t xml:space="preserve">values within one feature column </w:t>
       </w:r>
       <w:r>
         <w:rPr>
@@ -28772,10 +29082,18 @@
           <w:lang w:val="en-US"/>
         </w:rPr>
       </w:pPr>
-      <w:r>
-        <w:rPr>
-          <w:lang w:val="en-US"/>
-        </w:rPr>
+    </w:p>
+    <w:p>
+      <w:pPr>
+        <w:rPr>
+          <w:lang w:val="en-US"/>
+        </w:rPr>
+      </w:pPr>
+      <w:r>
+        <w:rPr>
+          <w:lang w:val="en-US"/>
+        </w:rPr>
+        <w:lastRenderedPageBreak/>
         <w:t xml:space="preserve">Our </w:t>
       </w:r>
       <w:r>
@@ -28885,14 +29203,7 @@
         <w:rPr>
           <w:lang w:val="en-US"/>
         </w:rPr>
-        <w:t xml:space="preserve">whether after 10 reports of one trial this trial is better or worse than the median trial so </w:t>
-      </w:r>
-      <w:r>
-        <w:rPr>
-          <w:lang w:val="en-US"/>
-        </w:rPr>
-        <w:lastRenderedPageBreak/>
-        <w:t xml:space="preserve">far. </w:t>
+        <w:t xml:space="preserve">whether after 10 reports of one trial this trial is better or worse than the median trial so far. </w:t>
       </w:r>
       <w:r>
         <w:rPr>
@@ -29046,12 +29357,14 @@
           <w:lang w:val="en-US"/>
         </w:rPr>
       </w:pPr>
+      <w:proofErr w:type="spellStart"/>
       <w:r>
         <w:rPr>
           <w:lang w:val="en-US"/>
         </w:rPr>
         <w:t>N_units</w:t>
       </w:r>
+      <w:proofErr w:type="spellEnd"/>
     </w:p>
     <w:p>
       <w:pPr>
@@ -29106,12 +29419,14 @@
           <w:lang w:val="en-US"/>
         </w:rPr>
       </w:pPr>
+      <w:proofErr w:type="spellStart"/>
       <w:r>
         <w:rPr>
           <w:lang w:val="en-US"/>
         </w:rPr>
         <w:t>N_layers</w:t>
       </w:r>
+      <w:proofErr w:type="spellEnd"/>
     </w:p>
     <w:p>
       <w:pPr>
@@ -29142,12 +29457,14 @@
           <w:lang w:val="en-US"/>
         </w:rPr>
       </w:pPr>
+      <w:proofErr w:type="spellStart"/>
       <w:r>
         <w:rPr>
           <w:lang w:val="en-US"/>
         </w:rPr>
         <w:t>Dropout_rate</w:t>
       </w:r>
+      <w:proofErr w:type="spellEnd"/>
     </w:p>
     <w:p>
       <w:pPr>
@@ -29490,6 +29807,7 @@
         <w:rPr>
           <w:lang w:val="en-US"/>
         </w:rPr>
+        <w:lastRenderedPageBreak/>
         <w:t>The number of convolutional filters in each convolutional layer.</w:t>
       </w:r>
       <w:r>
@@ -29604,7 +29922,6 @@
         <w:rPr>
           <w:lang w:val="en-US"/>
         </w:rPr>
-        <w:lastRenderedPageBreak/>
         <w:t>The size of the filter that slides over the input. It determines the size of the temporal context that is captured to identify a pattern</w:t>
       </w:r>
       <w:r>
@@ -30040,6 +30357,7 @@
         <w:rPr>
           <w:lang w:val="en-US"/>
         </w:rPr>
+        <w:lastRenderedPageBreak/>
         <w:t>Eta</w:t>
       </w:r>
     </w:p>
@@ -30112,7 +30430,6 @@
         <w:rPr>
           <w:lang w:val="en-US"/>
         </w:rPr>
-        <w:lastRenderedPageBreak/>
         <w:t>The minimum loss reduction that is required to perform a split.</w:t>
       </w:r>
       <w:r>
@@ -30193,12 +30510,14 @@
           <w:lang w:val="en-US"/>
         </w:rPr>
       </w:pPr>
+      <w:proofErr w:type="spellStart"/>
       <w:r>
         <w:rPr>
           <w:lang w:val="en-US"/>
         </w:rPr>
         <w:t>Colsample_bytree</w:t>
       </w:r>
+      <w:proofErr w:type="spellEnd"/>
     </w:p>
     <w:p>
       <w:pPr>
@@ -30422,6 +30741,7 @@
           <w:noProof/>
           <w:lang w:val="en-US"/>
         </w:rPr>
+        <w:lastRenderedPageBreak/>
         <w:drawing>
           <wp:inline distT="0" distB="0" distL="0" distR="0" wp14:anchorId="5F95894A" wp14:editId="06C0D798">
             <wp:extent cx="5387807" cy="2591025"/>
@@ -30842,6 +31162,7 @@
           <w:u w:val="single"/>
           <w:lang w:val="en-US"/>
         </w:rPr>
+        <w:lastRenderedPageBreak/>
         <w:t>Storage:</w:t>
       </w:r>
       <w:r>
@@ -31121,16 +31442,16 @@
     <w:p>
       <w:pPr>
         <w:rPr>
-          <w:sz w:val="24"/>
-          <w:szCs w:val="24"/>
+          <w:sz w:val="28"/>
+          <w:szCs w:val="28"/>
           <w:u w:val="single"/>
           <w:lang w:val="en-US"/>
         </w:rPr>
       </w:pPr>
       <w:r>
         <w:rPr>
-          <w:sz w:val="24"/>
-          <w:szCs w:val="24"/>
+          <w:sz w:val="28"/>
+          <w:szCs w:val="28"/>
           <w:u w:val="single"/>
           <w:lang w:val="en-US"/>
         </w:rPr>
@@ -31152,8 +31473,90 @@
         <w:rPr>
           <w:lang w:val="en-US"/>
         </w:rPr>
-        <w:t xml:space="preserve">Add other variables as hyperparameters and tune them as well, like lag sizes for xgboost </w:t>
-      </w:r>
+        <w:t xml:space="preserve">Add other variables as hyperparameters and tune them as well, like lag sizes for </w:t>
+      </w:r>
+      <w:proofErr w:type="spellStart"/>
+      <w:r>
+        <w:rPr>
+          <w:lang w:val="en-US"/>
+        </w:rPr>
+        <w:t>xgboost</w:t>
+      </w:r>
+      <w:proofErr w:type="spellEnd"/>
+      <w:r>
+        <w:rPr>
+          <w:lang w:val="en-US"/>
+        </w:rPr>
+        <w:t xml:space="preserve"> </w:t>
+      </w:r>
+    </w:p>
+    <w:p>
+      <w:pPr>
+        <w:rPr>
+          <w:lang w:val="en-US"/>
+        </w:rPr>
+      </w:pPr>
+    </w:p>
+    <w:p>
+      <w:pPr>
+        <w:rPr>
+          <w:lang w:val="en-US"/>
+        </w:rPr>
+      </w:pPr>
+    </w:p>
+    <w:p>
+      <w:pPr>
+        <w:rPr>
+          <w:lang w:val="en-US"/>
+        </w:rPr>
+      </w:pPr>
+    </w:p>
+    <w:p>
+      <w:pPr>
+        <w:rPr>
+          <w:sz w:val="28"/>
+          <w:szCs w:val="28"/>
+          <w:u w:val="single"/>
+          <w:lang w:val="en-US"/>
+        </w:rPr>
+      </w:pPr>
+      <w:r>
+        <w:rPr>
+          <w:sz w:val="28"/>
+          <w:szCs w:val="28"/>
+          <w:u w:val="single"/>
+          <w:lang w:val="en-US"/>
+        </w:rPr>
+        <w:t>Abstract:</w:t>
+      </w:r>
+    </w:p>
+    <w:p>
+      <w:pPr>
+        <w:rPr>
+          <w:lang w:val="en-US"/>
+        </w:rPr>
+      </w:pPr>
+    </w:p>
+    <w:p>
+      <w:pPr>
+        <w:rPr>
+          <w:lang w:val="en-US"/>
+        </w:rPr>
+      </w:pPr>
+    </w:p>
+    <w:p>
+      <w:pPr>
+        <w:rPr>
+          <w:lang w:val="en-US"/>
+        </w:rPr>
+      </w:pPr>
+    </w:p>
+    <w:p>
+      <w:pPr>
+        <w:rPr>
+          <w:lang w:val="en-US"/>
+        </w:rPr>
+      </w:pPr>
     </w:p>
     <w:p>
       <w:pPr>
@@ -31173,14 +31576,96 @@
           <w:lang w:val="en-US"/>
         </w:rPr>
       </w:pPr>
-      <w:r>
-        <w:rPr>
-          <w:lang w:val="en-US"/>
-        </w:rPr>
-        <w:t xml:space="preserve">Ghazaleh Babanejaddehaki, Aijun An, and Manos Papagelis. 2025. Disease Outbreak Detection and Forecasting: A Review of Methods and Data Sources. </w:t>
-      </w:r>
-      <w:r>
-        <w:t>ACM Trans. Comput. Healthcare 6, 2, Article 13 (April 2025), 40 pages. https://doi.org/10.1145/3708549</w:t>
+      <w:proofErr w:type="spellStart"/>
+      <w:r>
+        <w:rPr>
+          <w:lang w:val="en-US"/>
+        </w:rPr>
+        <w:t>Ghazaleh</w:t>
+      </w:r>
+      <w:proofErr w:type="spellEnd"/>
+      <w:r>
+        <w:rPr>
+          <w:lang w:val="en-US"/>
+        </w:rPr>
+        <w:t xml:space="preserve"> </w:t>
+      </w:r>
+      <w:proofErr w:type="spellStart"/>
+      <w:r>
+        <w:rPr>
+          <w:lang w:val="en-US"/>
+        </w:rPr>
+        <w:t>Babanejaddehaki</w:t>
+      </w:r>
+      <w:proofErr w:type="spellEnd"/>
+      <w:r>
+        <w:rPr>
+          <w:lang w:val="en-US"/>
+        </w:rPr>
+        <w:t xml:space="preserve">, </w:t>
+      </w:r>
+      <w:proofErr w:type="spellStart"/>
+      <w:r>
+        <w:rPr>
+          <w:lang w:val="en-US"/>
+        </w:rPr>
+        <w:t>Aijun</w:t>
+      </w:r>
+      <w:proofErr w:type="spellEnd"/>
+      <w:r>
+        <w:rPr>
+          <w:lang w:val="en-US"/>
+        </w:rPr>
+        <w:t xml:space="preserve"> An, and Manos </w:t>
+      </w:r>
+      <w:proofErr w:type="spellStart"/>
+      <w:r>
+        <w:rPr>
+          <w:lang w:val="en-US"/>
+        </w:rPr>
+        <w:t>Papagelis</w:t>
+      </w:r>
+      <w:proofErr w:type="spellEnd"/>
+      <w:r>
+        <w:rPr>
+          <w:lang w:val="en-US"/>
+        </w:rPr>
+        <w:t xml:space="preserve">. 2025. Disease Outbreak Detection and Forecasting: A Review of Methods and Data Sources. </w:t>
+      </w:r>
+      <w:r>
+        <w:t xml:space="preserve">ACM Trans. </w:t>
+      </w:r>
+      <w:proofErr w:type="spellStart"/>
+      <w:r>
+        <w:t>Comput</w:t>
+      </w:r>
+      <w:proofErr w:type="spellEnd"/>
+      <w:r>
+        <w:t xml:space="preserve">. </w:t>
+      </w:r>
+      <w:proofErr w:type="spellStart"/>
+      <w:r>
+        <w:t>Healthcare</w:t>
+      </w:r>
+      <w:proofErr w:type="spellEnd"/>
+      <w:r>
+        <w:t xml:space="preserve"> 6, 2, </w:t>
+      </w:r>
+      <w:proofErr w:type="spellStart"/>
+      <w:r>
+        <w:t>Article</w:t>
+      </w:r>
+      <w:proofErr w:type="spellEnd"/>
+      <w:r>
+        <w:t xml:space="preserve"> 13 (April 2025), 40 </w:t>
+      </w:r>
+      <w:proofErr w:type="spellStart"/>
+      <w:r>
+        <w:t>pages</w:t>
+      </w:r>
+      <w:proofErr w:type="spellEnd"/>
+      <w:r>
+        <w:t>. https://doi.org/10.1145/3708549</w:t>
       </w:r>
     </w:p>
     <w:p>
@@ -31198,14 +31683,37 @@
         <w:rPr>
           <w:lang w:val="en-US"/>
         </w:rPr>
-        <w:t>Qureshi, M., Arbab, M.A. &amp; Rehman, S. Deep learning-based forecasting of electricity consumption. </w:t>
-      </w:r>
+        <w:t xml:space="preserve">Qureshi, M., </w:t>
+      </w:r>
+      <w:proofErr w:type="spellStart"/>
+      <w:r>
+        <w:rPr>
+          <w:lang w:val="en-US"/>
+        </w:rPr>
+        <w:t>Arbab</w:t>
+      </w:r>
+      <w:proofErr w:type="spellEnd"/>
+      <w:r>
+        <w:rPr>
+          <w:lang w:val="en-US"/>
+        </w:rPr>
+        <w:t>, M.A. &amp; Rehman, S. Deep learning-based forecasting of electricity consumption. </w:t>
+      </w:r>
+      <w:proofErr w:type="spellStart"/>
       <w:r>
         <w:rPr>
           <w:i/>
           <w:iCs/>
         </w:rPr>
-        <w:t>Sci Rep</w:t>
+        <w:t>Sci</w:t>
+      </w:r>
+      <w:proofErr w:type="spellEnd"/>
+      <w:r>
+        <w:rPr>
+          <w:i/>
+          <w:iCs/>
+        </w:rPr>
+        <w:t xml:space="preserve"> Rep</w:t>
       </w:r>
       <w:r>
         <w:t> </w:t>
@@ -31292,7 +31800,77 @@
         <w:rPr>
           <w:lang w:val="en-US"/>
         </w:rPr>
-        <w:t xml:space="preserve">Mahinda Mailagaha Kumbure, Christoph Lohrmann, Pasi Luukka, Jari Porras, Machine learning techniques and data for stock market forecasting: A literature review, Expert Systems with Applications, Volume 197, 2022, 116659, ISSN 0957-4174, </w:t>
+        <w:t xml:space="preserve">Mahinda </w:t>
+      </w:r>
+      <w:proofErr w:type="spellStart"/>
+      <w:r>
+        <w:rPr>
+          <w:lang w:val="en-US"/>
+        </w:rPr>
+        <w:t>Mailagaha</w:t>
+      </w:r>
+      <w:proofErr w:type="spellEnd"/>
+      <w:r>
+        <w:rPr>
+          <w:lang w:val="en-US"/>
+        </w:rPr>
+        <w:t xml:space="preserve"> Kumbure, Christoph </w:t>
+      </w:r>
+      <w:proofErr w:type="spellStart"/>
+      <w:r>
+        <w:rPr>
+          <w:lang w:val="en-US"/>
+        </w:rPr>
+        <w:t>Lohrmann</w:t>
+      </w:r>
+      <w:proofErr w:type="spellEnd"/>
+      <w:r>
+        <w:rPr>
+          <w:lang w:val="en-US"/>
+        </w:rPr>
+        <w:t xml:space="preserve">, </w:t>
+      </w:r>
+      <w:proofErr w:type="spellStart"/>
+      <w:r>
+        <w:rPr>
+          <w:lang w:val="en-US"/>
+        </w:rPr>
+        <w:t>Pasi</w:t>
+      </w:r>
+      <w:proofErr w:type="spellEnd"/>
+      <w:r>
+        <w:rPr>
+          <w:lang w:val="en-US"/>
+        </w:rPr>
+        <w:t xml:space="preserve"> </w:t>
+      </w:r>
+      <w:proofErr w:type="spellStart"/>
+      <w:r>
+        <w:rPr>
+          <w:lang w:val="en-US"/>
+        </w:rPr>
+        <w:t>Luukka</w:t>
+      </w:r>
+      <w:proofErr w:type="spellEnd"/>
+      <w:r>
+        <w:rPr>
+          <w:lang w:val="en-US"/>
+        </w:rPr>
+        <w:t xml:space="preserve">, </w:t>
+      </w:r>
+      <w:proofErr w:type="spellStart"/>
+      <w:r>
+        <w:rPr>
+          <w:lang w:val="en-US"/>
+        </w:rPr>
+        <w:t>Jari</w:t>
+      </w:r>
+      <w:proofErr w:type="spellEnd"/>
+      <w:r>
+        <w:rPr>
+          <w:lang w:val="en-US"/>
+        </w:rPr>
+        <w:t xml:space="preserve"> Porras, Machine learning techniques and data for stock market forecasting: A literature review, Expert Systems with Applications, Volume 197, 2022, 116659, ISSN 0957-4174, </w:t>
       </w:r>
       <w:hyperlink r:id="rId58" w:history="1">
         <w:r>
@@ -31319,7 +31897,22 @@
         <w:rPr>
           <w:lang w:val="en-US"/>
         </w:rPr>
-        <w:t>T. Matharasi, S. Lakkaraju and I. Mukherjee, "A Comparative Analysis of Machine Learning Approaches for Stock Price Prediction," </w:t>
+        <w:lastRenderedPageBreak/>
+        <w:t xml:space="preserve">T. Matharasi, S. </w:t>
+      </w:r>
+      <w:proofErr w:type="spellStart"/>
+      <w:r>
+        <w:rPr>
+          <w:lang w:val="en-US"/>
+        </w:rPr>
+        <w:t>Lakkaraju</w:t>
+      </w:r>
+      <w:proofErr w:type="spellEnd"/>
+      <w:r>
+        <w:rPr>
+          <w:lang w:val="en-US"/>
+        </w:rPr>
+        <w:t xml:space="preserve"> and I. Mukherjee, "A Comparative Analysis of Machine Learning Approaches for Stock Price Prediction," </w:t>
       </w:r>
       <w:r>
         <w:rPr>
@@ -31333,7 +31926,21 @@
         <w:rPr>
           <w:lang w:val="en-US"/>
         </w:rPr>
-        <w:t>, Greater Noida, India, 2025, pp. 975-979, doi: 10.1109/ICPCT64145.2025.10941156</w:t>
+        <w:t xml:space="preserve">, Greater Noida, India, 2025, pp. 975-979, </w:t>
+      </w:r>
+      <w:proofErr w:type="spellStart"/>
+      <w:r>
+        <w:rPr>
+          <w:lang w:val="en-US"/>
+        </w:rPr>
+        <w:t>doi</w:t>
+      </w:r>
+      <w:proofErr w:type="spellEnd"/>
+      <w:r>
+        <w:rPr>
+          <w:lang w:val="en-US"/>
+        </w:rPr>
+        <w:t>: 10.1109/ICPCT64145.2025.10941156</w:t>
       </w:r>
     </w:p>
     <w:p>
@@ -31351,7 +31958,21 @@
         <w:rPr>
           <w:lang w:val="en-US"/>
         </w:rPr>
-        <w:t>Li, Siyuan. (2024). Comparison of Machine Learning Models for Stock Prediction. Advances in Economics, Management and Political Sciences. 85. 76-84. 10.54254/2754-1169/85/20240846.</w:t>
+        <w:t xml:space="preserve">Li, </w:t>
+      </w:r>
+      <w:proofErr w:type="spellStart"/>
+      <w:r>
+        <w:rPr>
+          <w:lang w:val="en-US"/>
+        </w:rPr>
+        <w:t>Siyuan</w:t>
+      </w:r>
+      <w:proofErr w:type="spellEnd"/>
+      <w:r>
+        <w:rPr>
+          <w:lang w:val="en-US"/>
+        </w:rPr>
+        <w:t>. (2024). Comparison of Machine Learning Models for Stock Prediction. Advances in Economics, Management and Political Sciences. 85. 76-84. 10.54254/2754-1169/85/20240846.</w:t>
       </w:r>
     </w:p>
     <w:p>
@@ -31366,7 +31987,31 @@
         </w:rPr>
       </w:pPr>
       <w:r>
-        <w:t xml:space="preserve">Drucker, H., Burges, C. J., Kaufman, L., Smola, A., &amp; Vapnik, V. (1996). </w:t>
+        <w:t xml:space="preserve">Drucker, H., </w:t>
+      </w:r>
+      <w:proofErr w:type="spellStart"/>
+      <w:r>
+        <w:t>Burges</w:t>
+      </w:r>
+      <w:proofErr w:type="spellEnd"/>
+      <w:r>
+        <w:t xml:space="preserve">, C. J., Kaufman, L., </w:t>
+      </w:r>
+      <w:proofErr w:type="spellStart"/>
+      <w:r>
+        <w:t>Smola</w:t>
+      </w:r>
+      <w:proofErr w:type="spellEnd"/>
+      <w:r>
+        <w:t xml:space="preserve">, A., &amp; </w:t>
+      </w:r>
+      <w:proofErr w:type="spellStart"/>
+      <w:r>
+        <w:t>Vapnik</w:t>
+      </w:r>
+      <w:proofErr w:type="spellEnd"/>
+      <w:r>
+        <w:t xml:space="preserve">, V. (1996). </w:t>
       </w:r>
       <w:r>
         <w:rPr>
@@ -31418,7 +32063,21 @@
         <w:rPr>
           <w:lang w:val="en-US"/>
         </w:rPr>
-        <w:t>Cortes, C., Vapnik, V. Support-vector networks. </w:t>
+        <w:t xml:space="preserve">Cortes, C., </w:t>
+      </w:r>
+      <w:proofErr w:type="spellStart"/>
+      <w:r>
+        <w:rPr>
+          <w:lang w:val="en-US"/>
+        </w:rPr>
+        <w:t>Vapnik</w:t>
+      </w:r>
+      <w:proofErr w:type="spellEnd"/>
+      <w:r>
+        <w:rPr>
+          <w:lang w:val="en-US"/>
+        </w:rPr>
+        <w:t>, V. Support-vector networks. </w:t>
       </w:r>
       <w:r>
         <w:rPr>
@@ -31566,14 +32225,53 @@
         <w:rPr>
           <w:lang w:val="en-US"/>
         </w:rPr>
-        <w:t>Gururaj, V., Shriya, V. R., &amp; Ashwini, K. (2019). Stock market prediction using linear regression and support vector machines. </w:t>
-      </w:r>
+        <w:t xml:space="preserve">Gururaj, V., </w:t>
+      </w:r>
+      <w:proofErr w:type="spellStart"/>
+      <w:r>
+        <w:rPr>
+          <w:lang w:val="en-US"/>
+        </w:rPr>
+        <w:t>Shriya</w:t>
+      </w:r>
+      <w:proofErr w:type="spellEnd"/>
+      <w:r>
+        <w:rPr>
+          <w:lang w:val="en-US"/>
+        </w:rPr>
+        <w:t>, V. R., &amp; Ashwini, K. (2019). Stock market prediction using linear regression and support vector machines. </w:t>
+      </w:r>
+      <w:proofErr w:type="spellStart"/>
       <w:r>
         <w:rPr>
           <w:i/>
           <w:iCs/>
         </w:rPr>
-        <w:t>Int J Appl Eng Res</w:t>
+        <w:t>Int</w:t>
+      </w:r>
+      <w:proofErr w:type="spellEnd"/>
+      <w:r>
+        <w:rPr>
+          <w:i/>
+          <w:iCs/>
+        </w:rPr>
+        <w:t xml:space="preserve"> J </w:t>
+      </w:r>
+      <w:proofErr w:type="spellStart"/>
+      <w:r>
+        <w:rPr>
+          <w:i/>
+          <w:iCs/>
+        </w:rPr>
+        <w:t>Appl</w:t>
+      </w:r>
+      <w:proofErr w:type="spellEnd"/>
+      <w:r>
+        <w:rPr>
+          <w:i/>
+          <w:iCs/>
+        </w:rPr>
+        <w:t xml:space="preserve"> Eng Res</w:t>
       </w:r>
       <w:r>
         <w:t>, </w:t>
@@ -32682,7 +33380,103 @@
           <w:lang w:eastAsia="de-DE"/>
           <w14:ligatures w14:val="none"/>
         </w:rPr>
-        <w:t xml:space="preserve">Fama, E. F. (1970). Efficient Capital Markets: A Review of Theory and Empirical Work. </w:t>
+        <w:t xml:space="preserve">Fama, E. F. (1970). </w:t>
+      </w:r>
+      <w:proofErr w:type="spellStart"/>
+      <w:r>
+        <w:rPr>
+          <w:rFonts w:ascii="Times New Roman" w:eastAsia="Times New Roman" w:hAnsi="Times New Roman" w:cs="Times New Roman"/>
+          <w:kern w:val="0"/>
+          <w:sz w:val="24"/>
+          <w:szCs w:val="24"/>
+          <w:lang w:eastAsia="de-DE"/>
+          <w14:ligatures w14:val="none"/>
+        </w:rPr>
+        <w:t>Efficient</w:t>
+      </w:r>
+      <w:proofErr w:type="spellEnd"/>
+      <w:r>
+        <w:rPr>
+          <w:rFonts w:ascii="Times New Roman" w:eastAsia="Times New Roman" w:hAnsi="Times New Roman" w:cs="Times New Roman"/>
+          <w:kern w:val="0"/>
+          <w:sz w:val="24"/>
+          <w:szCs w:val="24"/>
+          <w:lang w:eastAsia="de-DE"/>
+          <w14:ligatures w14:val="none"/>
+        </w:rPr>
+        <w:t xml:space="preserve"> Capital </w:t>
+      </w:r>
+      <w:proofErr w:type="spellStart"/>
+      <w:r>
+        <w:rPr>
+          <w:rFonts w:ascii="Times New Roman" w:eastAsia="Times New Roman" w:hAnsi="Times New Roman" w:cs="Times New Roman"/>
+          <w:kern w:val="0"/>
+          <w:sz w:val="24"/>
+          <w:szCs w:val="24"/>
+          <w:lang w:eastAsia="de-DE"/>
+          <w14:ligatures w14:val="none"/>
+        </w:rPr>
+        <w:t>Markets</w:t>
+      </w:r>
+      <w:proofErr w:type="spellEnd"/>
+      <w:r>
+        <w:rPr>
+          <w:rFonts w:ascii="Times New Roman" w:eastAsia="Times New Roman" w:hAnsi="Times New Roman" w:cs="Times New Roman"/>
+          <w:kern w:val="0"/>
+          <w:sz w:val="24"/>
+          <w:szCs w:val="24"/>
+          <w:lang w:eastAsia="de-DE"/>
+          <w14:ligatures w14:val="none"/>
+        </w:rPr>
+        <w:t xml:space="preserve">: A Review </w:t>
+      </w:r>
+      <w:proofErr w:type="spellStart"/>
+      <w:r>
+        <w:rPr>
+          <w:rFonts w:ascii="Times New Roman" w:eastAsia="Times New Roman" w:hAnsi="Times New Roman" w:cs="Times New Roman"/>
+          <w:kern w:val="0"/>
+          <w:sz w:val="24"/>
+          <w:szCs w:val="24"/>
+          <w:lang w:eastAsia="de-DE"/>
+          <w14:ligatures w14:val="none"/>
+        </w:rPr>
+        <w:t>of</w:t>
+      </w:r>
+      <w:proofErr w:type="spellEnd"/>
+      <w:r>
+        <w:rPr>
+          <w:rFonts w:ascii="Times New Roman" w:eastAsia="Times New Roman" w:hAnsi="Times New Roman" w:cs="Times New Roman"/>
+          <w:kern w:val="0"/>
+          <w:sz w:val="24"/>
+          <w:szCs w:val="24"/>
+          <w:lang w:eastAsia="de-DE"/>
+          <w14:ligatures w14:val="none"/>
+        </w:rPr>
+        <w:t xml:space="preserve"> Theory and </w:t>
+      </w:r>
+      <w:proofErr w:type="spellStart"/>
+      <w:r>
+        <w:rPr>
+          <w:rFonts w:ascii="Times New Roman" w:eastAsia="Times New Roman" w:hAnsi="Times New Roman" w:cs="Times New Roman"/>
+          <w:kern w:val="0"/>
+          <w:sz w:val="24"/>
+          <w:szCs w:val="24"/>
+          <w:lang w:eastAsia="de-DE"/>
+          <w14:ligatures w14:val="none"/>
+        </w:rPr>
+        <w:t>Empirical</w:t>
+      </w:r>
+      <w:proofErr w:type="spellEnd"/>
+      <w:r>
+        <w:rPr>
+          <w:rFonts w:ascii="Times New Roman" w:eastAsia="Times New Roman" w:hAnsi="Times New Roman" w:cs="Times New Roman"/>
+          <w:kern w:val="0"/>
+          <w:sz w:val="24"/>
+          <w:szCs w:val="24"/>
+          <w:lang w:eastAsia="de-DE"/>
+          <w14:ligatures w14:val="none"/>
+        </w:rPr>
+        <w:t xml:space="preserve"> Work. </w:t>
       </w:r>
       <w:r>
         <w:rPr>
@@ -32695,19 +33489,9 @@
           <w:lang w:eastAsia="de-DE"/>
           <w14:ligatures w14:val="none"/>
         </w:rPr>
-        <w:t>The Journal of Finance</w:t>
-      </w:r>
-      <w:r>
-        <w:rPr>
-          <w:rFonts w:ascii="Times New Roman" w:eastAsia="Times New Roman" w:hAnsi="Times New Roman" w:cs="Times New Roman"/>
-          <w:kern w:val="0"/>
-          <w:sz w:val="24"/>
-          <w:szCs w:val="24"/>
-          <w:lang w:eastAsia="de-DE"/>
-          <w14:ligatures w14:val="none"/>
-        </w:rPr>
-        <w:t xml:space="preserve">, </w:t>
-      </w:r>
+        <w:t xml:space="preserve">The Journal </w:t>
+      </w:r>
+      <w:proofErr w:type="spellStart"/>
       <w:r>
         <w:rPr>
           <w:rFonts w:ascii="Times New Roman" w:eastAsia="Times New Roman" w:hAnsi="Times New Roman" w:cs="Times New Roman"/>
@@ -32719,7 +33503,21 @@
           <w:lang w:eastAsia="de-DE"/>
           <w14:ligatures w14:val="none"/>
         </w:rPr>
-        <w:t>25</w:t>
+        <w:t>of</w:t>
+      </w:r>
+      <w:proofErr w:type="spellEnd"/>
+      <w:r>
+        <w:rPr>
+          <w:rFonts w:ascii="Times New Roman" w:eastAsia="Times New Roman" w:hAnsi="Times New Roman" w:cs="Times New Roman"/>
+          <w:i/>
+          <w:iCs/>
+          <w:kern w:val="0"/>
+          <w:sz w:val="24"/>
+          <w:szCs w:val="24"/>
+          <w:lang w:eastAsia="de-DE"/>
+          <w14:ligatures w14:val="none"/>
+        </w:rPr>
+        <w:t xml:space="preserve"> Finance</w:t>
       </w:r>
       <w:r>
         <w:rPr>
@@ -32730,6 +33528,30 @@
           <w:lang w:eastAsia="de-DE"/>
           <w14:ligatures w14:val="none"/>
         </w:rPr>
+        <w:t xml:space="preserve">, </w:t>
+      </w:r>
+      <w:r>
+        <w:rPr>
+          <w:rFonts w:ascii="Times New Roman" w:eastAsia="Times New Roman" w:hAnsi="Times New Roman" w:cs="Times New Roman"/>
+          <w:i/>
+          <w:iCs/>
+          <w:kern w:val="0"/>
+          <w:sz w:val="24"/>
+          <w:szCs w:val="24"/>
+          <w:lang w:eastAsia="de-DE"/>
+          <w14:ligatures w14:val="none"/>
+        </w:rPr>
+        <w:t>25</w:t>
+      </w:r>
+      <w:r>
+        <w:rPr>
+          <w:rFonts w:ascii="Times New Roman" w:eastAsia="Times New Roman" w:hAnsi="Times New Roman" w:cs="Times New Roman"/>
+          <w:kern w:val="0"/>
+          <w:sz w:val="24"/>
+          <w:szCs w:val="24"/>
+          <w:lang w:eastAsia="de-DE"/>
+          <w14:ligatures w14:val="none"/>
+        </w:rPr>
         <w:t>(2), 383–417. https://doi.org/10.2307/2325486</w:t>
       </w:r>
     </w:p>
@@ -32831,6 +33653,7 @@
         <w:rPr>
           <w:lang w:val="en-US"/>
         </w:rPr>
+        <w:lastRenderedPageBreak/>
         <w:t>Average</w:t>
       </w:r>
       <w:r>

</xml_diff>